<commit_message>
Update documentation, screenshots, and RDP files
</commit_message>
<xml_diff>
--- a/documentation/DQ-MeeRKat-getting-started.docx
+++ b/documentation/DQ-MeeRKat-getting-started.docx
@@ -1,10 +1,10 @@
 
 <file path=word/document.xml><?xml version="1.0" encoding="utf-8"?>
-<w:document xmlns:wpc="http://schemas.microsoft.com/office/word/2010/wordprocessingCanvas" xmlns:cx="http://schemas.microsoft.com/office/drawing/2014/chartex" xmlns:mc="http://schemas.openxmlformats.org/markup-compatibility/2006" xmlns:o="urn:schemas-microsoft-com:office:office" xmlns:r="http://schemas.openxmlformats.org/officeDocument/2006/relationships" xmlns:m="http://schemas.openxmlformats.org/officeDocument/2006/math" xmlns:v="urn:schemas-microsoft-com:vml" xmlns:wp14="http://schemas.microsoft.com/office/word/2010/wordprocessingDrawing" xmlns:wp="http://schemas.openxmlformats.org/drawingml/2006/wordprocessingDrawing" xmlns:w10="urn:schemas-microsoft-com:office:word" xmlns:w="http://schemas.openxmlformats.org/wordprocessingml/2006/main" xmlns:w14="http://schemas.microsoft.com/office/word/2010/wordml" xmlns:w15="http://schemas.microsoft.com/office/word/2012/wordml" xmlns:w16se="http://schemas.microsoft.com/office/word/2015/wordml/symex" xmlns:wpg="http://schemas.microsoft.com/office/word/2010/wordprocessingGroup" xmlns:wpi="http://schemas.microsoft.com/office/word/2010/wordprocessingInk" xmlns:wne="http://schemas.microsoft.com/office/word/2006/wordml" xmlns:wps="http://schemas.microsoft.com/office/word/2010/wordprocessingShape" mc:Ignorable="w14 w15 w16se wp14">
+<w:document xmlns:wpc="http://schemas.microsoft.com/office/word/2010/wordprocessingCanvas" xmlns:cx="http://schemas.microsoft.com/office/drawing/2014/chartex" xmlns:cx1="http://schemas.microsoft.com/office/drawing/2015/9/8/chartex" xmlns:mc="http://schemas.openxmlformats.org/markup-compatibility/2006" xmlns:o="urn:schemas-microsoft-com:office:office" xmlns:r="http://schemas.openxmlformats.org/officeDocument/2006/relationships" xmlns:m="http://schemas.openxmlformats.org/officeDocument/2006/math" xmlns:v="urn:schemas-microsoft-com:vml" xmlns:wp14="http://schemas.microsoft.com/office/word/2010/wordprocessingDrawing" xmlns:wp="http://schemas.openxmlformats.org/drawingml/2006/wordprocessingDrawing" xmlns:w10="urn:schemas-microsoft-com:office:word" xmlns:w="http://schemas.openxmlformats.org/wordprocessingml/2006/main" xmlns:w14="http://schemas.microsoft.com/office/word/2010/wordml" xmlns:w15="http://schemas.microsoft.com/office/word/2012/wordml" xmlns:w16se="http://schemas.microsoft.com/office/word/2015/wordml/symex" xmlns:wpg="http://schemas.microsoft.com/office/word/2010/wordprocessingGroup" xmlns:wpi="http://schemas.microsoft.com/office/word/2010/wordprocessingInk" xmlns:wne="http://schemas.microsoft.com/office/word/2006/wordml" xmlns:wps="http://schemas.microsoft.com/office/word/2010/wordprocessingShape" mc:Ignorable="w14 w15 w16se wp14">
   <w:body>
     <w:p>
       <w:pPr>
-        <w:pStyle w:val="Titel"/>
+        <w:pStyle w:val="Title"/>
         <w:rPr>
           <w:lang w:val="en-US"/>
         </w:rPr>
@@ -29,17 +29,19 @@
         </w:rPr>
         <w:t xml:space="preserve"> – Getting Started</w:t>
       </w:r>
-    </w:p>
-    <w:p>
-      <w:pPr>
-        <w:rPr>
-          <w:lang w:val="en-US"/>
-        </w:rPr>
-      </w:pPr>
-    </w:p>
-    <w:p>
-      <w:pPr>
-        <w:pStyle w:val="berschrift1"/>
+      <w:bookmarkStart w:id="0" w:name="_GoBack"/>
+      <w:bookmarkEnd w:id="0"/>
+    </w:p>
+    <w:p>
+      <w:pPr>
+        <w:rPr>
+          <w:lang w:val="en-US"/>
+        </w:rPr>
+      </w:pPr>
+    </w:p>
+    <w:p>
+      <w:pPr>
+        <w:pStyle w:val="Heading1"/>
         <w:numPr>
           <w:ilvl w:val="0"/>
           <w:numId w:val="2"/>
@@ -89,7 +91,13 @@
         <w:rPr>
           <w:lang w:val="en-US"/>
         </w:rPr>
-        <w:t xml:space="preserve">In order to facilitate </w:t>
+        <w:t>To</w:t>
+      </w:r>
+      <w:r>
+        <w:rPr>
+          <w:lang w:val="en-US"/>
+        </w:rPr>
+        <w:t xml:space="preserve"> facilitate </w:t>
       </w:r>
       <w:r>
         <w:rPr>
@@ -145,7 +153,7 @@
     </w:p>
     <w:p>
       <w:pPr>
-        <w:pStyle w:val="Listenabsatz"/>
+        <w:pStyle w:val="ListParagraph"/>
         <w:numPr>
           <w:ilvl w:val="0"/>
           <w:numId w:val="9"/>
@@ -430,7 +438,7 @@
     </w:p>
     <w:p>
       <w:pPr>
-        <w:pStyle w:val="Listenabsatz"/>
+        <w:pStyle w:val="ListParagraph"/>
         <w:numPr>
           <w:ilvl w:val="0"/>
           <w:numId w:val="9"/>
@@ -558,13 +566,13 @@
     <w:p>
       <w:pPr>
         <w:rPr>
-          <w:lang w:val="de-AT"/>
-        </w:rPr>
-      </w:pPr>
-    </w:p>
-    <w:p>
-      <w:pPr>
-        <w:pStyle w:val="Listenabsatz"/>
+          <w:lang w:val="en-US"/>
+        </w:rPr>
+      </w:pPr>
+    </w:p>
+    <w:p>
+      <w:pPr>
+        <w:pStyle w:val="ListParagraph"/>
         <w:numPr>
           <w:ilvl w:val="0"/>
           <w:numId w:val="9"/>
@@ -600,6 +608,13 @@
         </w:rPr>
         <w:t>)</w:t>
       </w:r>
+    </w:p>
+    <w:p>
+      <w:pPr>
+        <w:rPr>
+          <w:lang w:val="en-US"/>
+        </w:rPr>
+      </w:pPr>
     </w:p>
     <w:p>
       <w:pPr>
@@ -801,20 +816,156 @@
           <w:lang w:val="en-US"/>
         </w:rPr>
       </w:pPr>
-      <w:bookmarkStart w:id="0" w:name="_GoBack"/>
-      <w:bookmarkEnd w:id="0"/>
-    </w:p>
-    <w:p>
-      <w:pPr>
+      <w:r>
+        <w:rPr>
+          <w:lang w:val="en-US"/>
+        </w:rPr>
+        <w:t>Setup - Create new repository</w:t>
+      </w:r>
+      <w:r>
+        <w:rPr>
+          <w:lang w:val="en-US"/>
+        </w:rPr>
+        <w:t>:</w:t>
+      </w:r>
+    </w:p>
+    <w:p>
+      <w:pPr>
+        <w:pStyle w:val="ListParagraph"/>
+        <w:numPr>
+          <w:ilvl w:val="0"/>
+          <w:numId w:val="12"/>
+        </w:numPr>
+        <w:rPr>
+          <w:lang w:val="en-US"/>
+        </w:rPr>
+      </w:pPr>
+      <w:r>
+        <w:rPr>
+          <w:lang w:val="en-US"/>
+        </w:rPr>
+        <w:t>Repository ID: DQM</w:t>
+      </w:r>
+    </w:p>
+    <w:p>
+      <w:pPr>
+        <w:pStyle w:val="ListParagraph"/>
+        <w:numPr>
+          <w:ilvl w:val="0"/>
+          <w:numId w:val="12"/>
+        </w:numPr>
+        <w:rPr>
+          <w:lang w:val="en-US"/>
+        </w:rPr>
+      </w:pPr>
+      <w:r>
+        <w:rPr>
+          <w:lang w:val="en-US"/>
+        </w:rPr>
+        <w:t>Repository title: DQ-</w:t>
+      </w:r>
+      <w:proofErr w:type="spellStart"/>
+      <w:r>
+        <w:rPr>
+          <w:lang w:val="en-US"/>
+        </w:rPr>
+        <w:t>MeeRKat</w:t>
+      </w:r>
+      <w:proofErr w:type="spellEnd"/>
+      <w:r>
+        <w:rPr>
+          <w:lang w:val="en-US"/>
+        </w:rPr>
+        <w:t>-repo</w:t>
+      </w:r>
+    </w:p>
+    <w:p>
+      <w:pPr>
+        <w:pStyle w:val="ListParagraph"/>
+        <w:numPr>
+          <w:ilvl w:val="0"/>
+          <w:numId w:val="12"/>
+        </w:numPr>
+        <w:rPr>
+          <w:lang w:val="en-US"/>
+        </w:rPr>
+      </w:pPr>
+      <w:r>
+        <w:rPr>
+          <w:lang w:val="en-US"/>
+        </w:rPr>
+        <w:t xml:space="preserve">Storage folder: </w:t>
+      </w:r>
+      <w:r>
         <w:rPr>
           <w:rFonts w:ascii="Courier New" w:hAnsi="Courier New" w:cs="Courier New"/>
           <w:lang w:val="en-US"/>
         </w:rPr>
-      </w:pPr>
-    </w:p>
-    <w:p>
-      <w:pPr>
-        <w:pStyle w:val="berschrift1"/>
+        <w:t>&lt;local-path-to-repo&gt;</w:t>
+      </w:r>
+      <w:r>
+        <w:rPr>
+          <w:rFonts w:ascii="Courier New" w:hAnsi="Courier New" w:cs="Courier New"/>
+          <w:lang w:val="en-US"/>
+        </w:rPr>
+        <w:t>\kg-repo\repositories\kg-repo\storage</w:t>
+      </w:r>
+    </w:p>
+    <w:p>
+      <w:pPr>
+        <w:pStyle w:val="ListParagraph"/>
+        <w:numPr>
+          <w:ilvl w:val="0"/>
+          <w:numId w:val="12"/>
+        </w:numPr>
+        <w:rPr>
+          <w:lang w:val="en-US"/>
+        </w:rPr>
+      </w:pPr>
+      <w:r>
+        <w:rPr>
+          <w:lang w:val="en-US"/>
+        </w:rPr>
+        <w:t>Leave default settings for remaining options</w:t>
+      </w:r>
+    </w:p>
+    <w:p>
+      <w:pPr>
+        <w:rPr>
+          <w:lang w:val="en-US"/>
+        </w:rPr>
+      </w:pPr>
+      <w:r>
+        <w:rPr>
+          <w:lang w:val="en-US"/>
+        </w:rPr>
+        <w:t xml:space="preserve">Restart </w:t>
+      </w:r>
+      <w:proofErr w:type="spellStart"/>
+      <w:r>
+        <w:rPr>
+          <w:lang w:val="en-US"/>
+        </w:rPr>
+        <w:t>GraphDB</w:t>
+      </w:r>
+      <w:proofErr w:type="spellEnd"/>
+      <w:r>
+        <w:rPr>
+          <w:lang w:val="en-US"/>
+        </w:rPr>
+        <w:t xml:space="preserve"> and explore graph via Explore - Graphs overview.</w:t>
+      </w:r>
+    </w:p>
+    <w:p>
+      <w:pPr>
+        <w:rPr>
+          <w:lang w:val="en-US"/>
+        </w:rPr>
+      </w:pPr>
+    </w:p>
+    <w:p>
+      <w:pPr>
+        <w:pStyle w:val="Heading1"/>
         <w:numPr>
           <w:ilvl w:val="0"/>
           <w:numId w:val="2"/>
@@ -857,7 +1008,7 @@
     </w:p>
     <w:p>
       <w:pPr>
-        <w:pStyle w:val="Listenabsatz"/>
+        <w:pStyle w:val="ListParagraph"/>
         <w:numPr>
           <w:ilvl w:val="0"/>
           <w:numId w:val="7"/>
@@ -875,7 +1026,7 @@
     </w:p>
     <w:p>
       <w:pPr>
-        <w:pStyle w:val="Listenabsatz"/>
+        <w:pStyle w:val="ListParagraph"/>
         <w:numPr>
           <w:ilvl w:val="0"/>
           <w:numId w:val="7"/>
@@ -899,7 +1050,7 @@
     </w:p>
     <w:p>
       <w:pPr>
-        <w:pStyle w:val="Listenabsatz"/>
+        <w:pStyle w:val="ListParagraph"/>
         <w:numPr>
           <w:ilvl w:val="0"/>
           <w:numId w:val="7"/>
@@ -917,7 +1068,7 @@
     </w:p>
     <w:p>
       <w:pPr>
-        <w:pStyle w:val="Listenabsatz"/>
+        <w:pStyle w:val="ListParagraph"/>
         <w:numPr>
           <w:ilvl w:val="0"/>
           <w:numId w:val="7"/>
@@ -930,13 +1081,12 @@
         <w:rPr>
           <w:lang w:val="en-US"/>
         </w:rPr>
-        <w:lastRenderedPageBreak/>
         <w:t>MySQL DBs</w:t>
       </w:r>
     </w:p>
     <w:p>
       <w:pPr>
-        <w:pStyle w:val="Listenabsatz"/>
+        <w:pStyle w:val="ListParagraph"/>
         <w:numPr>
           <w:ilvl w:val="0"/>
           <w:numId w:val="7"/>
@@ -1327,6 +1477,7 @@
         <w:t xml:space="preserve"> = </w:t>
       </w:r>
       <w:proofErr w:type="spellStart"/>
+      <w:proofErr w:type="gramStart"/>
       <w:r>
         <w:rPr>
           <w:rFonts w:ascii="Menlo" w:hAnsi="Menlo" w:cs="Menlo"/>
@@ -1348,6 +1499,7 @@
         </w:rPr>
         <w:t>(</w:t>
       </w:r>
+      <w:proofErr w:type="gramEnd"/>
       <w:r>
         <w:rPr>
           <w:rFonts w:ascii="Menlo" w:hAnsi="Menlo" w:cs="Menlo"/>
@@ -1359,7 +1511,6 @@
         <w:t>"</w:t>
       </w:r>
       <w:proofErr w:type="spellStart"/>
-      <w:proofErr w:type="gramStart"/>
       <w:r>
         <w:rPr>
           <w:rFonts w:ascii="Menlo" w:hAnsi="Menlo" w:cs="Menlo"/>
@@ -1393,7 +1544,6 @@
         <w:t>localhost:port</w:t>
       </w:r>
       <w:proofErr w:type="spellEnd"/>
-      <w:proofErr w:type="gramEnd"/>
       <w:r>
         <w:rPr>
           <w:rFonts w:ascii="Menlo" w:hAnsi="Menlo" w:cs="Menlo"/>
@@ -1842,7 +1992,7 @@
     </w:p>
     <w:p>
       <w:pPr>
-        <w:pStyle w:val="berschrift1"/>
+        <w:pStyle w:val="Heading1"/>
         <w:numPr>
           <w:ilvl w:val="0"/>
           <w:numId w:val="2"/>
@@ -2018,18 +2168,18 @@
         <w:t>kg.addDatasourceAndConnector</w:t>
       </w:r>
       <w:proofErr w:type="spellEnd"/>
+      <w:r>
+        <w:rPr>
+          <w:rFonts w:ascii="Menlo" w:hAnsi="Menlo" w:cs="Menlo"/>
+          <w:color w:val="000000" w:themeColor="text1"/>
+          <w:sz w:val="20"/>
+          <w:szCs w:val="20"/>
+          <w:lang w:val="en-US"/>
+        </w:rPr>
+        <w:t>(</w:t>
+      </w:r>
+      <w:proofErr w:type="spellStart"/>
       <w:proofErr w:type="gramEnd"/>
-      <w:r>
-        <w:rPr>
-          <w:rFonts w:ascii="Menlo" w:hAnsi="Menlo" w:cs="Menlo"/>
-          <w:color w:val="000000" w:themeColor="text1"/>
-          <w:sz w:val="20"/>
-          <w:szCs w:val="20"/>
-          <w:lang w:val="en-US"/>
-        </w:rPr>
-        <w:t>(</w:t>
-      </w:r>
-      <w:proofErr w:type="spellStart"/>
       <w:r>
         <w:rPr>
           <w:rFonts w:ascii="Menlo" w:hAnsi="Menlo" w:cs="Menlo"/>
@@ -2086,6 +2236,17 @@
         <w:t>kg.addDatasourceAndConnector</w:t>
       </w:r>
       <w:proofErr w:type="spellEnd"/>
+      <w:r>
+        <w:rPr>
+          <w:rFonts w:ascii="Menlo" w:hAnsi="Menlo" w:cs="Menlo"/>
+          <w:color w:val="000000" w:themeColor="text1"/>
+          <w:sz w:val="20"/>
+          <w:szCs w:val="20"/>
+          <w:lang w:val="en-US"/>
+        </w:rPr>
+        <w:t>(</w:t>
+      </w:r>
+      <w:proofErr w:type="spellStart"/>
       <w:proofErr w:type="gramEnd"/>
       <w:r>
         <w:rPr>
@@ -2095,17 +2256,6 @@
           <w:szCs w:val="20"/>
           <w:lang w:val="en-US"/>
         </w:rPr>
-        <w:t>(</w:t>
-      </w:r>
-      <w:proofErr w:type="spellStart"/>
-      <w:r>
-        <w:rPr>
-          <w:rFonts w:ascii="Menlo" w:hAnsi="Menlo" w:cs="Menlo"/>
-          <w:color w:val="000000" w:themeColor="text1"/>
-          <w:sz w:val="20"/>
-          <w:szCs w:val="20"/>
-          <w:lang w:val="en-US"/>
-        </w:rPr>
         <w:t>dsCE</w:t>
       </w:r>
       <w:proofErr w:type="spellEnd"/>
@@ -2156,7 +2306,7 @@
     </w:p>
     <w:p>
       <w:pPr>
-        <w:pStyle w:val="berschrift1"/>
+        <w:pStyle w:val="Heading1"/>
         <w:numPr>
           <w:ilvl w:val="0"/>
           <w:numId w:val="2"/>
@@ -2182,40 +2332,34 @@
         <w:rPr>
           <w:lang w:val="en-US"/>
         </w:rPr>
-        <w:t xml:space="preserve">To create and annotate a reference data profile to a DSD element, a corresponding </w:t>
-      </w:r>
+        <w:t xml:space="preserve">To create and annotate a reference data profile to a DSD element, a corresponding method </w:t>
+      </w:r>
+      <w:r>
+        <w:rPr>
+          <w:rFonts w:ascii="Courier New" w:hAnsi="Courier New" w:cs="Courier New"/>
+          <w:lang w:val="en-US"/>
+        </w:rPr>
+        <w:t>.</w:t>
+      </w:r>
+      <w:proofErr w:type="spellStart"/>
       <w:proofErr w:type="gramStart"/>
       <w:r>
         <w:rPr>
-          <w:lang w:val="en-US"/>
-        </w:rPr>
-        <w:t xml:space="preserve">method </w:t>
-      </w:r>
-      <w:r>
-        <w:rPr>
           <w:rFonts w:ascii="Courier New" w:hAnsi="Courier New" w:cs="Courier New"/>
           <w:lang w:val="en-US"/>
         </w:rPr>
-        <w:t>.</w:t>
-      </w:r>
-      <w:proofErr w:type="spellStart"/>
+        <w:t>annotateProfile</w:t>
+      </w:r>
+      <w:proofErr w:type="spellEnd"/>
       <w:r>
         <w:rPr>
           <w:rFonts w:ascii="Courier New" w:hAnsi="Courier New" w:cs="Courier New"/>
           <w:lang w:val="en-US"/>
         </w:rPr>
-        <w:t>annotateProfile</w:t>
-      </w:r>
-      <w:proofErr w:type="spellEnd"/>
+        <w:t>(</w:t>
+      </w:r>
+      <w:proofErr w:type="spellStart"/>
       <w:proofErr w:type="gramEnd"/>
-      <w:r>
-        <w:rPr>
-          <w:rFonts w:ascii="Courier New" w:hAnsi="Courier New" w:cs="Courier New"/>
-          <w:lang w:val="en-US"/>
-        </w:rPr>
-        <w:t>(</w:t>
-      </w:r>
-      <w:proofErr w:type="spellStart"/>
       <w:r>
         <w:rPr>
           <w:rFonts w:ascii="Courier New" w:hAnsi="Courier New" w:cs="Courier New"/>
@@ -2280,16 +2424,6 @@
           <w:lang w:val="en-US"/>
         </w:rPr>
       </w:pPr>
-      <w:r>
-        <w:rPr>
-          <w:rFonts w:ascii="Menlo" w:hAnsi="Menlo" w:cs="Menlo"/>
-          <w:color w:val="000000" w:themeColor="text1"/>
-          <w:sz w:val="20"/>
-          <w:szCs w:val="20"/>
-          <w:lang w:val="en-US"/>
-        </w:rPr>
-        <w:t xml:space="preserve">for (Concept </w:t>
-      </w:r>
       <w:proofErr w:type="gramStart"/>
       <w:r>
         <w:rPr>
@@ -2299,7 +2433,7 @@
           <w:szCs w:val="20"/>
           <w:lang w:val="en-US"/>
         </w:rPr>
-        <w:t>c :</w:t>
+        <w:t>for</w:t>
       </w:r>
       <w:proofErr w:type="gramEnd"/>
       <w:r>
@@ -2310,7 +2444,7 @@
           <w:szCs w:val="20"/>
           <w:lang w:val="en-US"/>
         </w:rPr>
-        <w:t xml:space="preserve"> </w:t>
+        <w:t xml:space="preserve"> (Concept c : </w:t>
       </w:r>
       <w:proofErr w:type="spellStart"/>
       <w:r>
@@ -2412,7 +2546,6 @@
         <w:t xml:space="preserve"> = </w:t>
       </w:r>
       <w:proofErr w:type="spellStart"/>
-      <w:proofErr w:type="gramStart"/>
       <w:r>
         <w:rPr>
           <w:rFonts w:ascii="Menlo" w:hAnsi="Menlo" w:cs="Menlo"/>
@@ -2424,7 +2557,6 @@
         <w:t>conn.getPartialRecordSet</w:t>
       </w:r>
       <w:proofErr w:type="spellEnd"/>
-      <w:proofErr w:type="gramEnd"/>
       <w:r>
         <w:rPr>
           <w:rFonts w:ascii="Menlo" w:hAnsi="Menlo" w:cs="Menlo"/>
@@ -2478,26 +2610,6 @@
           <w:lang w:val="en-US"/>
         </w:rPr>
       </w:pPr>
-      <w:r>
-        <w:rPr>
-          <w:rFonts w:ascii="Menlo" w:hAnsi="Menlo" w:cs="Menlo"/>
-          <w:color w:val="000000" w:themeColor="text1"/>
-          <w:sz w:val="20"/>
-          <w:szCs w:val="20"/>
-          <w:lang w:val="en-US"/>
-        </w:rPr>
-        <w:t>for (Attribute</w:t>
-      </w:r>
-      <w:r>
-        <w:rPr>
-          <w:rFonts w:ascii="Menlo" w:hAnsi="Menlo" w:cs="Menlo"/>
-          <w:color w:val="000000" w:themeColor="text1"/>
-          <w:sz w:val="20"/>
-          <w:szCs w:val="20"/>
-          <w:lang w:val="en-US"/>
-        </w:rPr>
-        <w:t xml:space="preserve"> </w:t>
-      </w:r>
       <w:proofErr w:type="gramStart"/>
       <w:r>
         <w:rPr>
@@ -2507,7 +2619,7 @@
           <w:szCs w:val="20"/>
           <w:lang w:val="en-US"/>
         </w:rPr>
-        <w:t>a :</w:t>
+        <w:t>for</w:t>
       </w:r>
       <w:proofErr w:type="gramEnd"/>
       <w:r>
@@ -2518,7 +2630,17 @@
           <w:szCs w:val="20"/>
           <w:lang w:val="en-US"/>
         </w:rPr>
-        <w:t xml:space="preserve"> </w:t>
+        <w:t xml:space="preserve"> (Attribute</w:t>
+      </w:r>
+      <w:r>
+        <w:rPr>
+          <w:rFonts w:ascii="Menlo" w:hAnsi="Menlo" w:cs="Menlo"/>
+          <w:color w:val="000000" w:themeColor="text1"/>
+          <w:sz w:val="20"/>
+          <w:szCs w:val="20"/>
+          <w:lang w:val="en-US"/>
+        </w:rPr>
+        <w:t xml:space="preserve"> a : </w:t>
       </w:r>
       <w:proofErr w:type="spellStart"/>
       <w:r>
@@ -2588,18 +2710,18 @@
         <w:t>a.annotateProfile</w:t>
       </w:r>
       <w:proofErr w:type="spellEnd"/>
+      <w:r>
+        <w:rPr>
+          <w:rFonts w:ascii="Menlo" w:hAnsi="Menlo" w:cs="Menlo"/>
+          <w:color w:val="000000" w:themeColor="text1"/>
+          <w:sz w:val="20"/>
+          <w:szCs w:val="20"/>
+          <w:lang w:val="en-US"/>
+        </w:rPr>
+        <w:t>(</w:t>
+      </w:r>
+      <w:proofErr w:type="spellStart"/>
       <w:proofErr w:type="gramEnd"/>
-      <w:r>
-        <w:rPr>
-          <w:rFonts w:ascii="Menlo" w:hAnsi="Menlo" w:cs="Menlo"/>
-          <w:color w:val="000000" w:themeColor="text1"/>
-          <w:sz w:val="20"/>
-          <w:szCs w:val="20"/>
-          <w:lang w:val="en-US"/>
-        </w:rPr>
-        <w:t>(</w:t>
-      </w:r>
-      <w:proofErr w:type="spellStart"/>
       <w:r>
         <w:rPr>
           <w:rFonts w:ascii="Menlo" w:hAnsi="Menlo" w:cs="Menlo"/>
@@ -2767,6 +2889,16 @@
         <w:t>kg.addDataProfile</w:t>
       </w:r>
       <w:proofErr w:type="spellEnd"/>
+      <w:r>
+        <w:rPr>
+          <w:rFonts w:ascii="Menlo" w:hAnsi="Menlo" w:cs="Menlo"/>
+          <w:color w:val="000000" w:themeColor="text1"/>
+          <w:sz w:val="20"/>
+          <w:szCs w:val="20"/>
+          <w:lang w:val="en-US"/>
+        </w:rPr>
+        <w:t>(</w:t>
+      </w:r>
       <w:proofErr w:type="gramEnd"/>
       <w:r>
         <w:rPr>
@@ -2776,16 +2908,6 @@
           <w:szCs w:val="20"/>
           <w:lang w:val="en-US"/>
         </w:rPr>
-        <w:t>(</w:t>
-      </w:r>
-      <w:r>
-        <w:rPr>
-          <w:rFonts w:ascii="Menlo" w:hAnsi="Menlo" w:cs="Menlo"/>
-          <w:color w:val="000000" w:themeColor="text1"/>
-          <w:sz w:val="20"/>
-          <w:szCs w:val="20"/>
-          <w:lang w:val="en-US"/>
-        </w:rPr>
         <w:t>1</w:t>
       </w:r>
       <w:r>
@@ -2869,7 +2991,7 @@
     </w:p>
     <w:p>
       <w:pPr>
-        <w:pStyle w:val="berschrift1"/>
+        <w:pStyle w:val="Heading1"/>
         <w:numPr>
           <w:ilvl w:val="0"/>
           <w:numId w:val="2"/>
@@ -3028,7 +3150,27 @@
         <w:rPr>
           <w:lang w:val="en-US"/>
         </w:rPr>
-        <w:t xml:space="preserve">In order to execute the two demos presented in our paper, the following steps need to be taken: </w:t>
+        <w:t>To</w:t>
+      </w:r>
+      <w:r>
+        <w:rPr>
+          <w:lang w:val="en-US"/>
+        </w:rPr>
+        <w:t xml:space="preserve"> execute the two demos presented in our paper, the following steps need to </w:t>
+      </w:r>
+      <w:proofErr w:type="gramStart"/>
+      <w:r>
+        <w:rPr>
+          <w:lang w:val="en-US"/>
+        </w:rPr>
+        <w:t>be taken</w:t>
+      </w:r>
+      <w:proofErr w:type="gramEnd"/>
+      <w:r>
+        <w:rPr>
+          <w:lang w:val="en-US"/>
+        </w:rPr>
+        <w:t xml:space="preserve">: </w:t>
       </w:r>
     </w:p>
     <w:p>
@@ -3055,7 +3197,7 @@
     </w:p>
     <w:p>
       <w:pPr>
-        <w:pStyle w:val="Listenabsatz"/>
+        <w:pStyle w:val="ListParagraph"/>
         <w:numPr>
           <w:ilvl w:val="0"/>
           <w:numId w:val="11"/>
@@ -3135,7 +3277,7 @@
     </w:p>
     <w:p>
       <w:pPr>
-        <w:pStyle w:val="Listenabsatz"/>
+        <w:pStyle w:val="ListParagraph"/>
         <w:numPr>
           <w:ilvl w:val="1"/>
           <w:numId w:val="11"/>
@@ -3162,7 +3304,7 @@
     </w:p>
     <w:p>
       <w:pPr>
-        <w:pStyle w:val="Listenabsatz"/>
+        <w:pStyle w:val="ListParagraph"/>
         <w:numPr>
           <w:ilvl w:val="1"/>
           <w:numId w:val="11"/>
@@ -3180,7 +3322,7 @@
     </w:p>
     <w:p>
       <w:pPr>
-        <w:pStyle w:val="Listenabsatz"/>
+        <w:pStyle w:val="ListParagraph"/>
         <w:numPr>
           <w:ilvl w:val="0"/>
           <w:numId w:val="11"/>
@@ -3278,7 +3420,7 @@
     </w:p>
     <w:p>
       <w:pPr>
-        <w:pStyle w:val="Listenabsatz"/>
+        <w:pStyle w:val="ListParagraph"/>
         <w:numPr>
           <w:ilvl w:val="1"/>
           <w:numId w:val="11"/>
@@ -3332,7 +3474,7 @@
     </w:p>
     <w:p>
       <w:pPr>
-        <w:pStyle w:val="Listenabsatz"/>
+        <w:pStyle w:val="ListParagraph"/>
         <w:numPr>
           <w:ilvl w:val="1"/>
           <w:numId w:val="11"/>
@@ -3382,7 +3524,6 @@
         <w:t>-streaming-data-</w:t>
       </w:r>
       <w:proofErr w:type="spellStart"/>
-      <w:proofErr w:type="gramStart"/>
       <w:r>
         <w:rPr>
           <w:lang w:val="en-US"/>
@@ -3390,11 +3531,10 @@
         <w:t>dashboard.json</w:t>
       </w:r>
       <w:proofErr w:type="spellEnd"/>
-      <w:proofErr w:type="gramEnd"/>
-    </w:p>
-    <w:p>
-      <w:pPr>
-        <w:pStyle w:val="Listenabsatz"/>
+    </w:p>
+    <w:p>
+      <w:pPr>
+        <w:pStyle w:val="ListParagraph"/>
         <w:numPr>
           <w:ilvl w:val="0"/>
           <w:numId w:val="11"/>
@@ -3412,7 +3552,7 @@
     </w:p>
     <w:p>
       <w:pPr>
-        <w:pStyle w:val="Listenabsatz"/>
+        <w:pStyle w:val="ListParagraph"/>
         <w:numPr>
           <w:ilvl w:val="1"/>
           <w:numId w:val="11"/>
@@ -3480,7 +3620,7 @@
     </w:p>
     <w:p>
       <w:pPr>
-        <w:pStyle w:val="Listenabsatz"/>
+        <w:pStyle w:val="ListParagraph"/>
         <w:numPr>
           <w:ilvl w:val="1"/>
           <w:numId w:val="11"/>
@@ -3614,7 +3754,7 @@
 </file>
 
 <file path=word/endnotes.xml><?xml version="1.0" encoding="utf-8"?>
-<w:endnotes xmlns:wpc="http://schemas.microsoft.com/office/word/2010/wordprocessingCanvas" xmlns:cx="http://schemas.microsoft.com/office/drawing/2014/chartex" xmlns:mc="http://schemas.openxmlformats.org/markup-compatibility/2006" xmlns:o="urn:schemas-microsoft-com:office:office" xmlns:r="http://schemas.openxmlformats.org/officeDocument/2006/relationships" xmlns:m="http://schemas.openxmlformats.org/officeDocument/2006/math" xmlns:v="urn:schemas-microsoft-com:vml" xmlns:wp14="http://schemas.microsoft.com/office/word/2010/wordprocessingDrawing" xmlns:wp="http://schemas.openxmlformats.org/drawingml/2006/wordprocessingDrawing" xmlns:w10="urn:schemas-microsoft-com:office:word" xmlns:w="http://schemas.openxmlformats.org/wordprocessingml/2006/main" xmlns:w14="http://schemas.microsoft.com/office/word/2010/wordml" xmlns:w15="http://schemas.microsoft.com/office/word/2012/wordml" xmlns:w16se="http://schemas.microsoft.com/office/word/2015/wordml/symex" xmlns:wpg="http://schemas.microsoft.com/office/word/2010/wordprocessingGroup" xmlns:wpi="http://schemas.microsoft.com/office/word/2010/wordprocessingInk" xmlns:wne="http://schemas.microsoft.com/office/word/2006/wordml" xmlns:wps="http://schemas.microsoft.com/office/word/2010/wordprocessingShape" mc:Ignorable="w14 w15 w16se wp14">
+<w:endnotes xmlns:wpc="http://schemas.microsoft.com/office/word/2010/wordprocessingCanvas" xmlns:cx="http://schemas.microsoft.com/office/drawing/2014/chartex" xmlns:cx1="http://schemas.microsoft.com/office/drawing/2015/9/8/chartex" xmlns:mc="http://schemas.openxmlformats.org/markup-compatibility/2006" xmlns:o="urn:schemas-microsoft-com:office:office" xmlns:r="http://schemas.openxmlformats.org/officeDocument/2006/relationships" xmlns:m="http://schemas.openxmlformats.org/officeDocument/2006/math" xmlns:v="urn:schemas-microsoft-com:vml" xmlns:wp14="http://schemas.microsoft.com/office/word/2010/wordprocessingDrawing" xmlns:wp="http://schemas.openxmlformats.org/drawingml/2006/wordprocessingDrawing" xmlns:w10="urn:schemas-microsoft-com:office:word" xmlns:w="http://schemas.openxmlformats.org/wordprocessingml/2006/main" xmlns:w14="http://schemas.microsoft.com/office/word/2010/wordml" xmlns:w15="http://schemas.microsoft.com/office/word/2012/wordml" xmlns:w16se="http://schemas.microsoft.com/office/word/2015/wordml/symex" xmlns:wpg="http://schemas.microsoft.com/office/word/2010/wordprocessingGroup" xmlns:wpi="http://schemas.microsoft.com/office/word/2010/wordprocessingInk" xmlns:wne="http://schemas.microsoft.com/office/word/2006/wordml" xmlns:wps="http://schemas.microsoft.com/office/word/2010/wordprocessingShape" mc:Ignorable="w14 w15 w16se wp14">
   <w:endnote w:type="separator" w:id="-1">
     <w:p>
       <w:r>
@@ -3633,37 +3773,37 @@
 </file>
 
 <file path=word/footer1.xml><?xml version="1.0" encoding="utf-8"?>
-<w:ftr xmlns:wpc="http://schemas.microsoft.com/office/word/2010/wordprocessingCanvas" xmlns:cx="http://schemas.microsoft.com/office/drawing/2014/chartex" xmlns:mc="http://schemas.openxmlformats.org/markup-compatibility/2006" xmlns:o="urn:schemas-microsoft-com:office:office" xmlns:r="http://schemas.openxmlformats.org/officeDocument/2006/relationships" xmlns:m="http://schemas.openxmlformats.org/officeDocument/2006/math" xmlns:v="urn:schemas-microsoft-com:vml" xmlns:wp14="http://schemas.microsoft.com/office/word/2010/wordprocessingDrawing" xmlns:wp="http://schemas.openxmlformats.org/drawingml/2006/wordprocessingDrawing" xmlns:w10="urn:schemas-microsoft-com:office:word" xmlns:w="http://schemas.openxmlformats.org/wordprocessingml/2006/main" xmlns:w14="http://schemas.microsoft.com/office/word/2010/wordml" xmlns:w15="http://schemas.microsoft.com/office/word/2012/wordml" xmlns:w16se="http://schemas.microsoft.com/office/word/2015/wordml/symex" xmlns:wpg="http://schemas.microsoft.com/office/word/2010/wordprocessingGroup" xmlns:wpi="http://schemas.microsoft.com/office/word/2010/wordprocessingInk" xmlns:wne="http://schemas.microsoft.com/office/word/2006/wordml" xmlns:wps="http://schemas.microsoft.com/office/word/2010/wordprocessingShape" mc:Ignorable="w14 w15 w16se wp14">
+<w:ftr xmlns:wpc="http://schemas.microsoft.com/office/word/2010/wordprocessingCanvas" xmlns:cx="http://schemas.microsoft.com/office/drawing/2014/chartex" xmlns:cx1="http://schemas.microsoft.com/office/drawing/2015/9/8/chartex" xmlns:mc="http://schemas.openxmlformats.org/markup-compatibility/2006" xmlns:o="urn:schemas-microsoft-com:office:office" xmlns:r="http://schemas.openxmlformats.org/officeDocument/2006/relationships" xmlns:m="http://schemas.openxmlformats.org/officeDocument/2006/math" xmlns:v="urn:schemas-microsoft-com:vml" xmlns:wp14="http://schemas.microsoft.com/office/word/2010/wordprocessingDrawing" xmlns:wp="http://schemas.openxmlformats.org/drawingml/2006/wordprocessingDrawing" xmlns:w10="urn:schemas-microsoft-com:office:word" xmlns:w="http://schemas.openxmlformats.org/wordprocessingml/2006/main" xmlns:w14="http://schemas.microsoft.com/office/word/2010/wordml" xmlns:w15="http://schemas.microsoft.com/office/word/2012/wordml" xmlns:w16se="http://schemas.microsoft.com/office/word/2015/wordml/symex" xmlns:wpg="http://schemas.microsoft.com/office/word/2010/wordprocessingGroup" xmlns:wpi="http://schemas.microsoft.com/office/word/2010/wordprocessingInk" xmlns:wne="http://schemas.microsoft.com/office/word/2006/wordml" xmlns:wps="http://schemas.microsoft.com/office/word/2010/wordprocessingShape" mc:Ignorable="w14 w15 w16se wp14">
   <w:p>
     <w:pPr>
-      <w:pStyle w:val="Fuzeile"/>
+      <w:pStyle w:val="Footer"/>
       <w:framePr w:wrap="none" w:vAnchor="text" w:hAnchor="margin" w:xAlign="right" w:y="1"/>
       <w:rPr>
-        <w:rStyle w:val="Seitenzahl"/>
+        <w:rStyle w:val="PageNumber"/>
       </w:rPr>
     </w:pPr>
     <w:r>
       <w:rPr>
-        <w:rStyle w:val="Seitenzahl"/>
+        <w:rStyle w:val="PageNumber"/>
       </w:rPr>
       <w:fldChar w:fldCharType="begin"/>
     </w:r>
     <w:r>
       <w:rPr>
-        <w:rStyle w:val="Seitenzahl"/>
+        <w:rStyle w:val="PageNumber"/>
       </w:rPr>
       <w:instrText xml:space="preserve">PAGE  </w:instrText>
     </w:r>
     <w:r>
       <w:rPr>
-        <w:rStyle w:val="Seitenzahl"/>
+        <w:rStyle w:val="PageNumber"/>
       </w:rPr>
       <w:fldChar w:fldCharType="end"/>
     </w:r>
   </w:p>
   <w:p>
     <w:pPr>
-      <w:pStyle w:val="Fuzeile"/>
+      <w:pStyle w:val="Footer"/>
       <w:ind w:right="360"/>
     </w:pPr>
   </w:p>
@@ -3671,50 +3811,50 @@
 </file>
 
 <file path=word/footer2.xml><?xml version="1.0" encoding="utf-8"?>
-<w:ftr xmlns:wpc="http://schemas.microsoft.com/office/word/2010/wordprocessingCanvas" xmlns:cx="http://schemas.microsoft.com/office/drawing/2014/chartex" xmlns:mc="http://schemas.openxmlformats.org/markup-compatibility/2006" xmlns:o="urn:schemas-microsoft-com:office:office" xmlns:r="http://schemas.openxmlformats.org/officeDocument/2006/relationships" xmlns:m="http://schemas.openxmlformats.org/officeDocument/2006/math" xmlns:v="urn:schemas-microsoft-com:vml" xmlns:wp14="http://schemas.microsoft.com/office/word/2010/wordprocessingDrawing" xmlns:wp="http://schemas.openxmlformats.org/drawingml/2006/wordprocessingDrawing" xmlns:w10="urn:schemas-microsoft-com:office:word" xmlns:w="http://schemas.openxmlformats.org/wordprocessingml/2006/main" xmlns:w14="http://schemas.microsoft.com/office/word/2010/wordml" xmlns:w15="http://schemas.microsoft.com/office/word/2012/wordml" xmlns:w16se="http://schemas.microsoft.com/office/word/2015/wordml/symex" xmlns:wpg="http://schemas.microsoft.com/office/word/2010/wordprocessingGroup" xmlns:wpi="http://schemas.microsoft.com/office/word/2010/wordprocessingInk" xmlns:wne="http://schemas.microsoft.com/office/word/2006/wordml" xmlns:wps="http://schemas.microsoft.com/office/word/2010/wordprocessingShape" mc:Ignorable="w14 w15 w16se wp14">
+<w:ftr xmlns:wpc="http://schemas.microsoft.com/office/word/2010/wordprocessingCanvas" xmlns:cx="http://schemas.microsoft.com/office/drawing/2014/chartex" xmlns:cx1="http://schemas.microsoft.com/office/drawing/2015/9/8/chartex" xmlns:mc="http://schemas.openxmlformats.org/markup-compatibility/2006" xmlns:o="urn:schemas-microsoft-com:office:office" xmlns:r="http://schemas.openxmlformats.org/officeDocument/2006/relationships" xmlns:m="http://schemas.openxmlformats.org/officeDocument/2006/math" xmlns:v="urn:schemas-microsoft-com:vml" xmlns:wp14="http://schemas.microsoft.com/office/word/2010/wordprocessingDrawing" xmlns:wp="http://schemas.openxmlformats.org/drawingml/2006/wordprocessingDrawing" xmlns:w10="urn:schemas-microsoft-com:office:word" xmlns:w="http://schemas.openxmlformats.org/wordprocessingml/2006/main" xmlns:w14="http://schemas.microsoft.com/office/word/2010/wordml" xmlns:w15="http://schemas.microsoft.com/office/word/2012/wordml" xmlns:w16se="http://schemas.microsoft.com/office/word/2015/wordml/symex" xmlns:wpg="http://schemas.microsoft.com/office/word/2010/wordprocessingGroup" xmlns:wpi="http://schemas.microsoft.com/office/word/2010/wordprocessingInk" xmlns:wne="http://schemas.microsoft.com/office/word/2006/wordml" xmlns:wps="http://schemas.microsoft.com/office/word/2010/wordprocessingShape" mc:Ignorable="w14 w15 w16se wp14">
   <w:p>
     <w:pPr>
-      <w:pStyle w:val="Fuzeile"/>
+      <w:pStyle w:val="Footer"/>
       <w:framePr w:wrap="none" w:vAnchor="text" w:hAnchor="margin" w:xAlign="right" w:y="1"/>
       <w:rPr>
-        <w:rStyle w:val="Seitenzahl"/>
+        <w:rStyle w:val="PageNumber"/>
       </w:rPr>
     </w:pPr>
     <w:r>
       <w:rPr>
-        <w:rStyle w:val="Seitenzahl"/>
+        <w:rStyle w:val="PageNumber"/>
       </w:rPr>
       <w:fldChar w:fldCharType="begin"/>
     </w:r>
     <w:r>
       <w:rPr>
-        <w:rStyle w:val="Seitenzahl"/>
+        <w:rStyle w:val="PageNumber"/>
       </w:rPr>
       <w:instrText xml:space="preserve">PAGE  </w:instrText>
     </w:r>
     <w:r>
       <w:rPr>
-        <w:rStyle w:val="Seitenzahl"/>
+        <w:rStyle w:val="PageNumber"/>
       </w:rPr>
       <w:fldChar w:fldCharType="separate"/>
     </w:r>
     <w:r>
       <w:rPr>
-        <w:rStyle w:val="Seitenzahl"/>
+        <w:rStyle w:val="PageNumber"/>
         <w:noProof/>
       </w:rPr>
       <w:t>3</w:t>
     </w:r>
     <w:r>
       <w:rPr>
-        <w:rStyle w:val="Seitenzahl"/>
+        <w:rStyle w:val="PageNumber"/>
       </w:rPr>
       <w:fldChar w:fldCharType="end"/>
     </w:r>
   </w:p>
   <w:p>
     <w:pPr>
-      <w:pStyle w:val="Fuzeile"/>
+      <w:pStyle w:val="Footer"/>
       <w:ind w:right="360"/>
       <w:jc w:val="center"/>
     </w:pPr>
@@ -3723,7 +3863,7 @@
 </file>
 
 <file path=word/footnotes.xml><?xml version="1.0" encoding="utf-8"?>
-<w:footnotes xmlns:wpc="http://schemas.microsoft.com/office/word/2010/wordprocessingCanvas" xmlns:cx="http://schemas.microsoft.com/office/drawing/2014/chartex" xmlns:mc="http://schemas.openxmlformats.org/markup-compatibility/2006" xmlns:o="urn:schemas-microsoft-com:office:office" xmlns:r="http://schemas.openxmlformats.org/officeDocument/2006/relationships" xmlns:m="http://schemas.openxmlformats.org/officeDocument/2006/math" xmlns:v="urn:schemas-microsoft-com:vml" xmlns:wp14="http://schemas.microsoft.com/office/word/2010/wordprocessingDrawing" xmlns:wp="http://schemas.openxmlformats.org/drawingml/2006/wordprocessingDrawing" xmlns:w10="urn:schemas-microsoft-com:office:word" xmlns:w="http://schemas.openxmlformats.org/wordprocessingml/2006/main" xmlns:w14="http://schemas.microsoft.com/office/word/2010/wordml" xmlns:w15="http://schemas.microsoft.com/office/word/2012/wordml" xmlns:w16se="http://schemas.microsoft.com/office/word/2015/wordml/symex" xmlns:wpg="http://schemas.microsoft.com/office/word/2010/wordprocessingGroup" xmlns:wpi="http://schemas.microsoft.com/office/word/2010/wordprocessingInk" xmlns:wne="http://schemas.microsoft.com/office/word/2006/wordml" xmlns:wps="http://schemas.microsoft.com/office/word/2010/wordprocessingShape" mc:Ignorable="w14 w15 w16se wp14">
+<w:footnotes xmlns:wpc="http://schemas.microsoft.com/office/word/2010/wordprocessingCanvas" xmlns:cx="http://schemas.microsoft.com/office/drawing/2014/chartex" xmlns:cx1="http://schemas.microsoft.com/office/drawing/2015/9/8/chartex" xmlns:mc="http://schemas.openxmlformats.org/markup-compatibility/2006" xmlns:o="urn:schemas-microsoft-com:office:office" xmlns:r="http://schemas.openxmlformats.org/officeDocument/2006/relationships" xmlns:m="http://schemas.openxmlformats.org/officeDocument/2006/math" xmlns:v="urn:schemas-microsoft-com:vml" xmlns:wp14="http://schemas.microsoft.com/office/word/2010/wordprocessingDrawing" xmlns:wp="http://schemas.openxmlformats.org/drawingml/2006/wordprocessingDrawing" xmlns:w10="urn:schemas-microsoft-com:office:word" xmlns:w="http://schemas.openxmlformats.org/wordprocessingml/2006/main" xmlns:w14="http://schemas.microsoft.com/office/word/2010/wordml" xmlns:w15="http://schemas.microsoft.com/office/word/2012/wordml" xmlns:w16se="http://schemas.microsoft.com/office/word/2015/wordml/symex" xmlns:wpg="http://schemas.microsoft.com/office/word/2010/wordprocessingGroup" xmlns:wpi="http://schemas.microsoft.com/office/word/2010/wordprocessingInk" xmlns:wne="http://schemas.microsoft.com/office/word/2006/wordml" xmlns:wps="http://schemas.microsoft.com/office/word/2010/wordprocessingShape" mc:Ignorable="w14 w15 w16se wp14">
   <w:footnote w:type="separator" w:id="-1">
     <w:p>
       <w:r>
@@ -3742,10 +3882,10 @@
 </file>
 
 <file path=word/header1.xml><?xml version="1.0" encoding="utf-8"?>
-<w:hdr xmlns:wpc="http://schemas.microsoft.com/office/word/2010/wordprocessingCanvas" xmlns:cx="http://schemas.microsoft.com/office/drawing/2014/chartex" xmlns:mc="http://schemas.openxmlformats.org/markup-compatibility/2006" xmlns:o="urn:schemas-microsoft-com:office:office" xmlns:r="http://schemas.openxmlformats.org/officeDocument/2006/relationships" xmlns:m="http://schemas.openxmlformats.org/officeDocument/2006/math" xmlns:v="urn:schemas-microsoft-com:vml" xmlns:wp14="http://schemas.microsoft.com/office/word/2010/wordprocessingDrawing" xmlns:wp="http://schemas.openxmlformats.org/drawingml/2006/wordprocessingDrawing" xmlns:w10="urn:schemas-microsoft-com:office:word" xmlns:w="http://schemas.openxmlformats.org/wordprocessingml/2006/main" xmlns:w14="http://schemas.microsoft.com/office/word/2010/wordml" xmlns:w15="http://schemas.microsoft.com/office/word/2012/wordml" xmlns:w16se="http://schemas.microsoft.com/office/word/2015/wordml/symex" xmlns:wpg="http://schemas.microsoft.com/office/word/2010/wordprocessingGroup" xmlns:wpi="http://schemas.microsoft.com/office/word/2010/wordprocessingInk" xmlns:wne="http://schemas.microsoft.com/office/word/2006/wordml" xmlns:wps="http://schemas.microsoft.com/office/word/2010/wordprocessingShape" mc:Ignorable="w14 w15 w16se wp14">
+<w:hdr xmlns:wpc="http://schemas.microsoft.com/office/word/2010/wordprocessingCanvas" xmlns:cx="http://schemas.microsoft.com/office/drawing/2014/chartex" xmlns:cx1="http://schemas.microsoft.com/office/drawing/2015/9/8/chartex" xmlns:mc="http://schemas.openxmlformats.org/markup-compatibility/2006" xmlns:o="urn:schemas-microsoft-com:office:office" xmlns:r="http://schemas.openxmlformats.org/officeDocument/2006/relationships" xmlns:m="http://schemas.openxmlformats.org/officeDocument/2006/math" xmlns:v="urn:schemas-microsoft-com:vml" xmlns:wp14="http://schemas.microsoft.com/office/word/2010/wordprocessingDrawing" xmlns:wp="http://schemas.openxmlformats.org/drawingml/2006/wordprocessingDrawing" xmlns:w10="urn:schemas-microsoft-com:office:word" xmlns:w="http://schemas.openxmlformats.org/wordprocessingml/2006/main" xmlns:w14="http://schemas.microsoft.com/office/word/2010/wordml" xmlns:w15="http://schemas.microsoft.com/office/word/2012/wordml" xmlns:w16se="http://schemas.microsoft.com/office/word/2015/wordml/symex" xmlns:wpg="http://schemas.microsoft.com/office/word/2010/wordprocessingGroup" xmlns:wpi="http://schemas.microsoft.com/office/word/2010/wordprocessingInk" xmlns:wne="http://schemas.microsoft.com/office/word/2006/wordml" xmlns:wps="http://schemas.microsoft.com/office/word/2010/wordprocessingShape" mc:Ignorable="w14 w15 w16se wp14">
   <w:p>
     <w:pPr>
-      <w:pStyle w:val="Kopfzeile"/>
+      <w:pStyle w:val="Header"/>
       <w:rPr>
         <w:lang w:val="en-US"/>
       </w:rPr>
@@ -3778,14 +3918,38 @@
       <w:rPr>
         <w:lang w:val="en-US"/>
       </w:rPr>
-      <w:t>25.10.2019</w:t>
+      <w:t>1</w:t>
+    </w:r>
+    <w:r>
+      <w:rPr>
+        <w:lang w:val="en-US"/>
+      </w:rPr>
+      <w:t>5.1</w:t>
+    </w:r>
+    <w:r>
+      <w:rPr>
+        <w:lang w:val="en-US"/>
+      </w:rPr>
+      <w:t>2</w:t>
+    </w:r>
+    <w:r>
+      <w:rPr>
+        <w:lang w:val="en-US"/>
+      </w:rPr>
+      <w:t>.</w:t>
+    </w:r>
+    <w:r>
+      <w:rPr>
+        <w:lang w:val="en-US"/>
+      </w:rPr>
+      <w:t>2020</w:t>
     </w:r>
   </w:p>
 </w:hdr>
 </file>
 
 <file path=word/numbering.xml><?xml version="1.0" encoding="utf-8"?>
-<w:numbering xmlns:wpc="http://schemas.microsoft.com/office/word/2010/wordprocessingCanvas" xmlns:cx="http://schemas.microsoft.com/office/drawing/2014/chartex" xmlns:mc="http://schemas.openxmlformats.org/markup-compatibility/2006" xmlns:o="urn:schemas-microsoft-com:office:office" xmlns:r="http://schemas.openxmlformats.org/officeDocument/2006/relationships" xmlns:m="http://schemas.openxmlformats.org/officeDocument/2006/math" xmlns:v="urn:schemas-microsoft-com:vml" xmlns:wp14="http://schemas.microsoft.com/office/word/2010/wordprocessingDrawing" xmlns:wp="http://schemas.openxmlformats.org/drawingml/2006/wordprocessingDrawing" xmlns:w10="urn:schemas-microsoft-com:office:word" xmlns:w="http://schemas.openxmlformats.org/wordprocessingml/2006/main" xmlns:w14="http://schemas.microsoft.com/office/word/2010/wordml" xmlns:w15="http://schemas.microsoft.com/office/word/2012/wordml" xmlns:w16se="http://schemas.microsoft.com/office/word/2015/wordml/symex" xmlns:wpg="http://schemas.microsoft.com/office/word/2010/wordprocessingGroup" xmlns:wpi="http://schemas.microsoft.com/office/word/2010/wordprocessingInk" xmlns:wne="http://schemas.microsoft.com/office/word/2006/wordml" xmlns:wps="http://schemas.microsoft.com/office/word/2010/wordprocessingShape" mc:Ignorable="w14 w15 w16se wp14">
+<w:numbering xmlns:wpc="http://schemas.microsoft.com/office/word/2010/wordprocessingCanvas" xmlns:cx="http://schemas.microsoft.com/office/drawing/2014/chartex" xmlns:cx1="http://schemas.microsoft.com/office/drawing/2015/9/8/chartex" xmlns:mc="http://schemas.openxmlformats.org/markup-compatibility/2006" xmlns:o="urn:schemas-microsoft-com:office:office" xmlns:r="http://schemas.openxmlformats.org/officeDocument/2006/relationships" xmlns:m="http://schemas.openxmlformats.org/officeDocument/2006/math" xmlns:v="urn:schemas-microsoft-com:vml" xmlns:wp14="http://schemas.microsoft.com/office/word/2010/wordprocessingDrawing" xmlns:wp="http://schemas.openxmlformats.org/drawingml/2006/wordprocessingDrawing" xmlns:w10="urn:schemas-microsoft-com:office:word" xmlns:w="http://schemas.openxmlformats.org/wordprocessingml/2006/main" xmlns:w14="http://schemas.microsoft.com/office/word/2010/wordml" xmlns:w15="http://schemas.microsoft.com/office/word/2012/wordml" xmlns:w16se="http://schemas.microsoft.com/office/word/2015/wordml/symex" xmlns:wpg="http://schemas.microsoft.com/office/word/2010/wordprocessingGroup" xmlns:wpi="http://schemas.microsoft.com/office/word/2010/wordprocessingInk" xmlns:wne="http://schemas.microsoft.com/office/word/2006/wordml" xmlns:wps="http://schemas.microsoft.com/office/word/2010/wordprocessingShape" mc:Ignorable="w14 w15 w16se wp14">
   <w:abstractNum w:abstractNumId="0" w15:restartNumberingAfterBreak="0">
     <w:nsid w:val="08F37BD5"/>
     <w:multiLevelType w:val="hybridMultilevel"/>
@@ -4102,6 +4266,118 @@
     </w:lvl>
   </w:abstractNum>
   <w:abstractNum w:abstractNumId="3" w15:restartNumberingAfterBreak="0">
+    <w:nsid w:val="114418D7"/>
+    <w:multiLevelType w:val="hybridMultilevel"/>
+    <w:tmpl w:val="9CFAC122"/>
+    <w:lvl w:ilvl="0" w:tplc="2828D908">
+      <w:numFmt w:val="bullet"/>
+      <w:lvlText w:val=""/>
+      <w:lvlJc w:val="left"/>
+      <w:pPr>
+        <w:ind w:left="720" w:hanging="360"/>
+      </w:pPr>
+      <w:rPr>
+        <w:rFonts w:ascii="Symbol" w:eastAsiaTheme="minorHAnsi" w:hAnsi="Symbol" w:cstheme="minorBidi" w:hint="default"/>
+      </w:rPr>
+    </w:lvl>
+    <w:lvl w:ilvl="1" w:tplc="04090003">
+      <w:start w:val="1"/>
+      <w:numFmt w:val="bullet"/>
+      <w:lvlText w:val="o"/>
+      <w:lvlJc w:val="left"/>
+      <w:pPr>
+        <w:ind w:left="1440" w:hanging="360"/>
+      </w:pPr>
+      <w:rPr>
+        <w:rFonts w:ascii="Courier New" w:hAnsi="Courier New" w:cs="Courier New" w:hint="default"/>
+      </w:rPr>
+    </w:lvl>
+    <w:lvl w:ilvl="2" w:tplc="04090005" w:tentative="1">
+      <w:start w:val="1"/>
+      <w:numFmt w:val="bullet"/>
+      <w:lvlText w:val=""/>
+      <w:lvlJc w:val="left"/>
+      <w:pPr>
+        <w:ind w:left="2160" w:hanging="360"/>
+      </w:pPr>
+      <w:rPr>
+        <w:rFonts w:ascii="Wingdings" w:hAnsi="Wingdings" w:hint="default"/>
+      </w:rPr>
+    </w:lvl>
+    <w:lvl w:ilvl="3" w:tplc="04090001" w:tentative="1">
+      <w:start w:val="1"/>
+      <w:numFmt w:val="bullet"/>
+      <w:lvlText w:val=""/>
+      <w:lvlJc w:val="left"/>
+      <w:pPr>
+        <w:ind w:left="2880" w:hanging="360"/>
+      </w:pPr>
+      <w:rPr>
+        <w:rFonts w:ascii="Symbol" w:hAnsi="Symbol" w:hint="default"/>
+      </w:rPr>
+    </w:lvl>
+    <w:lvl w:ilvl="4" w:tplc="04090003" w:tentative="1">
+      <w:start w:val="1"/>
+      <w:numFmt w:val="bullet"/>
+      <w:lvlText w:val="o"/>
+      <w:lvlJc w:val="left"/>
+      <w:pPr>
+        <w:ind w:left="3600" w:hanging="360"/>
+      </w:pPr>
+      <w:rPr>
+        <w:rFonts w:ascii="Courier New" w:hAnsi="Courier New" w:cs="Courier New" w:hint="default"/>
+      </w:rPr>
+    </w:lvl>
+    <w:lvl w:ilvl="5" w:tplc="04090005" w:tentative="1">
+      <w:start w:val="1"/>
+      <w:numFmt w:val="bullet"/>
+      <w:lvlText w:val=""/>
+      <w:lvlJc w:val="left"/>
+      <w:pPr>
+        <w:ind w:left="4320" w:hanging="360"/>
+      </w:pPr>
+      <w:rPr>
+        <w:rFonts w:ascii="Wingdings" w:hAnsi="Wingdings" w:hint="default"/>
+      </w:rPr>
+    </w:lvl>
+    <w:lvl w:ilvl="6" w:tplc="04090001" w:tentative="1">
+      <w:start w:val="1"/>
+      <w:numFmt w:val="bullet"/>
+      <w:lvlText w:val=""/>
+      <w:lvlJc w:val="left"/>
+      <w:pPr>
+        <w:ind w:left="5040" w:hanging="360"/>
+      </w:pPr>
+      <w:rPr>
+        <w:rFonts w:ascii="Symbol" w:hAnsi="Symbol" w:hint="default"/>
+      </w:rPr>
+    </w:lvl>
+    <w:lvl w:ilvl="7" w:tplc="04090003" w:tentative="1">
+      <w:start w:val="1"/>
+      <w:numFmt w:val="bullet"/>
+      <w:lvlText w:val="o"/>
+      <w:lvlJc w:val="left"/>
+      <w:pPr>
+        <w:ind w:left="5760" w:hanging="360"/>
+      </w:pPr>
+      <w:rPr>
+        <w:rFonts w:ascii="Courier New" w:hAnsi="Courier New" w:cs="Courier New" w:hint="default"/>
+      </w:rPr>
+    </w:lvl>
+    <w:lvl w:ilvl="8" w:tplc="04090005" w:tentative="1">
+      <w:start w:val="1"/>
+      <w:numFmt w:val="bullet"/>
+      <w:lvlText w:val=""/>
+      <w:lvlJc w:val="left"/>
+      <w:pPr>
+        <w:ind w:left="6480" w:hanging="360"/>
+      </w:pPr>
+      <w:rPr>
+        <w:rFonts w:ascii="Wingdings" w:hAnsi="Wingdings" w:hint="default"/>
+      </w:rPr>
+    </w:lvl>
+  </w:abstractNum>
+  <w:abstractNum w:abstractNumId="4" w15:restartNumberingAfterBreak="0">
     <w:nsid w:val="137A5E3F"/>
     <w:multiLevelType w:val="hybridMultilevel"/>
     <w:tmpl w:val="D5468396"/>
@@ -4214,7 +4490,7 @@
       </w:rPr>
     </w:lvl>
   </w:abstractNum>
-  <w:abstractNum w:abstractNumId="4" w15:restartNumberingAfterBreak="0">
+  <w:abstractNum w:abstractNumId="5" w15:restartNumberingAfterBreak="0">
     <w:nsid w:val="23C91EAD"/>
     <w:multiLevelType w:val="hybridMultilevel"/>
     <w:tmpl w:val="F6C80ED6"/>
@@ -4300,7 +4576,7 @@
       </w:pPr>
     </w:lvl>
   </w:abstractNum>
-  <w:abstractNum w:abstractNumId="5" w15:restartNumberingAfterBreak="0">
+  <w:abstractNum w:abstractNumId="6" w15:restartNumberingAfterBreak="0">
     <w:nsid w:val="28410C2A"/>
     <w:multiLevelType w:val="hybridMultilevel"/>
     <w:tmpl w:val="55E0054E"/>
@@ -4389,7 +4665,7 @@
       </w:pPr>
     </w:lvl>
   </w:abstractNum>
-  <w:abstractNum w:abstractNumId="6" w15:restartNumberingAfterBreak="0">
+  <w:abstractNum w:abstractNumId="7" w15:restartNumberingAfterBreak="0">
     <w:nsid w:val="3CD45684"/>
     <w:multiLevelType w:val="hybridMultilevel"/>
     <w:tmpl w:val="274CD4CC"/>
@@ -4478,7 +4754,7 @@
       </w:pPr>
     </w:lvl>
   </w:abstractNum>
-  <w:abstractNum w:abstractNumId="7" w15:restartNumberingAfterBreak="0">
+  <w:abstractNum w:abstractNumId="8" w15:restartNumberingAfterBreak="0">
     <w:nsid w:val="40E0225D"/>
     <w:multiLevelType w:val="hybridMultilevel"/>
     <w:tmpl w:val="FD1CD0CC"/>
@@ -4591,7 +4867,7 @@
       </w:rPr>
     </w:lvl>
   </w:abstractNum>
-  <w:abstractNum w:abstractNumId="8" w15:restartNumberingAfterBreak="0">
+  <w:abstractNum w:abstractNumId="9" w15:restartNumberingAfterBreak="0">
     <w:nsid w:val="60B835CE"/>
     <w:multiLevelType w:val="hybridMultilevel"/>
     <w:tmpl w:val="9B0493FE"/>
@@ -4677,7 +4953,7 @@
       </w:pPr>
     </w:lvl>
   </w:abstractNum>
-  <w:abstractNum w:abstractNumId="9" w15:restartNumberingAfterBreak="0">
+  <w:abstractNum w:abstractNumId="10" w15:restartNumberingAfterBreak="0">
     <w:nsid w:val="6A8E176D"/>
     <w:multiLevelType w:val="hybridMultilevel"/>
     <w:tmpl w:val="274CD4CC"/>
@@ -4766,7 +5042,7 @@
       </w:pPr>
     </w:lvl>
   </w:abstractNum>
-  <w:abstractNum w:abstractNumId="10" w15:restartNumberingAfterBreak="0">
+  <w:abstractNum w:abstractNumId="11" w15:restartNumberingAfterBreak="0">
     <w:nsid w:val="74AE0C16"/>
     <w:multiLevelType w:val="hybridMultilevel"/>
     <w:tmpl w:val="32543AB8"/>
@@ -4856,22 +5132,22 @@
     </w:lvl>
   </w:abstractNum>
   <w:num w:numId="1">
+    <w:abstractNumId w:val="11"/>
+  </w:num>
+  <w:num w:numId="2">
     <w:abstractNumId w:val="10"/>
   </w:num>
-  <w:num w:numId="2">
-    <w:abstractNumId w:val="9"/>
-  </w:num>
   <w:num w:numId="3">
-    <w:abstractNumId w:val="7"/>
+    <w:abstractNumId w:val="8"/>
   </w:num>
   <w:num w:numId="4">
     <w:abstractNumId w:val="2"/>
   </w:num>
   <w:num w:numId="5">
-    <w:abstractNumId w:val="3"/>
+    <w:abstractNumId w:val="4"/>
   </w:num>
   <w:num w:numId="6">
-    <w:abstractNumId w:val="6"/>
+    <w:abstractNumId w:val="7"/>
   </w:num>
   <w:num w:numId="7">
     <w:abstractNumId w:val="1"/>
@@ -4880,13 +5156,16 @@
     <w:abstractNumId w:val="0"/>
   </w:num>
   <w:num w:numId="9">
-    <w:abstractNumId w:val="4"/>
+    <w:abstractNumId w:val="5"/>
   </w:num>
   <w:num w:numId="10">
-    <w:abstractNumId w:val="5"/>
+    <w:abstractNumId w:val="6"/>
   </w:num>
   <w:num w:numId="11">
-    <w:abstractNumId w:val="8"/>
+    <w:abstractNumId w:val="9"/>
+  </w:num>
+  <w:num w:numId="12">
+    <w:abstractNumId w:val="3"/>
   </w:num>
 </w:numbering>
 </file>
@@ -5277,7 +5556,7 @@
     <w:lsdException w:name="List Table 6 Colorful Accent 6" w:uiPriority="51"/>
     <w:lsdException w:name="List Table 7 Colorful Accent 6" w:uiPriority="52"/>
   </w:latentStyles>
-  <w:style w:type="paragraph" w:default="1" w:styleId="Standard">
+  <w:style w:type="paragraph" w:default="1" w:styleId="Normal">
     <w:name w:val="Normal"/>
     <w:qFormat/>
     <w:rsid w:val="00B2054E"/>
@@ -5285,11 +5564,11 @@
       <w:rFonts w:ascii="Arial" w:hAnsi="Arial"/>
     </w:rPr>
   </w:style>
-  <w:style w:type="paragraph" w:styleId="berschrift1">
+  <w:style w:type="paragraph" w:styleId="Heading1">
     <w:name w:val="heading 1"/>
-    <w:basedOn w:val="Standard"/>
-    <w:next w:val="Standard"/>
-    <w:link w:val="berschrift1Zchn"/>
+    <w:basedOn w:val="Normal"/>
+    <w:next w:val="Normal"/>
+    <w:link w:val="Heading1Char"/>
     <w:uiPriority w:val="9"/>
     <w:qFormat/>
     <w:rsid w:val="00A57474"/>
@@ -5306,13 +5585,13 @@
       <w:szCs w:val="32"/>
     </w:rPr>
   </w:style>
-  <w:style w:type="character" w:default="1" w:styleId="Absatz-Standardschriftart">
+  <w:style w:type="character" w:default="1" w:styleId="DefaultParagraphFont">
     <w:name w:val="Default Paragraph Font"/>
     <w:uiPriority w:val="1"/>
     <w:semiHidden/>
     <w:unhideWhenUsed/>
   </w:style>
-  <w:style w:type="table" w:default="1" w:styleId="NormaleTabelle">
+  <w:style w:type="table" w:default="1" w:styleId="TableNormal">
     <w:name w:val="Normal Table"/>
     <w:uiPriority w:val="99"/>
     <w:semiHidden/>
@@ -5327,16 +5606,16 @@
       </w:tblCellMar>
     </w:tblPr>
   </w:style>
-  <w:style w:type="numbering" w:default="1" w:styleId="KeineListe">
+  <w:style w:type="numbering" w:default="1" w:styleId="NoList">
     <w:name w:val="No List"/>
     <w:uiPriority w:val="99"/>
     <w:semiHidden/>
     <w:unhideWhenUsed/>
   </w:style>
-  <w:style w:type="character" w:customStyle="1" w:styleId="berschrift1Zchn">
-    <w:name w:val="Überschrift 1 Zchn"/>
-    <w:basedOn w:val="Absatz-Standardschriftart"/>
-    <w:link w:val="berschrift1"/>
+  <w:style w:type="character" w:customStyle="1" w:styleId="Heading1Char">
+    <w:name w:val="Heading 1 Char"/>
+    <w:basedOn w:val="DefaultParagraphFont"/>
+    <w:link w:val="Heading1"/>
     <w:uiPriority w:val="9"/>
     <w:rsid w:val="00A57474"/>
     <w:rPr>
@@ -5346,11 +5625,11 @@
       <w:szCs w:val="32"/>
     </w:rPr>
   </w:style>
-  <w:style w:type="paragraph" w:styleId="Titel">
+  <w:style w:type="paragraph" w:styleId="Title">
     <w:name w:val="Title"/>
-    <w:basedOn w:val="Standard"/>
-    <w:next w:val="Standard"/>
-    <w:link w:val="TitelZchn"/>
+    <w:basedOn w:val="Normal"/>
+    <w:next w:val="Normal"/>
+    <w:link w:val="TitleChar"/>
     <w:uiPriority w:val="10"/>
     <w:qFormat/>
     <w:rsid w:val="006B6E13"/>
@@ -5365,10 +5644,10 @@
       <w:szCs w:val="56"/>
     </w:rPr>
   </w:style>
-  <w:style w:type="character" w:customStyle="1" w:styleId="TitelZchn">
-    <w:name w:val="Titel Zchn"/>
-    <w:basedOn w:val="Absatz-Standardschriftart"/>
-    <w:link w:val="Titel"/>
+  <w:style w:type="character" w:customStyle="1" w:styleId="TitleChar">
+    <w:name w:val="Title Char"/>
+    <w:basedOn w:val="DefaultParagraphFont"/>
+    <w:link w:val="Title"/>
     <w:uiPriority w:val="10"/>
     <w:rsid w:val="006B6E13"/>
     <w:rPr>
@@ -5379,9 +5658,9 @@
       <w:szCs w:val="56"/>
     </w:rPr>
   </w:style>
-  <w:style w:type="paragraph" w:styleId="Listenabsatz">
+  <w:style w:type="paragraph" w:styleId="ListParagraph">
     <w:name w:val="List Paragraph"/>
-    <w:basedOn w:val="Standard"/>
+    <w:basedOn w:val="Normal"/>
     <w:uiPriority w:val="34"/>
     <w:qFormat/>
     <w:rsid w:val="00637FA2"/>
@@ -5390,10 +5669,10 @@
       <w:contextualSpacing/>
     </w:pPr>
   </w:style>
-  <w:style w:type="paragraph" w:styleId="Kopfzeile">
+  <w:style w:type="paragraph" w:styleId="Header">
     <w:name w:val="header"/>
-    <w:basedOn w:val="Standard"/>
-    <w:link w:val="KopfzeileZchn"/>
+    <w:basedOn w:val="Normal"/>
+    <w:link w:val="HeaderChar"/>
     <w:uiPriority w:val="99"/>
     <w:unhideWhenUsed/>
     <w:rsid w:val="003664D2"/>
@@ -5404,17 +5683,17 @@
       </w:tabs>
     </w:pPr>
   </w:style>
-  <w:style w:type="character" w:customStyle="1" w:styleId="KopfzeileZchn">
-    <w:name w:val="Kopfzeile Zchn"/>
-    <w:basedOn w:val="Absatz-Standardschriftart"/>
-    <w:link w:val="Kopfzeile"/>
+  <w:style w:type="character" w:customStyle="1" w:styleId="HeaderChar">
+    <w:name w:val="Header Char"/>
+    <w:basedOn w:val="DefaultParagraphFont"/>
+    <w:link w:val="Header"/>
     <w:uiPriority w:val="99"/>
     <w:rsid w:val="003664D2"/>
   </w:style>
-  <w:style w:type="paragraph" w:styleId="Fuzeile">
+  <w:style w:type="paragraph" w:styleId="Footer">
     <w:name w:val="footer"/>
-    <w:basedOn w:val="Standard"/>
-    <w:link w:val="FuzeileZchn"/>
+    <w:basedOn w:val="Normal"/>
+    <w:link w:val="FooterChar"/>
     <w:uiPriority w:val="99"/>
     <w:unhideWhenUsed/>
     <w:rsid w:val="003664D2"/>
@@ -5425,16 +5704,16 @@
       </w:tabs>
     </w:pPr>
   </w:style>
-  <w:style w:type="character" w:customStyle="1" w:styleId="FuzeileZchn">
-    <w:name w:val="Fußzeile Zchn"/>
-    <w:basedOn w:val="Absatz-Standardschriftart"/>
-    <w:link w:val="Fuzeile"/>
+  <w:style w:type="character" w:customStyle="1" w:styleId="FooterChar">
+    <w:name w:val="Footer Char"/>
+    <w:basedOn w:val="DefaultParagraphFont"/>
+    <w:link w:val="Footer"/>
     <w:uiPriority w:val="99"/>
     <w:rsid w:val="003664D2"/>
   </w:style>
-  <w:style w:type="character" w:styleId="Seitenzahl">
+  <w:style w:type="character" w:styleId="PageNumber">
     <w:name w:val="page number"/>
-    <w:basedOn w:val="Absatz-Standardschriftart"/>
+    <w:basedOn w:val="DefaultParagraphFont"/>
     <w:uiPriority w:val="99"/>
     <w:semiHidden/>
     <w:unhideWhenUsed/>
@@ -5442,7 +5721,7 @@
   </w:style>
   <w:style w:type="character" w:styleId="Hyperlink">
     <w:name w:val="Hyperlink"/>
-    <w:basedOn w:val="Absatz-Standardschriftart"/>
+    <w:basedOn w:val="DefaultParagraphFont"/>
     <w:uiPriority w:val="99"/>
     <w:unhideWhenUsed/>
     <w:rsid w:val="00807E73"/>

</xml_diff>

<commit_message>
Re-integrated the former streaming demo
- Move the new DemoStreamingData.java to DemoStreamingData2.java
- Bring back the former DemoStreamingData.java and the corresponding Grafana Dashboard
- Changed UID of "Test-streaming-data-dashbaord.json" due to identical UIDs
</commit_message>
<xml_diff>
--- a/documentation/DQ-MeeRKat-getting-started.docx
+++ b/documentation/DQ-MeeRKat-getting-started.docx
@@ -1,6 +1,6 @@
 
 <file path=word/document.xml><?xml version="1.0" encoding="utf-8"?>
-<w:document xmlns:ve="http://schemas.openxmlformats.org/markup-compatibility/2006" xmlns:o="urn:schemas-microsoft-com:office:office" xmlns:r="http://schemas.openxmlformats.org/officeDocument/2006/relationships" xmlns:m="http://schemas.openxmlformats.org/officeDocument/2006/math" xmlns:v="urn:schemas-microsoft-com:vml" xmlns:wp="http://schemas.openxmlformats.org/drawingml/2006/wordprocessingDrawing" xmlns:w10="urn:schemas-microsoft-com:office:word" xmlns:w="http://schemas.openxmlformats.org/wordprocessingml/2006/main" xmlns:wne="http://schemas.microsoft.com/office/word/2006/wordml">
+<w:document xmlns:wpc="http://schemas.microsoft.com/office/word/2010/wordprocessingCanvas" xmlns:cx="http://schemas.microsoft.com/office/drawing/2014/chartex" xmlns:cx1="http://schemas.microsoft.com/office/drawing/2015/9/8/chartex" xmlns:cx2="http://schemas.microsoft.com/office/drawing/2015/10/21/chartex" xmlns:cx3="http://schemas.microsoft.com/office/drawing/2016/5/9/chartex" xmlns:cx4="http://schemas.microsoft.com/office/drawing/2016/5/10/chartex" xmlns:cx5="http://schemas.microsoft.com/office/drawing/2016/5/11/chartex" xmlns:cx6="http://schemas.microsoft.com/office/drawing/2016/5/12/chartex" xmlns:cx7="http://schemas.microsoft.com/office/drawing/2016/5/13/chartex" xmlns:cx8="http://schemas.microsoft.com/office/drawing/2016/5/14/chartex" xmlns:mc="http://schemas.openxmlformats.org/markup-compatibility/2006" xmlns:aink="http://schemas.microsoft.com/office/drawing/2016/ink" xmlns:am3d="http://schemas.microsoft.com/office/drawing/2017/model3d" xmlns:o="urn:schemas-microsoft-com:office:office" xmlns:r="http://schemas.openxmlformats.org/officeDocument/2006/relationships" xmlns:m="http://schemas.openxmlformats.org/officeDocument/2006/math" xmlns:v="urn:schemas-microsoft-com:vml" xmlns:wp14="http://schemas.microsoft.com/office/word/2010/wordprocessingDrawing" xmlns:wp="http://schemas.openxmlformats.org/drawingml/2006/wordprocessingDrawing" xmlns:w10="urn:schemas-microsoft-com:office:word" xmlns:w="http://schemas.openxmlformats.org/wordprocessingml/2006/main" xmlns:w14="http://schemas.microsoft.com/office/word/2010/wordml" xmlns:w15="http://schemas.microsoft.com/office/word/2012/wordml" xmlns:w16cex="http://schemas.microsoft.com/office/word/2018/wordml/cex" xmlns:w16cid="http://schemas.microsoft.com/office/word/2016/wordml/cid" xmlns:w16="http://schemas.microsoft.com/office/word/2018/wordml" xmlns:w16sdtdh="http://schemas.microsoft.com/office/word/2020/wordml/sdtdatahash" xmlns:w16se="http://schemas.microsoft.com/office/word/2015/wordml/symex" xmlns:wpg="http://schemas.microsoft.com/office/word/2010/wordprocessingGroup" xmlns:wpi="http://schemas.microsoft.com/office/word/2010/wordprocessingInk" xmlns:wne="http://schemas.microsoft.com/office/word/2006/wordml" xmlns:wps="http://schemas.microsoft.com/office/word/2010/wordprocessingShape" mc:Ignorable="w14 w15 w16se w16cid w16 w16cex w16sdtdh wp14">
   <w:body>
     <w:p>
       <w:pPr>
@@ -13,16 +13,22 @@
         <w:rPr>
           <w:lang w:val="en-US"/>
         </w:rPr>
-        <w:t>DQ-MeeRKat</w:t>
-      </w:r>
+        <w:t>DQ-</w:t>
+      </w:r>
+      <w:proofErr w:type="spellStart"/>
+      <w:r>
+        <w:rPr>
+          <w:lang w:val="en-US"/>
+        </w:rPr>
+        <w:t>MeeRKat</w:t>
+      </w:r>
+      <w:proofErr w:type="spellEnd"/>
       <w:r>
         <w:rPr>
           <w:lang w:val="en-US"/>
         </w:rPr>
         <w:t xml:space="preserve"> – Getting Started</w:t>
       </w:r>
-      <w:bookmarkStart w:id="0" w:name="_GoBack"/>
-      <w:bookmarkEnd w:id="0"/>
     </w:p>
     <w:p>
       <w:pPr>
@@ -95,8 +101,16 @@
         <w:rPr>
           <w:lang w:val="en-US"/>
         </w:rPr>
-        <w:t>DQ-MeeRKat</w:t>
-      </w:r>
+        <w:t>DQ-</w:t>
+      </w:r>
+      <w:proofErr w:type="spellStart"/>
+      <w:r>
+        <w:rPr>
+          <w:lang w:val="en-US"/>
+        </w:rPr>
+        <w:t>MeeRKat</w:t>
+      </w:r>
+      <w:proofErr w:type="spellEnd"/>
       <w:r>
         <w:rPr>
           <w:lang w:val="en-US"/>
@@ -140,6 +154,7 @@
           <w:lang w:val="en-US"/>
         </w:rPr>
       </w:pPr>
+      <w:proofErr w:type="spellStart"/>
       <w:r>
         <w:rPr>
           <w:b/>
@@ -147,6 +162,7 @@
         </w:rPr>
         <w:t>InfluxDB</w:t>
       </w:r>
+      <w:proofErr w:type="spellEnd"/>
       <w:r>
         <w:rPr>
           <w:lang w:val="en-US"/>
@@ -164,13 +180,21 @@
         <w:rPr>
           <w:lang w:val="en-US"/>
         </w:rPr>
-        <w:t>We used InfluxDB to store the CDQM time series data</w:t>
-      </w:r>
-      <w:r>
-        <w:rPr>
-          <w:lang w:val="en-US"/>
-        </w:rPr>
-        <w:t xml:space="preserve">. Since the Java API was not working by the time of the creation, we </w:t>
+        <w:t xml:space="preserve">We used </w:t>
+      </w:r>
+      <w:proofErr w:type="spellStart"/>
+      <w:r>
+        <w:rPr>
+          <w:lang w:val="en-US"/>
+        </w:rPr>
+        <w:t>InfluxDB</w:t>
+      </w:r>
+      <w:proofErr w:type="spellEnd"/>
+      <w:r>
+        <w:rPr>
+          <w:lang w:val="en-US"/>
+        </w:rPr>
+        <w:t xml:space="preserve"> to store the CDQM time series data. Since the Java API was not working by the time of the creation, we </w:t>
       </w:r>
       <w:r>
         <w:rPr>
@@ -188,8 +212,16 @@
         <w:rPr>
           <w:lang w:val="en-US"/>
         </w:rPr>
+        <w:t xml:space="preserve"> </w:t>
+      </w:r>
+      <w:proofErr w:type="spellStart"/>
+      <w:r>
+        <w:rPr>
+          <w:lang w:val="en-US"/>
+        </w:rPr>
         <w:t>InfluxDB</w:t>
       </w:r>
+      <w:proofErr w:type="spellEnd"/>
       <w:r>
         <w:rPr>
           <w:lang w:val="en-US"/>
@@ -200,13 +232,63 @@
         <w:rPr>
           <w:lang w:val="en-US"/>
         </w:rPr>
-        <w:t>DQ-MeeRKat</w:t>
-      </w:r>
-      <w:r>
-        <w:rPr>
-          <w:lang w:val="en-US"/>
-        </w:rPr>
-        <w:t>does not offer an embedded mode (like Derby or GraphDB), but runs InfluxDB outside the Java runtime to persist CDQM results over time.</w:t>
+        <w:t>DQ-</w:t>
+      </w:r>
+      <w:proofErr w:type="spellStart"/>
+      <w:r>
+        <w:rPr>
+          <w:lang w:val="en-US"/>
+        </w:rPr>
+        <w:t>MeeRKat</w:t>
+      </w:r>
+      <w:proofErr w:type="spellEnd"/>
+      <w:r>
+        <w:rPr>
+          <w:lang w:val="en-US"/>
+        </w:rPr>
+        <w:t xml:space="preserve"> </w:t>
+      </w:r>
+      <w:r>
+        <w:rPr>
+          <w:lang w:val="en-US"/>
+        </w:rPr>
+        <w:t xml:space="preserve">does not offer an embedded mode (like Derby or </w:t>
+      </w:r>
+      <w:proofErr w:type="spellStart"/>
+      <w:r>
+        <w:rPr>
+          <w:lang w:val="en-US"/>
+        </w:rPr>
+        <w:t>GraphDB</w:t>
+      </w:r>
+      <w:proofErr w:type="spellEnd"/>
+      <w:proofErr w:type="gramStart"/>
+      <w:r>
+        <w:rPr>
+          <w:lang w:val="en-US"/>
+        </w:rPr>
+        <w:t>), but</w:t>
+      </w:r>
+      <w:proofErr w:type="gramEnd"/>
+      <w:r>
+        <w:rPr>
+          <w:lang w:val="en-US"/>
+        </w:rPr>
+        <w:t xml:space="preserve"> runs </w:t>
+      </w:r>
+      <w:proofErr w:type="spellStart"/>
+      <w:r>
+        <w:rPr>
+          <w:lang w:val="en-US"/>
+        </w:rPr>
+        <w:t>InfluxDB</w:t>
+      </w:r>
+      <w:proofErr w:type="spellEnd"/>
+      <w:r>
+        <w:rPr>
+          <w:lang w:val="en-US"/>
+        </w:rPr>
+        <w:t xml:space="preserve"> outside the Java runtime to persist CDQM results over time.</w:t>
       </w:r>
     </w:p>
     <w:p>
@@ -246,7 +328,21 @@
         <w:rPr>
           <w:lang w:val="en-US"/>
         </w:rPr>
-        <w:t xml:space="preserve"> (for starting InfluxDB server)</w:t>
+        <w:t xml:space="preserve"> (for starting </w:t>
+      </w:r>
+      <w:proofErr w:type="spellStart"/>
+      <w:r>
+        <w:rPr>
+          <w:lang w:val="en-US"/>
+        </w:rPr>
+        <w:t>InfluxDB</w:t>
+      </w:r>
+      <w:proofErr w:type="spellEnd"/>
+      <w:r>
+        <w:rPr>
+          <w:lang w:val="en-US"/>
+        </w:rPr>
+        <w:t xml:space="preserve"> server)</w:t>
       </w:r>
     </w:p>
     <w:p>
@@ -266,7 +362,21 @@
         <w:rPr>
           <w:lang w:val="en-US"/>
         </w:rPr>
-        <w:t xml:space="preserve"> (for querying InfluxDB using the console)</w:t>
+        <w:t xml:space="preserve"> (for querying </w:t>
+      </w:r>
+      <w:proofErr w:type="spellStart"/>
+      <w:r>
+        <w:rPr>
+          <w:lang w:val="en-US"/>
+        </w:rPr>
+        <w:t>InfluxDB</w:t>
+      </w:r>
+      <w:proofErr w:type="spellEnd"/>
+      <w:r>
+        <w:rPr>
+          <w:lang w:val="en-US"/>
+        </w:rPr>
+        <w:t xml:space="preserve"> using the console)</w:t>
       </w:r>
     </w:p>
     <w:p>
@@ -296,12 +406,21 @@
           <w:lang w:val="en-US"/>
         </w:rPr>
       </w:pPr>
+      <w:proofErr w:type="spellStart"/>
       <w:r>
         <w:rPr>
           <w:rFonts w:ascii="Courier New" w:hAnsi="Courier New" w:cs="Courier New"/>
           <w:lang w:val="en-US"/>
         </w:rPr>
-        <w:t>InfluxDB\influxdb-1.8</w:t>
+        <w:t>InfluxDB</w:t>
+      </w:r>
+      <w:proofErr w:type="spellEnd"/>
+      <w:r>
+        <w:rPr>
+          <w:rFonts w:ascii="Courier New" w:hAnsi="Courier New" w:cs="Courier New"/>
+          <w:lang w:val="en-US"/>
+        </w:rPr>
+        <w:t>\influxdb-1.8</w:t>
       </w:r>
       <w:r>
         <w:rPr>
@@ -429,46 +548,161 @@
       <w:pPr>
         <w:rPr>
           <w:rFonts w:ascii="Courier New" w:hAnsi="Courier New" w:cs="Courier New"/>
-          <w:lang w:val="de-AT"/>
+          <w:lang w:val="en-US"/>
         </w:rPr>
       </w:pPr>
       <w:r>
         <w:rPr>
           <w:rFonts w:ascii="Courier New" w:hAnsi="Courier New" w:cs="Courier New"/>
-          <w:lang w:val="de-AT"/>
+          <w:lang w:val="en-US"/>
         </w:rPr>
         <w:t>Grafana\grafana-</w:t>
       </w:r>
       <w:r>
         <w:rPr>
           <w:rFonts w:ascii="Courier New" w:hAnsi="Courier New" w:cs="Courier New"/>
-          <w:lang w:val="de-AT"/>
+          <w:lang w:val="en-US"/>
         </w:rPr>
         <w:t>7</w:t>
       </w:r>
       <w:r>
         <w:rPr>
           <w:rFonts w:ascii="Courier New" w:hAnsi="Courier New" w:cs="Courier New"/>
-          <w:lang w:val="de-AT"/>
+          <w:lang w:val="en-US"/>
         </w:rPr>
         <w:t>.</w:t>
       </w:r>
       <w:r>
         <w:rPr>
           <w:rFonts w:ascii="Courier New" w:hAnsi="Courier New" w:cs="Courier New"/>
-          <w:lang w:val="de-AT"/>
+          <w:lang w:val="en-US"/>
         </w:rPr>
         <w:t>5</w:t>
       </w:r>
       <w:r>
         <w:rPr>
           <w:rFonts w:ascii="Courier New" w:hAnsi="Courier New" w:cs="Courier New"/>
-          <w:lang w:val="de-AT"/>
+          <w:lang w:val="en-US"/>
         </w:rPr>
         <w:t>.5_windows\bin\grafana-server.exe</w:t>
       </w:r>
     </w:p>
-    <w:p/>
+    <w:p>
+      <w:pPr>
+        <w:rPr>
+          <w:rFonts w:ascii="Courier New" w:hAnsi="Courier New" w:cs="Courier New"/>
+          <w:lang w:val="en-US"/>
+        </w:rPr>
+      </w:pPr>
+    </w:p>
+    <w:p>
+      <w:pPr>
+        <w:rPr>
+          <w:rStyle w:val="Hervorhebung"/>
+          <w:lang w:val="en-US"/>
+        </w:rPr>
+      </w:pPr>
+      <w:proofErr w:type="gramStart"/>
+      <w:r>
+        <w:rPr>
+          <w:rStyle w:val="Hervorhebung"/>
+          <w:lang w:val="en-US"/>
+        </w:rPr>
+        <w:t>In order to</w:t>
+      </w:r>
+      <w:proofErr w:type="gramEnd"/>
+      <w:r>
+        <w:rPr>
+          <w:rStyle w:val="Hervorhebung"/>
+          <w:lang w:val="en-US"/>
+        </w:rPr>
+        <w:t xml:space="preserve"> simpli</w:t>
+      </w:r>
+      <w:r>
+        <w:rPr>
+          <w:rStyle w:val="Hervorhebung"/>
+          <w:lang w:val="en-US"/>
+        </w:rPr>
+        <w:t xml:space="preserve">fy the starting of the two required external tools, we provide a batch file </w:t>
+      </w:r>
+      <w:r>
+        <w:rPr>
+          <w:rFonts w:ascii="Courier New" w:hAnsi="Courier New" w:cs="Courier New"/>
+          <w:lang w:val="en-US"/>
+        </w:rPr>
+        <w:t>start</w:t>
+      </w:r>
+      <w:r>
+        <w:rPr>
+          <w:rFonts w:ascii="Courier New" w:hAnsi="Courier New" w:cs="Courier New"/>
+          <w:lang w:val="en-US"/>
+        </w:rPr>
+        <w:t>WinEnv</w:t>
+      </w:r>
+      <w:r>
+        <w:rPr>
+          <w:rFonts w:ascii="Courier New" w:hAnsi="Courier New" w:cs="Courier New"/>
+          <w:lang w:val="en-US"/>
+        </w:rPr>
+        <w:t>.</w:t>
+      </w:r>
+      <w:r>
+        <w:rPr>
+          <w:rFonts w:ascii="Courier New" w:hAnsi="Courier New" w:cs="Courier New"/>
+          <w:lang w:val="en-US"/>
+        </w:rPr>
+        <w:t>bat</w:t>
+      </w:r>
+      <w:r>
+        <w:rPr>
+          <w:rStyle w:val="Hervorhebung"/>
+          <w:lang w:val="en-US"/>
+        </w:rPr>
+        <w:t xml:space="preserve"> for Windows 10 and a shell script </w:t>
+      </w:r>
+      <w:r>
+        <w:rPr>
+          <w:rFonts w:ascii="Courier New" w:hAnsi="Courier New" w:cs="Courier New"/>
+          <w:lang w:val="en-US"/>
+        </w:rPr>
+        <w:t>start</w:t>
+      </w:r>
+      <w:r>
+        <w:rPr>
+          <w:rFonts w:ascii="Courier New" w:hAnsi="Courier New" w:cs="Courier New"/>
+          <w:lang w:val="en-US"/>
+        </w:rPr>
+        <w:t>LinuxEnv</w:t>
+      </w:r>
+      <w:r>
+        <w:rPr>
+          <w:rFonts w:ascii="Courier New" w:hAnsi="Courier New" w:cs="Courier New"/>
+          <w:lang w:val="en-US"/>
+        </w:rPr>
+        <w:t>.s</w:t>
+      </w:r>
+      <w:r>
+        <w:rPr>
+          <w:rFonts w:ascii="Courier New" w:hAnsi="Courier New" w:cs="Courier New"/>
+          <w:lang w:val="en-US"/>
+        </w:rPr>
+        <w:t xml:space="preserve">h </w:t>
+      </w:r>
+      <w:r>
+        <w:rPr>
+          <w:rStyle w:val="Hervorhebung"/>
+          <w:lang w:val="en-US"/>
+        </w:rPr>
+        <w:t>for Linux Mint (Tina).</w:t>
+      </w:r>
+    </w:p>
+    <w:p>
+      <w:pPr>
+        <w:rPr>
+          <w:lang w:val="en-US"/>
+        </w:rPr>
+      </w:pPr>
+    </w:p>
     <w:p>
       <w:pPr>
         <w:pStyle w:val="Listenabsatz"/>
@@ -480,6 +714,7 @@
           <w:lang w:val="en-US"/>
         </w:rPr>
       </w:pPr>
+      <w:proofErr w:type="spellStart"/>
       <w:r>
         <w:rPr>
           <w:b/>
@@ -487,6 +722,7 @@
         </w:rPr>
         <w:t>GraphDB</w:t>
       </w:r>
+      <w:proofErr w:type="spellEnd"/>
       <w:r>
         <w:rPr>
           <w:lang w:val="en-US"/>
@@ -539,6 +775,7 @@
           <w:lang w:val="en-US"/>
         </w:rPr>
       </w:pPr>
+      <w:proofErr w:type="spellStart"/>
       <w:r>
         <w:rPr>
           <w:rFonts w:ascii="Courier New" w:hAnsi="Courier New" w:cs="Courier New"/>
@@ -546,6 +783,7 @@
         </w:rPr>
         <w:t>GraphDB</w:t>
       </w:r>
+      <w:proofErr w:type="spellEnd"/>
       <w:r>
         <w:rPr>
           <w:rFonts w:ascii="Courier New" w:hAnsi="Courier New" w:cs="Courier New"/>
@@ -574,6 +812,7 @@
           <w:lang w:val="en-US"/>
         </w:rPr>
       </w:pPr>
+      <w:proofErr w:type="spellStart"/>
       <w:r>
         <w:rPr>
           <w:lang w:val="en-US"/>
@@ -584,7 +823,14 @@
         <w:rPr>
           <w:lang w:val="en-US"/>
         </w:rPr>
-        <w:t>GraphDB Server and W</w:t>
+        <w:t>GraphDB</w:t>
+      </w:r>
+      <w:proofErr w:type="spellEnd"/>
+      <w:r>
+        <w:rPr>
+          <w:lang w:val="en-US"/>
+        </w:rPr>
+        <w:t xml:space="preserve"> Server and W</w:t>
       </w:r>
       <w:r>
         <w:rPr>
@@ -640,7 +886,21 @@
         <w:rPr>
           <w:lang w:val="en-US"/>
         </w:rPr>
-        <w:t>Quick start guide for further usage:</w:t>
+        <w:t xml:space="preserve">Quick start </w:t>
+      </w:r>
+      <w:proofErr w:type="gramStart"/>
+      <w:r>
+        <w:rPr>
+          <w:lang w:val="en-US"/>
+        </w:rPr>
+        <w:t>guide</w:t>
+      </w:r>
+      <w:proofErr w:type="gramEnd"/>
+      <w:r>
+        <w:rPr>
+          <w:lang w:val="en-US"/>
+        </w:rPr>
+        <w:t xml:space="preserve"> for further usage:</w:t>
       </w:r>
     </w:p>
     <w:p>
@@ -731,7 +991,21 @@
         <w:rPr>
           <w:lang w:val="en-US"/>
         </w:rPr>
-        <w:t>Repository title: DQ-MeeRKat-repo</w:t>
+        <w:t>Repository title: DQ-</w:t>
+      </w:r>
+      <w:proofErr w:type="spellStart"/>
+      <w:r>
+        <w:rPr>
+          <w:lang w:val="en-US"/>
+        </w:rPr>
+        <w:t>MeeRKat</w:t>
+      </w:r>
+      <w:proofErr w:type="spellEnd"/>
+      <w:r>
+        <w:rPr>
+          <w:lang w:val="en-US"/>
+        </w:rPr>
+        <w:t>-repo</w:t>
       </w:r>
     </w:p>
     <w:p>
@@ -749,6 +1023,7 @@
         <w:rPr>
           <w:lang w:val="en-US"/>
         </w:rPr>
+        <w:lastRenderedPageBreak/>
         <w:t xml:space="preserve">Storage folder: </w:t>
       </w:r>
       <w:r>
@@ -756,14 +1031,7 @@
           <w:rFonts w:ascii="Courier New" w:hAnsi="Courier New" w:cs="Courier New"/>
           <w:lang w:val="en-US"/>
         </w:rPr>
-        <w:t>&lt;local-path-to-repo&gt;</w:t>
-      </w:r>
-      <w:r>
-        <w:rPr>
-          <w:rFonts w:ascii="Courier New" w:hAnsi="Courier New" w:cs="Courier New"/>
-          <w:lang w:val="en-US"/>
-        </w:rPr>
-        <w:t>\kg-repo\repositories\kg-repo\storage</w:t>
+        <w:t>&lt;local-path-to-repo&gt;\kg-repo\repositories\kg-repo\storage</w:t>
       </w:r>
     </w:p>
     <w:p>
@@ -781,20 +1049,56 @@
         <w:rPr>
           <w:lang w:val="en-US"/>
         </w:rPr>
-        <w:t>Leave default settings for remaining options</w:t>
-      </w:r>
-    </w:p>
-    <w:p>
-      <w:pPr>
-        <w:rPr>
-          <w:lang w:val="en-US"/>
-        </w:rPr>
-      </w:pPr>
-      <w:r>
-        <w:rPr>
-          <w:lang w:val="en-US"/>
-        </w:rPr>
-        <w:t>Restart GraphDB and explore graph via Explore - Graphs overview.</w:t>
+        <w:t xml:space="preserve">Leave default settings for remaining </w:t>
+      </w:r>
+      <w:proofErr w:type="gramStart"/>
+      <w:r>
+        <w:rPr>
+          <w:lang w:val="en-US"/>
+        </w:rPr>
+        <w:t>options</w:t>
+      </w:r>
+      <w:proofErr w:type="gramEnd"/>
+    </w:p>
+    <w:p>
+      <w:pPr>
+        <w:rPr>
+          <w:lang w:val="en-US"/>
+        </w:rPr>
+      </w:pPr>
+      <w:r>
+        <w:rPr>
+          <w:lang w:val="en-US"/>
+        </w:rPr>
+        <w:t xml:space="preserve">Restart </w:t>
+      </w:r>
+      <w:proofErr w:type="spellStart"/>
+      <w:r>
+        <w:rPr>
+          <w:lang w:val="en-US"/>
+        </w:rPr>
+        <w:t>GraphDB</w:t>
+      </w:r>
+      <w:proofErr w:type="spellEnd"/>
+      <w:r>
+        <w:rPr>
+          <w:lang w:val="en-US"/>
+        </w:rPr>
+        <w:t xml:space="preserve"> and explore graph via Explore - </w:t>
+      </w:r>
+      <w:proofErr w:type="gramStart"/>
+      <w:r>
+        <w:rPr>
+          <w:lang w:val="en-US"/>
+        </w:rPr>
+        <w:t>Graphs</w:t>
+      </w:r>
+      <w:proofErr w:type="gramEnd"/>
+      <w:r>
+        <w:rPr>
+          <w:lang w:val="en-US"/>
+        </w:rPr>
+        <w:t xml:space="preserve"> overview.</w:t>
       </w:r>
     </w:p>
     <w:p>
@@ -995,6 +1299,8 @@
         </w:rPr>
         <w:t xml:space="preserve">To each of those data sources, it is possible to create a connection using a </w:t>
       </w:r>
+      <w:proofErr w:type="spellStart"/>
+      <w:proofErr w:type="gramStart"/>
       <w:r>
         <w:rPr>
           <w:rFonts w:ascii="Courier New" w:hAnsi="Courier New" w:cs="Courier New"/>
@@ -1002,18 +1308,21 @@
         </w:rPr>
         <w:t>DSConnector</w:t>
       </w:r>
-      <w:r>
-        <w:rPr>
-          <w:lang w:val="en-US"/>
-        </w:rPr>
-        <w:t>(only accessing the schema</w:t>
-      </w:r>
-      <w:r>
-        <w:rPr>
-          <w:lang w:val="en-US"/>
-        </w:rPr>
-        <w:t xml:space="preserve">, e.g., sufficient for DSD files), or </w:t>
-      </w:r>
+      <w:proofErr w:type="spellEnd"/>
+      <w:r>
+        <w:rPr>
+          <w:lang w:val="en-US"/>
+        </w:rPr>
+        <w:t>(</w:t>
+      </w:r>
+      <w:proofErr w:type="gramEnd"/>
+      <w:r>
+        <w:rPr>
+          <w:lang w:val="en-US"/>
+        </w:rPr>
+        <w:t xml:space="preserve">only accessing the schema, e.g., sufficient for DSD files), or </w:t>
+      </w:r>
+      <w:proofErr w:type="spellStart"/>
       <w:r>
         <w:rPr>
           <w:rFonts w:ascii="Courier New" w:hAnsi="Courier New" w:cs="Courier New"/>
@@ -1021,6 +1330,7 @@
         </w:rPr>
         <w:t>DSInstanceConnector</w:t>
       </w:r>
+      <w:proofErr w:type="spellEnd"/>
       <w:r>
         <w:rPr>
           <w:lang w:val="en-US"/>
@@ -1094,7 +1404,41 @@
           <w:szCs w:val="20"/>
           <w:lang w:val="en-US"/>
         </w:rPr>
-        <w:t xml:space="preserve"> = new ConnectorCSV("path/</w:t>
+        <w:t xml:space="preserve"> = new </w:t>
+      </w:r>
+      <w:proofErr w:type="spellStart"/>
+      <w:proofErr w:type="gramStart"/>
+      <w:r>
+        <w:rPr>
+          <w:rFonts w:ascii="Menlo" w:hAnsi="Menlo" w:cs="Menlo"/>
+          <w:color w:val="000000" w:themeColor="text1"/>
+          <w:sz w:val="20"/>
+          <w:szCs w:val="20"/>
+          <w:lang w:val="en-US"/>
+        </w:rPr>
+        <w:t>ConnectorCSV</w:t>
+      </w:r>
+      <w:proofErr w:type="spellEnd"/>
+      <w:r>
+        <w:rPr>
+          <w:rFonts w:ascii="Menlo" w:hAnsi="Menlo" w:cs="Menlo"/>
+          <w:color w:val="000000" w:themeColor="text1"/>
+          <w:sz w:val="20"/>
+          <w:szCs w:val="20"/>
+          <w:lang w:val="en-US"/>
+        </w:rPr>
+        <w:t>(</w:t>
+      </w:r>
+      <w:proofErr w:type="gramEnd"/>
+      <w:r>
+        <w:rPr>
+          <w:rFonts w:ascii="Menlo" w:hAnsi="Menlo" w:cs="Menlo"/>
+          <w:color w:val="000000" w:themeColor="text1"/>
+          <w:sz w:val="20"/>
+          <w:szCs w:val="20"/>
+          <w:lang w:val="en-US"/>
+        </w:rPr>
+        <w:t>"path/</w:t>
       </w:r>
       <w:r>
         <w:rPr>
@@ -1149,6 +1493,7 @@
         </w:rPr>
         <w:t>"\n", "</w:t>
       </w:r>
+      <w:proofErr w:type="spellStart"/>
       <w:r>
         <w:rPr>
           <w:rFonts w:ascii="Menlo" w:hAnsi="Menlo" w:cs="Menlo"/>
@@ -1159,16 +1504,29 @@
         </w:rPr>
         <w:t>SupplyChain</w:t>
       </w:r>
-      <w:r>
-        <w:rPr>
-          <w:rFonts w:ascii="Menlo" w:hAnsi="Menlo" w:cs="Menlo"/>
-          <w:color w:val="000000" w:themeColor="text1"/>
-          <w:sz w:val="20"/>
-          <w:szCs w:val="20"/>
-          <w:lang w:val="en-US"/>
-        </w:rPr>
-        <w:t>");</w:t>
-      </w:r>
+      <w:proofErr w:type="spellEnd"/>
+      <w:r>
+        <w:rPr>
+          <w:rFonts w:ascii="Menlo" w:hAnsi="Menlo" w:cs="Menlo"/>
+          <w:color w:val="000000" w:themeColor="text1"/>
+          <w:sz w:val="20"/>
+          <w:szCs w:val="20"/>
+          <w:lang w:val="en-US"/>
+        </w:rPr>
+        <w:t>"</w:t>
+      </w:r>
+      <w:proofErr w:type="gramStart"/>
+      <w:r>
+        <w:rPr>
+          <w:rFonts w:ascii="Menlo" w:hAnsi="Menlo" w:cs="Menlo"/>
+          <w:color w:val="000000" w:themeColor="text1"/>
+          <w:sz w:val="20"/>
+          <w:szCs w:val="20"/>
+          <w:lang w:val="en-US"/>
+        </w:rPr>
+        <w:t>);</w:t>
+      </w:r>
+      <w:proofErr w:type="gramEnd"/>
     </w:p>
     <w:p>
       <w:pPr>
@@ -1229,18 +1587,76 @@
           <w:szCs w:val="20"/>
           <w:lang w:val="en-US"/>
         </w:rPr>
-        <w:t xml:space="preserve"> = ConnectorMySQL.getInstance(</w:t>
-      </w:r>
-      <w:r>
-        <w:rPr>
-          <w:rFonts w:ascii="Menlo" w:hAnsi="Menlo" w:cs="Menlo"/>
-          <w:color w:val="000000" w:themeColor="text1"/>
-          <w:sz w:val="20"/>
-          <w:szCs w:val="20"/>
-          <w:lang w:val="en-US"/>
-        </w:rPr>
-        <w:t>"jdbc:mysql://localhost:port</w:t>
-      </w:r>
+        <w:t xml:space="preserve"> = </w:t>
+      </w:r>
+      <w:proofErr w:type="spellStart"/>
+      <w:r>
+        <w:rPr>
+          <w:rFonts w:ascii="Menlo" w:hAnsi="Menlo" w:cs="Menlo"/>
+          <w:color w:val="000000" w:themeColor="text1"/>
+          <w:sz w:val="20"/>
+          <w:szCs w:val="20"/>
+          <w:lang w:val="en-US"/>
+        </w:rPr>
+        <w:t>ConnectorMySQL.getInstance</w:t>
+      </w:r>
+      <w:proofErr w:type="spellEnd"/>
+      <w:r>
+        <w:rPr>
+          <w:rFonts w:ascii="Menlo" w:hAnsi="Menlo" w:cs="Menlo"/>
+          <w:color w:val="000000" w:themeColor="text1"/>
+          <w:sz w:val="20"/>
+          <w:szCs w:val="20"/>
+          <w:lang w:val="en-US"/>
+        </w:rPr>
+        <w:t>(</w:t>
+      </w:r>
+      <w:r>
+        <w:rPr>
+          <w:rFonts w:ascii="Menlo" w:hAnsi="Menlo" w:cs="Menlo"/>
+          <w:color w:val="000000" w:themeColor="text1"/>
+          <w:sz w:val="20"/>
+          <w:szCs w:val="20"/>
+          <w:lang w:val="en-US"/>
+        </w:rPr>
+        <w:t>"</w:t>
+      </w:r>
+      <w:proofErr w:type="spellStart"/>
+      <w:proofErr w:type="gramStart"/>
+      <w:r>
+        <w:rPr>
+          <w:rFonts w:ascii="Menlo" w:hAnsi="Menlo" w:cs="Menlo"/>
+          <w:color w:val="000000" w:themeColor="text1"/>
+          <w:sz w:val="20"/>
+          <w:szCs w:val="20"/>
+          <w:lang w:val="en-US"/>
+        </w:rPr>
+        <w:t>jdbc:mysql</w:t>
+      </w:r>
+      <w:proofErr w:type="spellEnd"/>
+      <w:r>
+        <w:rPr>
+          <w:rFonts w:ascii="Menlo" w:hAnsi="Menlo" w:cs="Menlo"/>
+          <w:color w:val="000000" w:themeColor="text1"/>
+          <w:sz w:val="20"/>
+          <w:szCs w:val="20"/>
+          <w:lang w:val="en-US"/>
+        </w:rPr>
+        <w:t>://</w:t>
+      </w:r>
+      <w:proofErr w:type="spellStart"/>
+      <w:r>
+        <w:rPr>
+          <w:rFonts w:ascii="Menlo" w:hAnsi="Menlo" w:cs="Menlo"/>
+          <w:color w:val="000000" w:themeColor="text1"/>
+          <w:sz w:val="20"/>
+          <w:szCs w:val="20"/>
+          <w:lang w:val="en-US"/>
+        </w:rPr>
+        <w:t>localhost:port</w:t>
+      </w:r>
+      <w:proofErr w:type="spellEnd"/>
+      <w:proofErr w:type="gramEnd"/>
       <w:r>
         <w:rPr>
           <w:rFonts w:ascii="Menlo" w:hAnsi="Menlo" w:cs="Menlo"/>
@@ -1284,6 +1700,7 @@
         </w:rPr>
         <w:t>"</w:t>
       </w:r>
+      <w:proofErr w:type="spellStart"/>
       <w:r>
         <w:rPr>
           <w:rFonts w:ascii="Menlo" w:hAnsi="Menlo" w:cs="Menlo"/>
@@ -1294,6 +1711,7 @@
         </w:rPr>
         <w:t>dbname</w:t>
       </w:r>
+      <w:proofErr w:type="spellEnd"/>
       <w:r>
         <w:rPr>
           <w:rFonts w:ascii="Menlo" w:hAnsi="Menlo" w:cs="Menlo"/>
@@ -1384,6 +1802,7 @@
         </w:rPr>
         <w:t>"</w:t>
       </w:r>
+      <w:proofErr w:type="gramStart"/>
       <w:r>
         <w:rPr>
           <w:rFonts w:ascii="Menlo" w:hAnsi="Menlo" w:cs="Menlo"/>
@@ -1394,6 +1813,7 @@
         </w:rPr>
         <w:t>);</w:t>
       </w:r>
+      <w:proofErr w:type="gramEnd"/>
     </w:p>
     <w:p>
       <w:pPr>
@@ -1412,11 +1832,19 @@
           <w:lang w:val="en-US"/>
         </w:rPr>
       </w:pPr>
-      <w:r>
-        <w:rPr>
-          <w:lang w:val="en-US"/>
-        </w:rPr>
-        <w:t xml:space="preserve">In order to </w:t>
+      <w:proofErr w:type="gramStart"/>
+      <w:r>
+        <w:rPr>
+          <w:lang w:val="en-US"/>
+        </w:rPr>
+        <w:t>In order to</w:t>
+      </w:r>
+      <w:proofErr w:type="gramEnd"/>
+      <w:r>
+        <w:rPr>
+          <w:lang w:val="en-US"/>
+        </w:rPr>
+        <w:t xml:space="preserve"> </w:t>
       </w:r>
       <w:r>
         <w:rPr>
@@ -1428,7 +1856,19 @@
         <w:rPr>
           <w:lang w:val="en-US"/>
         </w:rPr>
-        <w:t>the schema description ofthe local</w:t>
+        <w:t>the schema description of</w:t>
+      </w:r>
+      <w:r>
+        <w:rPr>
+          <w:lang w:val="en-US"/>
+        </w:rPr>
+        <w:t xml:space="preserve"> </w:t>
+      </w:r>
+      <w:r>
+        <w:rPr>
+          <w:lang w:val="en-US"/>
+        </w:rPr>
+        <w:t>the local</w:t>
       </w:r>
       <w:r>
         <w:rPr>
@@ -1465,6 +1905,7 @@
           <w:lang w:val="en-US"/>
         </w:rPr>
       </w:pPr>
+      <w:proofErr w:type="spellStart"/>
       <w:r>
         <w:rPr>
           <w:rFonts w:ascii="Menlo" w:hAnsi="Menlo" w:cs="Menlo"/>
@@ -1485,6 +1926,7 @@
         </w:rPr>
         <w:t>SC</w:t>
       </w:r>
+      <w:proofErr w:type="spellEnd"/>
       <w:r>
         <w:rPr>
           <w:rFonts w:ascii="Menlo" w:hAnsi="Menlo" w:cs="Menlo"/>
@@ -1523,8 +1965,20 @@
           <w:szCs w:val="20"/>
           <w:lang w:val="en-US"/>
         </w:rPr>
-        <w:t>.loadSchema();</w:t>
-      </w:r>
+        <w:t>.loadSchema(</w:t>
+      </w:r>
+      <w:proofErr w:type="gramStart"/>
+      <w:r>
+        <w:rPr>
+          <w:rFonts w:ascii="Menlo" w:hAnsi="Menlo" w:cs="Menlo"/>
+          <w:color w:val="000000" w:themeColor="text1"/>
+          <w:sz w:val="20"/>
+          <w:szCs w:val="20"/>
+          <w:lang w:val="en-US"/>
+        </w:rPr>
+        <w:t>);</w:t>
+      </w:r>
+      <w:proofErr w:type="gramEnd"/>
     </w:p>
     <w:p>
       <w:pPr>
@@ -1547,6 +2001,7 @@
           <w:lang w:val="en-US"/>
         </w:rPr>
       </w:pPr>
+      <w:proofErr w:type="spellStart"/>
       <w:r>
         <w:rPr>
           <w:rFonts w:ascii="Menlo" w:hAnsi="Menlo" w:cs="Menlo"/>
@@ -1567,6 +2022,7 @@
         </w:rPr>
         <w:t>CE</w:t>
       </w:r>
+      <w:proofErr w:type="spellEnd"/>
       <w:r>
         <w:rPr>
           <w:rFonts w:ascii="Menlo" w:hAnsi="Menlo" w:cs="Menlo"/>
@@ -1595,8 +2051,20 @@
           <w:szCs w:val="20"/>
           <w:lang w:val="en-US"/>
         </w:rPr>
-        <w:t>.loadSchema();</w:t>
-      </w:r>
+        <w:t>.loadSchema(</w:t>
+      </w:r>
+      <w:proofErr w:type="gramStart"/>
+      <w:r>
+        <w:rPr>
+          <w:rFonts w:ascii="Menlo" w:hAnsi="Menlo" w:cs="Menlo"/>
+          <w:color w:val="000000" w:themeColor="text1"/>
+          <w:sz w:val="20"/>
+          <w:szCs w:val="20"/>
+          <w:lang w:val="en-US"/>
+        </w:rPr>
+        <w:t>);</w:t>
+      </w:r>
+      <w:proofErr w:type="gramEnd"/>
     </w:p>
     <w:p>
       <w:pPr>
@@ -1626,39 +2094,39 @@
         <w:rPr>
           <w:lang w:val="en-US"/>
         </w:rPr>
-        <w:t>Manage all Datasources</w:t>
-      </w:r>
-    </w:p>
-    <w:p>
-      <w:pPr>
-        <w:rPr>
-          <w:lang w:val="en-US"/>
-        </w:rPr>
-      </w:pPr>
-      <w:r>
-        <w:rPr>
-          <w:lang w:val="en-US"/>
-        </w:rPr>
-        <w:t xml:space="preserve">To conveniently handle multiple DSD </w:t>
-      </w:r>
-      <w:r>
-        <w:rPr>
-          <w:lang w:val="en-US"/>
-        </w:rPr>
-        <w:t>data source</w:t>
-      </w:r>
-      <w:r>
-        <w:rPr>
-          <w:lang w:val="en-US"/>
-        </w:rPr>
-        <w:t xml:space="preserve"> objects, we developed the class </w:t>
-      </w:r>
+        <w:t xml:space="preserve">Manage all </w:t>
+      </w:r>
+      <w:proofErr w:type="spellStart"/>
+      <w:proofErr w:type="gramStart"/>
+      <w:r>
+        <w:rPr>
+          <w:lang w:val="en-US"/>
+        </w:rPr>
+        <w:t>Datasources</w:t>
+      </w:r>
+      <w:proofErr w:type="spellEnd"/>
+      <w:proofErr w:type="gramEnd"/>
+    </w:p>
+    <w:p>
+      <w:pPr>
+        <w:rPr>
+          <w:lang w:val="en-US"/>
+        </w:rPr>
+      </w:pPr>
+      <w:r>
+        <w:rPr>
+          <w:lang w:val="en-US"/>
+        </w:rPr>
+        <w:t xml:space="preserve">To conveniently handle multiple DSD data source objects, we developed the class </w:t>
+      </w:r>
+      <w:proofErr w:type="spellStart"/>
       <w:r>
         <w:rPr>
           <w:lang w:val="en-US"/>
         </w:rPr>
         <w:t>DSDKnowledgeGraph</w:t>
       </w:r>
+      <w:proofErr w:type="spellEnd"/>
       <w:r>
         <w:rPr>
           <w:lang w:val="en-US"/>
@@ -1694,16 +2162,62 @@
           <w:lang w:val="en-US"/>
         </w:rPr>
       </w:pPr>
-      <w:r>
-        <w:rPr>
-          <w:rFonts w:ascii="Menlo" w:hAnsi="Menlo" w:cs="Menlo"/>
-          <w:color w:val="000000" w:themeColor="text1"/>
-          <w:sz w:val="20"/>
-          <w:szCs w:val="20"/>
-          <w:lang w:val="en-US"/>
-        </w:rPr>
-        <w:t>DSDKnowledgeGraph kg = new DSDKnowledgeGraph("automotive");</w:t>
-      </w:r>
+      <w:proofErr w:type="spellStart"/>
+      <w:r>
+        <w:rPr>
+          <w:rFonts w:ascii="Menlo" w:hAnsi="Menlo" w:cs="Menlo"/>
+          <w:color w:val="000000" w:themeColor="text1"/>
+          <w:sz w:val="20"/>
+          <w:szCs w:val="20"/>
+          <w:lang w:val="en-US"/>
+        </w:rPr>
+        <w:t>DSDKnowledgeGraph</w:t>
+      </w:r>
+      <w:proofErr w:type="spellEnd"/>
+      <w:r>
+        <w:rPr>
+          <w:rFonts w:ascii="Menlo" w:hAnsi="Menlo" w:cs="Menlo"/>
+          <w:color w:val="000000" w:themeColor="text1"/>
+          <w:sz w:val="20"/>
+          <w:szCs w:val="20"/>
+          <w:lang w:val="en-US"/>
+        </w:rPr>
+        <w:t xml:space="preserve"> kg = new </w:t>
+      </w:r>
+      <w:proofErr w:type="spellStart"/>
+      <w:r>
+        <w:rPr>
+          <w:rFonts w:ascii="Menlo" w:hAnsi="Menlo" w:cs="Menlo"/>
+          <w:color w:val="000000" w:themeColor="text1"/>
+          <w:sz w:val="20"/>
+          <w:szCs w:val="20"/>
+          <w:lang w:val="en-US"/>
+        </w:rPr>
+        <w:t>DSDKnowledgeGraph</w:t>
+      </w:r>
+      <w:proofErr w:type="spellEnd"/>
+      <w:r>
+        <w:rPr>
+          <w:rFonts w:ascii="Menlo" w:hAnsi="Menlo" w:cs="Menlo"/>
+          <w:color w:val="000000" w:themeColor="text1"/>
+          <w:sz w:val="20"/>
+          <w:szCs w:val="20"/>
+          <w:lang w:val="en-US"/>
+        </w:rPr>
+        <w:t>("automotive"</w:t>
+      </w:r>
+      <w:proofErr w:type="gramStart"/>
+      <w:r>
+        <w:rPr>
+          <w:rFonts w:ascii="Menlo" w:hAnsi="Menlo" w:cs="Menlo"/>
+          <w:color w:val="000000" w:themeColor="text1"/>
+          <w:sz w:val="20"/>
+          <w:szCs w:val="20"/>
+          <w:lang w:val="en-US"/>
+        </w:rPr>
+        <w:t>);</w:t>
+      </w:r>
+      <w:proofErr w:type="gramEnd"/>
     </w:p>
     <w:p>
       <w:pPr>
@@ -1726,15 +2240,51 @@
           <w:lang w:val="en-US"/>
         </w:rPr>
       </w:pPr>
-      <w:r>
-        <w:rPr>
-          <w:rFonts w:ascii="Menlo" w:hAnsi="Menlo" w:cs="Menlo"/>
-          <w:color w:val="000000" w:themeColor="text1"/>
-          <w:sz w:val="20"/>
-          <w:szCs w:val="20"/>
-          <w:lang w:val="en-US"/>
-        </w:rPr>
-        <w:t>kg.addDatasourceAndConnector(dsSC, conn1);</w:t>
+      <w:proofErr w:type="spellStart"/>
+      <w:proofErr w:type="gramStart"/>
+      <w:r>
+        <w:rPr>
+          <w:rFonts w:ascii="Menlo" w:hAnsi="Menlo" w:cs="Menlo"/>
+          <w:color w:val="000000" w:themeColor="text1"/>
+          <w:sz w:val="20"/>
+          <w:szCs w:val="20"/>
+          <w:lang w:val="en-US"/>
+        </w:rPr>
+        <w:t>kg.addDatasourceAndConnector</w:t>
+      </w:r>
+      <w:proofErr w:type="spellEnd"/>
+      <w:proofErr w:type="gramEnd"/>
+      <w:r>
+        <w:rPr>
+          <w:rFonts w:ascii="Menlo" w:hAnsi="Menlo" w:cs="Menlo"/>
+          <w:color w:val="000000" w:themeColor="text1"/>
+          <w:sz w:val="20"/>
+          <w:szCs w:val="20"/>
+          <w:lang w:val="en-US"/>
+        </w:rPr>
+        <w:t>(</w:t>
+      </w:r>
+      <w:proofErr w:type="spellStart"/>
+      <w:r>
+        <w:rPr>
+          <w:rFonts w:ascii="Menlo" w:hAnsi="Menlo" w:cs="Menlo"/>
+          <w:color w:val="000000" w:themeColor="text1"/>
+          <w:sz w:val="20"/>
+          <w:szCs w:val="20"/>
+          <w:lang w:val="en-US"/>
+        </w:rPr>
+        <w:t>dsSC</w:t>
+      </w:r>
+      <w:proofErr w:type="spellEnd"/>
+      <w:r>
+        <w:rPr>
+          <w:rFonts w:ascii="Menlo" w:hAnsi="Menlo" w:cs="Menlo"/>
+          <w:color w:val="000000" w:themeColor="text1"/>
+          <w:sz w:val="20"/>
+          <w:szCs w:val="20"/>
+          <w:lang w:val="en-US"/>
+        </w:rPr>
+        <w:t>, conn1);</w:t>
       </w:r>
     </w:p>
     <w:p>
@@ -1758,35 +2308,85 @@
           <w:lang w:val="en-US"/>
         </w:rPr>
       </w:pPr>
-      <w:r>
-        <w:rPr>
-          <w:rFonts w:ascii="Menlo" w:hAnsi="Menlo" w:cs="Menlo"/>
-          <w:color w:val="000000" w:themeColor="text1"/>
-          <w:sz w:val="20"/>
-          <w:szCs w:val="20"/>
-          <w:lang w:val="en-US"/>
-        </w:rPr>
-        <w:t>kg.addDatasourceAndConnector(dsCE, conn2);</w:t>
-      </w:r>
-    </w:p>
-    <w:p>
-      <w:pPr>
-        <w:rPr>
-          <w:lang w:val="en-US"/>
-        </w:rPr>
-      </w:pPr>
-    </w:p>
-    <w:p>
-      <w:pPr>
-        <w:rPr>
-          <w:lang w:val="en-US"/>
-        </w:rPr>
-      </w:pPr>
-      <w:r>
-        <w:rPr>
-          <w:lang w:val="en-US"/>
-        </w:rPr>
-        <w:t>The KG class holds an instance of an embedded GraphDB, which persists the triples for later reuse and offers methods for export the KG or to annotate all contained data sources (with their concepts and attributes) with RDPs.</w:t>
+      <w:proofErr w:type="spellStart"/>
+      <w:proofErr w:type="gramStart"/>
+      <w:r>
+        <w:rPr>
+          <w:rFonts w:ascii="Menlo" w:hAnsi="Menlo" w:cs="Menlo"/>
+          <w:color w:val="000000" w:themeColor="text1"/>
+          <w:sz w:val="20"/>
+          <w:szCs w:val="20"/>
+          <w:lang w:val="en-US"/>
+        </w:rPr>
+        <w:t>kg.addDatasourceAndConnector</w:t>
+      </w:r>
+      <w:proofErr w:type="spellEnd"/>
+      <w:proofErr w:type="gramEnd"/>
+      <w:r>
+        <w:rPr>
+          <w:rFonts w:ascii="Menlo" w:hAnsi="Menlo" w:cs="Menlo"/>
+          <w:color w:val="000000" w:themeColor="text1"/>
+          <w:sz w:val="20"/>
+          <w:szCs w:val="20"/>
+          <w:lang w:val="en-US"/>
+        </w:rPr>
+        <w:t>(</w:t>
+      </w:r>
+      <w:proofErr w:type="spellStart"/>
+      <w:r>
+        <w:rPr>
+          <w:rFonts w:ascii="Menlo" w:hAnsi="Menlo" w:cs="Menlo"/>
+          <w:color w:val="000000" w:themeColor="text1"/>
+          <w:sz w:val="20"/>
+          <w:szCs w:val="20"/>
+          <w:lang w:val="en-US"/>
+        </w:rPr>
+        <w:t>dsCE</w:t>
+      </w:r>
+      <w:proofErr w:type="spellEnd"/>
+      <w:r>
+        <w:rPr>
+          <w:rFonts w:ascii="Menlo" w:hAnsi="Menlo" w:cs="Menlo"/>
+          <w:color w:val="000000" w:themeColor="text1"/>
+          <w:sz w:val="20"/>
+          <w:szCs w:val="20"/>
+          <w:lang w:val="en-US"/>
+        </w:rPr>
+        <w:t>, conn2);</w:t>
+      </w:r>
+    </w:p>
+    <w:p>
+      <w:pPr>
+        <w:rPr>
+          <w:lang w:val="en-US"/>
+        </w:rPr>
+      </w:pPr>
+    </w:p>
+    <w:p>
+      <w:pPr>
+        <w:rPr>
+          <w:lang w:val="en-US"/>
+        </w:rPr>
+      </w:pPr>
+      <w:r>
+        <w:rPr>
+          <w:lang w:val="en-US"/>
+        </w:rPr>
+        <w:t xml:space="preserve">The KG class holds an instance of an embedded </w:t>
+      </w:r>
+      <w:proofErr w:type="spellStart"/>
+      <w:r>
+        <w:rPr>
+          <w:lang w:val="en-US"/>
+        </w:rPr>
+        <w:t>GraphDB</w:t>
+      </w:r>
+      <w:proofErr w:type="spellEnd"/>
+      <w:r>
+        <w:rPr>
+          <w:lang w:val="en-US"/>
+        </w:rPr>
+        <w:t>, which persists the triples for later reuse and offers methods for export the KG or to annotate all contained data sources (with their concepts and attributes) with RDPs.</w:t>
       </w:r>
     </w:p>
     <w:p>
@@ -1817,14 +2417,54 @@
         <w:rPr>
           <w:lang w:val="en-US"/>
         </w:rPr>
-        <w:t xml:space="preserve">To create and annotate a reference data profile to a DSD element, a corresponding method </w:t>
+        <w:t xml:space="preserve">To create and annotate a reference data profile to a DSD element, a corresponding </w:t>
+      </w:r>
+      <w:proofErr w:type="gramStart"/>
+      <w:r>
+        <w:rPr>
+          <w:lang w:val="en-US"/>
+        </w:rPr>
+        <w:t xml:space="preserve">method </w:t>
       </w:r>
       <w:r>
         <w:rPr>
           <w:rFonts w:ascii="Courier New" w:hAnsi="Courier New" w:cs="Courier New"/>
           <w:lang w:val="en-US"/>
         </w:rPr>
-        <w:t>.annotateProfile(RecordSet)</w:t>
+        <w:t>.</w:t>
+      </w:r>
+      <w:proofErr w:type="spellStart"/>
+      <w:r>
+        <w:rPr>
+          <w:rFonts w:ascii="Courier New" w:hAnsi="Courier New" w:cs="Courier New"/>
+          <w:lang w:val="en-US"/>
+        </w:rPr>
+        <w:t>annotateProfile</w:t>
+      </w:r>
+      <w:proofErr w:type="spellEnd"/>
+      <w:proofErr w:type="gramEnd"/>
+      <w:r>
+        <w:rPr>
+          <w:rFonts w:ascii="Courier New" w:hAnsi="Courier New" w:cs="Courier New"/>
+          <w:lang w:val="en-US"/>
+        </w:rPr>
+        <w:t>(</w:t>
+      </w:r>
+      <w:proofErr w:type="spellStart"/>
+      <w:r>
+        <w:rPr>
+          <w:rFonts w:ascii="Courier New" w:hAnsi="Courier New" w:cs="Courier New"/>
+          <w:lang w:val="en-US"/>
+        </w:rPr>
+        <w:t>RecordSet</w:t>
+      </w:r>
+      <w:proofErr w:type="spellEnd"/>
+      <w:r>
+        <w:rPr>
+          <w:rFonts w:ascii="Courier New" w:hAnsi="Courier New" w:cs="Courier New"/>
+          <w:lang w:val="en-US"/>
+        </w:rPr>
+        <w:t>)</w:t>
       </w:r>
       <w:r>
         <w:rPr>
@@ -1869,17 +2509,51 @@
           <w:szCs w:val="20"/>
           <w:lang w:val="en-US"/>
         </w:rPr>
-        <w:t>for (Concept c : ds.</w:t>
-      </w:r>
-      <w:r>
-        <w:rPr>
-          <w:rFonts w:ascii="Menlo" w:hAnsi="Menlo" w:cs="Menlo"/>
-          <w:color w:val="000000" w:themeColor="text1"/>
-          <w:sz w:val="20"/>
-          <w:szCs w:val="20"/>
-          <w:lang w:val="en-US"/>
-        </w:rPr>
-        <w:t>getConceptsAndAssociations()) {</w:t>
+        <w:t xml:space="preserve">for (Concept </w:t>
+      </w:r>
+      <w:proofErr w:type="gramStart"/>
+      <w:r>
+        <w:rPr>
+          <w:rFonts w:ascii="Menlo" w:hAnsi="Menlo" w:cs="Menlo"/>
+          <w:color w:val="000000" w:themeColor="text1"/>
+          <w:sz w:val="20"/>
+          <w:szCs w:val="20"/>
+          <w:lang w:val="en-US"/>
+        </w:rPr>
+        <w:t>c :</w:t>
+      </w:r>
+      <w:proofErr w:type="gramEnd"/>
+      <w:r>
+        <w:rPr>
+          <w:rFonts w:ascii="Menlo" w:hAnsi="Menlo" w:cs="Menlo"/>
+          <w:color w:val="000000" w:themeColor="text1"/>
+          <w:sz w:val="20"/>
+          <w:szCs w:val="20"/>
+          <w:lang w:val="en-US"/>
+        </w:rPr>
+        <w:t xml:space="preserve"> </w:t>
+      </w:r>
+      <w:proofErr w:type="spellStart"/>
+      <w:r>
+        <w:rPr>
+          <w:rFonts w:ascii="Menlo" w:hAnsi="Menlo" w:cs="Menlo"/>
+          <w:color w:val="000000" w:themeColor="text1"/>
+          <w:sz w:val="20"/>
+          <w:szCs w:val="20"/>
+          <w:lang w:val="en-US"/>
+        </w:rPr>
+        <w:t>ds.getConceptsAndAssociations</w:t>
+      </w:r>
+      <w:proofErr w:type="spellEnd"/>
+      <w:r>
+        <w:rPr>
+          <w:rFonts w:ascii="Menlo" w:hAnsi="Menlo" w:cs="Menlo"/>
+          <w:color w:val="000000" w:themeColor="text1"/>
+          <w:sz w:val="20"/>
+          <w:szCs w:val="20"/>
+          <w:lang w:val="en-US"/>
+        </w:rPr>
+        <w:t>()) {</w:t>
       </w:r>
     </w:p>
     <w:p>
@@ -1904,45 +2578,51 @@
           <w:lang w:val="en-US"/>
         </w:rPr>
       </w:pPr>
-      <w:r>
-        <w:rPr>
-          <w:rFonts w:ascii="Menlo" w:hAnsi="Menlo" w:cs="Menlo"/>
-          <w:color w:val="000000" w:themeColor="text1"/>
-          <w:sz w:val="20"/>
-          <w:szCs w:val="20"/>
-          <w:lang w:val="en-US"/>
-        </w:rPr>
-        <w:t>RecordList</w:t>
-      </w:r>
-      <w:r>
-        <w:rPr>
-          <w:rFonts w:ascii="Menlo" w:hAnsi="Menlo" w:cs="Menlo"/>
-          <w:color w:val="000000" w:themeColor="text1"/>
-          <w:sz w:val="20"/>
-          <w:szCs w:val="20"/>
-          <w:lang w:val="en-US"/>
-        </w:rPr>
-        <w:t xml:space="preserve">rs = conn.getPartialRecordSet(c, 0, </w:t>
-      </w:r>
-      <w:r>
-        <w:rPr>
-          <w:rFonts w:ascii="Menlo" w:hAnsi="Menlo" w:cs="Menlo"/>
-          <w:color w:val="000000" w:themeColor="text1"/>
-          <w:sz w:val="20"/>
-          <w:szCs w:val="20"/>
-          <w:lang w:val="en-US"/>
-        </w:rPr>
-        <w:t>5000</w:t>
-      </w:r>
-      <w:r>
-        <w:rPr>
-          <w:rFonts w:ascii="Menlo" w:hAnsi="Menlo" w:cs="Menlo"/>
-          <w:color w:val="000000" w:themeColor="text1"/>
-          <w:sz w:val="20"/>
-          <w:szCs w:val="20"/>
-          <w:lang w:val="en-US"/>
-        </w:rPr>
-        <w:t>);</w:t>
+      <w:proofErr w:type="spellStart"/>
+      <w:r>
+        <w:rPr>
+          <w:rFonts w:ascii="Menlo" w:hAnsi="Menlo" w:cs="Menlo"/>
+          <w:color w:val="000000" w:themeColor="text1"/>
+          <w:sz w:val="20"/>
+          <w:szCs w:val="20"/>
+          <w:lang w:val="en-US"/>
+        </w:rPr>
+        <w:t>RecordListrs</w:t>
+      </w:r>
+      <w:proofErr w:type="spellEnd"/>
+      <w:r>
+        <w:rPr>
+          <w:rFonts w:ascii="Menlo" w:hAnsi="Menlo" w:cs="Menlo"/>
+          <w:color w:val="000000" w:themeColor="text1"/>
+          <w:sz w:val="20"/>
+          <w:szCs w:val="20"/>
+          <w:lang w:val="en-US"/>
+        </w:rPr>
+        <w:t xml:space="preserve"> = </w:t>
+      </w:r>
+      <w:proofErr w:type="spellStart"/>
+      <w:proofErr w:type="gramStart"/>
+      <w:r>
+        <w:rPr>
+          <w:rFonts w:ascii="Menlo" w:hAnsi="Menlo" w:cs="Menlo"/>
+          <w:color w:val="000000" w:themeColor="text1"/>
+          <w:sz w:val="20"/>
+          <w:szCs w:val="20"/>
+          <w:lang w:val="en-US"/>
+        </w:rPr>
+        <w:t>conn.getPartialRecordSet</w:t>
+      </w:r>
+      <w:proofErr w:type="spellEnd"/>
+      <w:proofErr w:type="gramEnd"/>
+      <w:r>
+        <w:rPr>
+          <w:rFonts w:ascii="Menlo" w:hAnsi="Menlo" w:cs="Menlo"/>
+          <w:color w:val="000000" w:themeColor="text1"/>
+          <w:sz w:val="20"/>
+          <w:szCs w:val="20"/>
+          <w:lang w:val="en-US"/>
+        </w:rPr>
+        <w:t>(c, 0, 5000);</w:t>
       </w:r>
     </w:p>
     <w:p>
@@ -1975,17 +2655,52 @@
           <w:szCs w:val="20"/>
           <w:lang w:val="en-US"/>
         </w:rPr>
-        <w:t>for (Attribute</w:t>
-      </w:r>
-      <w:r>
-        <w:rPr>
-          <w:rFonts w:ascii="Menlo" w:hAnsi="Menlo" w:cs="Menlo"/>
-          <w:color w:val="000000" w:themeColor="text1"/>
-          <w:sz w:val="20"/>
-          <w:szCs w:val="20"/>
-          <w:lang w:val="en-US"/>
-        </w:rPr>
-        <w:t xml:space="preserve"> a : c.getAttributes()) {</w:t>
+        <w:lastRenderedPageBreak/>
+        <w:t xml:space="preserve">for (Attribute </w:t>
+      </w:r>
+      <w:proofErr w:type="gramStart"/>
+      <w:r>
+        <w:rPr>
+          <w:rFonts w:ascii="Menlo" w:hAnsi="Menlo" w:cs="Menlo"/>
+          <w:color w:val="000000" w:themeColor="text1"/>
+          <w:sz w:val="20"/>
+          <w:szCs w:val="20"/>
+          <w:lang w:val="en-US"/>
+        </w:rPr>
+        <w:t>a :</w:t>
+      </w:r>
+      <w:proofErr w:type="gramEnd"/>
+      <w:r>
+        <w:rPr>
+          <w:rFonts w:ascii="Menlo" w:hAnsi="Menlo" w:cs="Menlo"/>
+          <w:color w:val="000000" w:themeColor="text1"/>
+          <w:sz w:val="20"/>
+          <w:szCs w:val="20"/>
+          <w:lang w:val="en-US"/>
+        </w:rPr>
+        <w:t xml:space="preserve"> </w:t>
+      </w:r>
+      <w:proofErr w:type="spellStart"/>
+      <w:r>
+        <w:rPr>
+          <w:rFonts w:ascii="Menlo" w:hAnsi="Menlo" w:cs="Menlo"/>
+          <w:color w:val="000000" w:themeColor="text1"/>
+          <w:sz w:val="20"/>
+          <w:szCs w:val="20"/>
+          <w:lang w:val="en-US"/>
+        </w:rPr>
+        <w:t>c.getAttributes</w:t>
+      </w:r>
+      <w:proofErr w:type="spellEnd"/>
+      <w:r>
+        <w:rPr>
+          <w:rFonts w:ascii="Menlo" w:hAnsi="Menlo" w:cs="Menlo"/>
+          <w:color w:val="000000" w:themeColor="text1"/>
+          <w:sz w:val="20"/>
+          <w:szCs w:val="20"/>
+          <w:lang w:val="en-US"/>
+        </w:rPr>
+        <w:t>()) {</w:t>
       </w:r>
     </w:p>
     <w:p>
@@ -2010,15 +2725,51 @@
           <w:lang w:val="en-US"/>
         </w:rPr>
       </w:pPr>
-      <w:r>
-        <w:rPr>
-          <w:rFonts w:ascii="Menlo" w:hAnsi="Menlo" w:cs="Menlo"/>
-          <w:color w:val="000000" w:themeColor="text1"/>
-          <w:sz w:val="20"/>
-          <w:szCs w:val="20"/>
-          <w:lang w:val="en-US"/>
-        </w:rPr>
-        <w:t>a.annotateProfile(rs);</w:t>
+      <w:proofErr w:type="spellStart"/>
+      <w:proofErr w:type="gramStart"/>
+      <w:r>
+        <w:rPr>
+          <w:rFonts w:ascii="Menlo" w:hAnsi="Menlo" w:cs="Menlo"/>
+          <w:color w:val="000000" w:themeColor="text1"/>
+          <w:sz w:val="20"/>
+          <w:szCs w:val="20"/>
+          <w:lang w:val="en-US"/>
+        </w:rPr>
+        <w:t>a.annotateProfile</w:t>
+      </w:r>
+      <w:proofErr w:type="spellEnd"/>
+      <w:proofErr w:type="gramEnd"/>
+      <w:r>
+        <w:rPr>
+          <w:rFonts w:ascii="Menlo" w:hAnsi="Menlo" w:cs="Menlo"/>
+          <w:color w:val="000000" w:themeColor="text1"/>
+          <w:sz w:val="20"/>
+          <w:szCs w:val="20"/>
+          <w:lang w:val="en-US"/>
+        </w:rPr>
+        <w:t>(</w:t>
+      </w:r>
+      <w:proofErr w:type="spellStart"/>
+      <w:r>
+        <w:rPr>
+          <w:rFonts w:ascii="Menlo" w:hAnsi="Menlo" w:cs="Menlo"/>
+          <w:color w:val="000000" w:themeColor="text1"/>
+          <w:sz w:val="20"/>
+          <w:szCs w:val="20"/>
+          <w:lang w:val="en-US"/>
+        </w:rPr>
+        <w:t>rs</w:t>
+      </w:r>
+      <w:proofErr w:type="spellEnd"/>
+      <w:r>
+        <w:rPr>
+          <w:rFonts w:ascii="Menlo" w:hAnsi="Menlo" w:cs="Menlo"/>
+          <w:color w:val="000000" w:themeColor="text1"/>
+          <w:sz w:val="20"/>
+          <w:szCs w:val="20"/>
+          <w:lang w:val="en-US"/>
+        </w:rPr>
+        <w:t>);</w:t>
       </w:r>
     </w:p>
     <w:p>
@@ -2153,15 +2904,29 @@
           <w:lang w:val="en-US"/>
         </w:rPr>
       </w:pPr>
-      <w:r>
-        <w:rPr>
-          <w:rFonts w:ascii="Menlo" w:hAnsi="Menlo" w:cs="Menlo"/>
-          <w:color w:val="000000" w:themeColor="text1"/>
-          <w:sz w:val="20"/>
-          <w:szCs w:val="20"/>
-          <w:lang w:val="en-US"/>
-        </w:rPr>
-        <w:t>kg.addDataProfile(</w:t>
+      <w:proofErr w:type="spellStart"/>
+      <w:proofErr w:type="gramStart"/>
+      <w:r>
+        <w:rPr>
+          <w:rFonts w:ascii="Menlo" w:hAnsi="Menlo" w:cs="Menlo"/>
+          <w:color w:val="000000" w:themeColor="text1"/>
+          <w:sz w:val="20"/>
+          <w:szCs w:val="20"/>
+          <w:lang w:val="en-US"/>
+        </w:rPr>
+        <w:t>kg.addDataProfile</w:t>
+      </w:r>
+      <w:proofErr w:type="spellEnd"/>
+      <w:proofErr w:type="gramEnd"/>
+      <w:r>
+        <w:rPr>
+          <w:rFonts w:ascii="Menlo" w:hAnsi="Menlo" w:cs="Menlo"/>
+          <w:color w:val="000000" w:themeColor="text1"/>
+          <w:sz w:val="20"/>
+          <w:szCs w:val="20"/>
+          <w:lang w:val="en-US"/>
+        </w:rPr>
+        <w:t>(</w:t>
       </w:r>
       <w:r>
         <w:rPr>
@@ -2181,17 +2946,7 @@
           <w:szCs w:val="20"/>
           <w:lang w:val="en-US"/>
         </w:rPr>
-        <w:t>000</w:t>
-      </w:r>
-      <w:r>
-        <w:rPr>
-          <w:rFonts w:ascii="Menlo" w:hAnsi="Menlo" w:cs="Menlo"/>
-          <w:color w:val="000000" w:themeColor="text1"/>
-          <w:sz w:val="20"/>
-          <w:szCs w:val="20"/>
-          <w:lang w:val="en-US"/>
-        </w:rPr>
-        <w:t>);</w:t>
+        <w:t>000);</w:t>
       </w:r>
     </w:p>
     <w:p>
@@ -2301,6 +3056,7 @@
         </w:rPr>
         <w:t xml:space="preserve">, </w:t>
       </w:r>
+      <w:proofErr w:type="spellStart"/>
       <w:r>
         <w:rPr>
           <w:lang w:val="en-US"/>
@@ -2311,7 +3067,14 @@
         <w:rPr>
           <w:lang w:val="en-US"/>
         </w:rPr>
-        <w:t>nfluxDB and G</w:t>
+        <w:t>nfluxDB</w:t>
+      </w:r>
+      <w:proofErr w:type="spellEnd"/>
+      <w:r>
+        <w:rPr>
+          <w:lang w:val="en-US"/>
+        </w:rPr>
+        <w:t xml:space="preserve"> and G</w:t>
       </w:r>
       <w:r>
         <w:rPr>
@@ -2350,6 +3113,12 @@
           <w:lang w:val="en-US"/>
         </w:rPr>
         <w:t>Open Grafana in your browser:</w:t>
+      </w:r>
+      <w:r>
+        <w:rPr>
+          <w:lang w:val="en-US"/>
+        </w:rPr>
+        <w:t xml:space="preserve"> </w:t>
       </w:r>
       <w:hyperlink r:id="rId9" w:history="1">
         <w:r>
@@ -2459,12 +3228,16 @@
         </w:rPr>
         <w:sym w:font="Wingdings" w:char="F0E0"/>
       </w:r>
+      <w:proofErr w:type="spellStart"/>
+      <w:proofErr w:type="gramStart"/>
       <w:r>
         <w:rPr>
           <w:lang w:val="en-US"/>
         </w:rPr>
         <w:t>InfluxDB</w:t>
       </w:r>
+      <w:proofErr w:type="spellEnd"/>
+      <w:proofErr w:type="gramEnd"/>
     </w:p>
     <w:p>
       <w:pPr>
@@ -2526,8 +3299,18 @@
         <w:rPr>
           <w:lang w:val="en-US"/>
         </w:rPr>
-        <w:t>Database name is testSeries</w:t>
-      </w:r>
+        <w:t xml:space="preserve">Database name is </w:t>
+      </w:r>
+      <w:proofErr w:type="spellStart"/>
+      <w:proofErr w:type="gramStart"/>
+      <w:r>
+        <w:rPr>
+          <w:lang w:val="en-US"/>
+        </w:rPr>
+        <w:t>testSeries</w:t>
+      </w:r>
+      <w:proofErr w:type="spellEnd"/>
+      <w:proofErr w:type="gramEnd"/>
     </w:p>
     <w:p>
       <w:pPr>
@@ -2580,7 +3363,21 @@
         <w:rPr>
           <w:lang w:val="en-US"/>
         </w:rPr>
-        <w:t xml:space="preserve"> Upload .json File </w:t>
+        <w:t xml:space="preserve"> </w:t>
+      </w:r>
+      <w:proofErr w:type="gramStart"/>
+      <w:r>
+        <w:rPr>
+          <w:lang w:val="en-US"/>
+        </w:rPr>
+        <w:t>Upload .json</w:t>
+      </w:r>
+      <w:proofErr w:type="gramEnd"/>
+      <w:r>
+        <w:rPr>
+          <w:lang w:val="en-US"/>
+        </w:rPr>
+        <w:t xml:space="preserve"> File </w:t>
       </w:r>
       <w:r>
         <w:rPr>
@@ -2616,20 +3413,30 @@
         <w:rPr>
           <w:lang w:val="en-US"/>
         </w:rPr>
-        <w:t>Grafana\Dashboard-Exports</w:t>
-      </w:r>
-      <w:r>
-        <w:rPr>
-          <w:lang w:val="en-US"/>
-        </w:rPr>
-        <w:t>\</w:t>
-      </w:r>
-      <w:r>
-        <w:rPr>
-          <w:lang w:val="en-US"/>
-        </w:rPr>
-        <w:t>Supplychain-periodic-dashboard.json</w:t>
-      </w:r>
+        <w:t>Grafana\Dashboard-Exports\</w:t>
+      </w:r>
+      <w:proofErr w:type="spellStart"/>
+      <w:r>
+        <w:rPr>
+          <w:lang w:val="en-US"/>
+        </w:rPr>
+        <w:t>Supplychain</w:t>
+      </w:r>
+      <w:proofErr w:type="spellEnd"/>
+      <w:r>
+        <w:rPr>
+          <w:lang w:val="en-US"/>
+        </w:rPr>
+        <w:t>-periodic-</w:t>
+      </w:r>
+      <w:proofErr w:type="spellStart"/>
+      <w:r>
+        <w:rPr>
+          <w:lang w:val="en-US"/>
+        </w:rPr>
+        <w:t>dashboard.json</w:t>
+      </w:r>
+      <w:proofErr w:type="spellEnd"/>
     </w:p>
     <w:p>
       <w:pPr>
@@ -2646,13 +3453,7 @@
         <w:rPr>
           <w:lang w:val="en-US"/>
         </w:rPr>
-        <w:t>Grafana\Dashboard-Exports</w:t>
-      </w:r>
-      <w:r>
-        <w:rPr>
-          <w:lang w:val="en-US"/>
-        </w:rPr>
-        <w:t>\</w:t>
+        <w:t>Grafana\Dashboard-Exports\</w:t>
       </w:r>
       <w:r>
         <w:rPr>
@@ -2664,8 +3465,16 @@
         <w:rPr>
           <w:lang w:val="en-US"/>
         </w:rPr>
-        <w:t>-streaming-data-dashboard.json</w:t>
-      </w:r>
+        <w:t>-streaming-data-</w:t>
+      </w:r>
+      <w:proofErr w:type="spellStart"/>
+      <w:r>
+        <w:rPr>
+          <w:lang w:val="en-US"/>
+        </w:rPr>
+        <w:t>dashboard.json</w:t>
+      </w:r>
+      <w:proofErr w:type="spellEnd"/>
     </w:p>
     <w:p>
       <w:pPr>
@@ -2696,11 +3505,61 @@
           <w:lang w:val="en-US"/>
         </w:rPr>
       </w:pPr>
-      <w:r>
-        <w:rPr>
-          <w:lang w:val="en-US"/>
-        </w:rPr>
-        <w:t>src\main\java\dqm\jku\trustkg\demos\repeatability\ DemoPeriodicData.java</w:t>
+      <w:proofErr w:type="spellStart"/>
+      <w:r>
+        <w:rPr>
+          <w:lang w:val="en-US"/>
+        </w:rPr>
+        <w:t>src</w:t>
+      </w:r>
+      <w:proofErr w:type="spellEnd"/>
+      <w:r>
+        <w:rPr>
+          <w:lang w:val="en-US"/>
+        </w:rPr>
+        <w:t>\main\java\</w:t>
+      </w:r>
+      <w:proofErr w:type="spellStart"/>
+      <w:r>
+        <w:rPr>
+          <w:lang w:val="en-US"/>
+        </w:rPr>
+        <w:t>dqm</w:t>
+      </w:r>
+      <w:proofErr w:type="spellEnd"/>
+      <w:r>
+        <w:rPr>
+          <w:lang w:val="en-US"/>
+        </w:rPr>
+        <w:t>\</w:t>
+      </w:r>
+      <w:proofErr w:type="spellStart"/>
+      <w:r>
+        <w:rPr>
+          <w:lang w:val="en-US"/>
+        </w:rPr>
+        <w:t>jku</w:t>
+      </w:r>
+      <w:proofErr w:type="spellEnd"/>
+      <w:r>
+        <w:rPr>
+          <w:lang w:val="en-US"/>
+        </w:rPr>
+        <w:t>\</w:t>
+      </w:r>
+      <w:proofErr w:type="spellStart"/>
+      <w:r>
+        <w:rPr>
+          <w:lang w:val="en-US"/>
+        </w:rPr>
+        <w:t>trustkg</w:t>
+      </w:r>
+      <w:proofErr w:type="spellEnd"/>
+      <w:r>
+        <w:rPr>
+          <w:lang w:val="en-US"/>
+        </w:rPr>
+        <w:t>\demos\repeatability\ DemoPeriodicData.java</w:t>
       </w:r>
     </w:p>
     <w:p>
@@ -2714,37 +3573,103 @@
           <w:lang w:val="en-US"/>
         </w:rPr>
       </w:pPr>
-      <w:r>
-        <w:rPr>
-          <w:lang w:val="en-US"/>
-        </w:rPr>
-        <w:t xml:space="preserve">src\main\java\dqm\jku\trustkg\demos\repeatability\ </w:t>
-      </w:r>
-      <w:r>
-        <w:rPr>
-          <w:lang w:val="en-US"/>
-        </w:rPr>
-        <w:t>DemoStreamingData.java</w:t>
-      </w:r>
-    </w:p>
-    <w:p>
-      <w:pPr>
-        <w:rPr>
-          <w:lang w:val="en-US"/>
-        </w:rPr>
-      </w:pPr>
-    </w:p>
-    <w:p>
-      <w:pPr>
-        <w:rPr>
-          <w:lang w:val="en-US"/>
-        </w:rPr>
-      </w:pPr>
-      <w:r>
-        <w:rPr>
-          <w:lang w:val="en-US"/>
-        </w:rPr>
-        <w:t xml:space="preserve">Now, the data is stored in the influxDB and you can visualize and observe it with Grafana. </w:t>
+      <w:proofErr w:type="spellStart"/>
+      <w:r>
+        <w:rPr>
+          <w:lang w:val="en-US"/>
+        </w:rPr>
+        <w:t>src</w:t>
+      </w:r>
+      <w:proofErr w:type="spellEnd"/>
+      <w:r>
+        <w:rPr>
+          <w:lang w:val="en-US"/>
+        </w:rPr>
+        <w:t>\main\java\</w:t>
+      </w:r>
+      <w:proofErr w:type="spellStart"/>
+      <w:r>
+        <w:rPr>
+          <w:lang w:val="en-US"/>
+        </w:rPr>
+        <w:t>dqm</w:t>
+      </w:r>
+      <w:proofErr w:type="spellEnd"/>
+      <w:r>
+        <w:rPr>
+          <w:lang w:val="en-US"/>
+        </w:rPr>
+        <w:t>\</w:t>
+      </w:r>
+      <w:proofErr w:type="spellStart"/>
+      <w:r>
+        <w:rPr>
+          <w:lang w:val="en-US"/>
+        </w:rPr>
+        <w:t>jku</w:t>
+      </w:r>
+      <w:proofErr w:type="spellEnd"/>
+      <w:r>
+        <w:rPr>
+          <w:lang w:val="en-US"/>
+        </w:rPr>
+        <w:t>\</w:t>
+      </w:r>
+      <w:proofErr w:type="spellStart"/>
+      <w:r>
+        <w:rPr>
+          <w:lang w:val="en-US"/>
+        </w:rPr>
+        <w:t>trustkg</w:t>
+      </w:r>
+      <w:proofErr w:type="spellEnd"/>
+      <w:r>
+        <w:rPr>
+          <w:lang w:val="en-US"/>
+        </w:rPr>
+        <w:t>\demos\repeatability\ DemoStreamingData.java</w:t>
+      </w:r>
+    </w:p>
+    <w:p>
+      <w:pPr>
+        <w:rPr>
+          <w:lang w:val="en-US"/>
+        </w:rPr>
+      </w:pPr>
+    </w:p>
+    <w:p>
+      <w:pPr>
+        <w:rPr>
+          <w:lang w:val="en-US"/>
+        </w:rPr>
+      </w:pPr>
+      <w:r>
+        <w:rPr>
+          <w:lang w:val="en-US"/>
+        </w:rPr>
+        <w:t xml:space="preserve">Now, the data is stored in the </w:t>
+      </w:r>
+      <w:proofErr w:type="spellStart"/>
+      <w:proofErr w:type="gramStart"/>
+      <w:r>
+        <w:rPr>
+          <w:lang w:val="en-US"/>
+        </w:rPr>
+        <w:t>I</w:t>
+      </w:r>
+      <w:r>
+        <w:rPr>
+          <w:lang w:val="en-US"/>
+        </w:rPr>
+        <w:t>nfluxDB</w:t>
+      </w:r>
+      <w:proofErr w:type="spellEnd"/>
+      <w:proofErr w:type="gramEnd"/>
+      <w:r>
+        <w:rPr>
+          <w:lang w:val="en-US"/>
+        </w:rPr>
+        <w:t xml:space="preserve"> and you can visualize and observe it with Grafana. </w:t>
       </w:r>
     </w:p>
     <w:sectPr>
@@ -2761,15 +3686,15 @@
 </file>
 
 <file path=word/endnotes.xml><?xml version="1.0" encoding="utf-8"?>
-<w:endnotes xmlns:ve="http://schemas.openxmlformats.org/markup-compatibility/2006" xmlns:o="urn:schemas-microsoft-com:office:office" xmlns:r="http://schemas.openxmlformats.org/officeDocument/2006/relationships" xmlns:m="http://schemas.openxmlformats.org/officeDocument/2006/math" xmlns:v="urn:schemas-microsoft-com:vml" xmlns:wp="http://schemas.openxmlformats.org/drawingml/2006/wordprocessingDrawing" xmlns:w10="urn:schemas-microsoft-com:office:word" xmlns:w="http://schemas.openxmlformats.org/wordprocessingml/2006/main" xmlns:wne="http://schemas.microsoft.com/office/word/2006/wordml">
-  <w:endnote w:type="separator" w:id="0">
+<w:endnotes xmlns:wpc="http://schemas.microsoft.com/office/word/2010/wordprocessingCanvas" xmlns:cx="http://schemas.microsoft.com/office/drawing/2014/chartex" xmlns:cx1="http://schemas.microsoft.com/office/drawing/2015/9/8/chartex" xmlns:cx2="http://schemas.microsoft.com/office/drawing/2015/10/21/chartex" xmlns:cx3="http://schemas.microsoft.com/office/drawing/2016/5/9/chartex" xmlns:cx4="http://schemas.microsoft.com/office/drawing/2016/5/10/chartex" xmlns:cx5="http://schemas.microsoft.com/office/drawing/2016/5/11/chartex" xmlns:cx6="http://schemas.microsoft.com/office/drawing/2016/5/12/chartex" xmlns:cx7="http://schemas.microsoft.com/office/drawing/2016/5/13/chartex" xmlns:cx8="http://schemas.microsoft.com/office/drawing/2016/5/14/chartex" xmlns:mc="http://schemas.openxmlformats.org/markup-compatibility/2006" xmlns:aink="http://schemas.microsoft.com/office/drawing/2016/ink" xmlns:am3d="http://schemas.microsoft.com/office/drawing/2017/model3d" xmlns:o="urn:schemas-microsoft-com:office:office" xmlns:r="http://schemas.openxmlformats.org/officeDocument/2006/relationships" xmlns:m="http://schemas.openxmlformats.org/officeDocument/2006/math" xmlns:v="urn:schemas-microsoft-com:vml" xmlns:wp14="http://schemas.microsoft.com/office/word/2010/wordprocessingDrawing" xmlns:wp="http://schemas.openxmlformats.org/drawingml/2006/wordprocessingDrawing" xmlns:w10="urn:schemas-microsoft-com:office:word" xmlns:w="http://schemas.openxmlformats.org/wordprocessingml/2006/main" xmlns:w14="http://schemas.microsoft.com/office/word/2010/wordml" xmlns:w15="http://schemas.microsoft.com/office/word/2012/wordml" xmlns:w16cex="http://schemas.microsoft.com/office/word/2018/wordml/cex" xmlns:w16cid="http://schemas.microsoft.com/office/word/2016/wordml/cid" xmlns:w16="http://schemas.microsoft.com/office/word/2018/wordml" xmlns:w16sdtdh="http://schemas.microsoft.com/office/word/2020/wordml/sdtdatahash" xmlns:w16se="http://schemas.microsoft.com/office/word/2015/wordml/symex" xmlns:wpg="http://schemas.microsoft.com/office/word/2010/wordprocessingGroup" xmlns:wpi="http://schemas.microsoft.com/office/word/2010/wordprocessingInk" xmlns:wne="http://schemas.microsoft.com/office/word/2006/wordml" xmlns:wps="http://schemas.microsoft.com/office/word/2010/wordprocessingShape" mc:Ignorable="w14 w15 w16se w16cid w16 w16cex w16sdtdh wp14">
+  <w:endnote w:type="separator" w:id="-1">
     <w:p>
       <w:r>
         <w:separator/>
       </w:r>
     </w:p>
   </w:endnote>
-  <w:endnote w:type="continuationSeparator" w:id="1">
+  <w:endnote w:type="continuationSeparator" w:id="0">
     <w:p>
       <w:r>
         <w:continuationSeparator/>
@@ -2780,7 +3705,7 @@
 </file>
 
 <file path=word/footer1.xml><?xml version="1.0" encoding="utf-8"?>
-<w:ftr xmlns:ve="http://schemas.openxmlformats.org/markup-compatibility/2006" xmlns:o="urn:schemas-microsoft-com:office:office" xmlns:r="http://schemas.openxmlformats.org/officeDocument/2006/relationships" xmlns:m="http://schemas.openxmlformats.org/officeDocument/2006/math" xmlns:v="urn:schemas-microsoft-com:vml" xmlns:wp="http://schemas.openxmlformats.org/drawingml/2006/wordprocessingDrawing" xmlns:w10="urn:schemas-microsoft-com:office:word" xmlns:w="http://schemas.openxmlformats.org/wordprocessingml/2006/main" xmlns:wne="http://schemas.microsoft.com/office/word/2006/wordml">
+<w:ftr xmlns:wpc="http://schemas.microsoft.com/office/word/2010/wordprocessingCanvas" xmlns:cx="http://schemas.microsoft.com/office/drawing/2014/chartex" xmlns:cx1="http://schemas.microsoft.com/office/drawing/2015/9/8/chartex" xmlns:cx2="http://schemas.microsoft.com/office/drawing/2015/10/21/chartex" xmlns:cx3="http://schemas.microsoft.com/office/drawing/2016/5/9/chartex" xmlns:cx4="http://schemas.microsoft.com/office/drawing/2016/5/10/chartex" xmlns:cx5="http://schemas.microsoft.com/office/drawing/2016/5/11/chartex" xmlns:cx6="http://schemas.microsoft.com/office/drawing/2016/5/12/chartex" xmlns:cx7="http://schemas.microsoft.com/office/drawing/2016/5/13/chartex" xmlns:cx8="http://schemas.microsoft.com/office/drawing/2016/5/14/chartex" xmlns:mc="http://schemas.openxmlformats.org/markup-compatibility/2006" xmlns:aink="http://schemas.microsoft.com/office/drawing/2016/ink" xmlns:am3d="http://schemas.microsoft.com/office/drawing/2017/model3d" xmlns:o="urn:schemas-microsoft-com:office:office" xmlns:r="http://schemas.openxmlformats.org/officeDocument/2006/relationships" xmlns:m="http://schemas.openxmlformats.org/officeDocument/2006/math" xmlns:v="urn:schemas-microsoft-com:vml" xmlns:wp14="http://schemas.microsoft.com/office/word/2010/wordprocessingDrawing" xmlns:wp="http://schemas.openxmlformats.org/drawingml/2006/wordprocessingDrawing" xmlns:w10="urn:schemas-microsoft-com:office:word" xmlns:w="http://schemas.openxmlformats.org/wordprocessingml/2006/main" xmlns:w14="http://schemas.microsoft.com/office/word/2010/wordml" xmlns:w15="http://schemas.microsoft.com/office/word/2012/wordml" xmlns:w16cex="http://schemas.microsoft.com/office/word/2018/wordml/cex" xmlns:w16cid="http://schemas.microsoft.com/office/word/2016/wordml/cid" xmlns:w16="http://schemas.microsoft.com/office/word/2018/wordml" xmlns:w16sdtdh="http://schemas.microsoft.com/office/word/2020/wordml/sdtdatahash" xmlns:w16se="http://schemas.microsoft.com/office/word/2015/wordml/symex" xmlns:wpg="http://schemas.microsoft.com/office/word/2010/wordprocessingGroup" xmlns:wpi="http://schemas.microsoft.com/office/word/2010/wordprocessingInk" xmlns:wne="http://schemas.microsoft.com/office/word/2006/wordml" xmlns:wps="http://schemas.microsoft.com/office/word/2010/wordprocessingShape" mc:Ignorable="w14 w15 w16se w16cid w16 w16cex w16sdtdh wp14">
   <w:p>
     <w:pPr>
       <w:pStyle w:val="Fuzeile"/>
@@ -2818,7 +3743,7 @@
 </file>
 
 <file path=word/footer2.xml><?xml version="1.0" encoding="utf-8"?>
-<w:ftr xmlns:ve="http://schemas.openxmlformats.org/markup-compatibility/2006" xmlns:o="urn:schemas-microsoft-com:office:office" xmlns:r="http://schemas.openxmlformats.org/officeDocument/2006/relationships" xmlns:m="http://schemas.openxmlformats.org/officeDocument/2006/math" xmlns:v="urn:schemas-microsoft-com:vml" xmlns:wp="http://schemas.openxmlformats.org/drawingml/2006/wordprocessingDrawing" xmlns:w10="urn:schemas-microsoft-com:office:word" xmlns:w="http://schemas.openxmlformats.org/wordprocessingml/2006/main" xmlns:wne="http://schemas.microsoft.com/office/word/2006/wordml">
+<w:ftr xmlns:wpc="http://schemas.microsoft.com/office/word/2010/wordprocessingCanvas" xmlns:cx="http://schemas.microsoft.com/office/drawing/2014/chartex" xmlns:cx1="http://schemas.microsoft.com/office/drawing/2015/9/8/chartex" xmlns:cx2="http://schemas.microsoft.com/office/drawing/2015/10/21/chartex" xmlns:cx3="http://schemas.microsoft.com/office/drawing/2016/5/9/chartex" xmlns:cx4="http://schemas.microsoft.com/office/drawing/2016/5/10/chartex" xmlns:cx5="http://schemas.microsoft.com/office/drawing/2016/5/11/chartex" xmlns:cx6="http://schemas.microsoft.com/office/drawing/2016/5/12/chartex" xmlns:cx7="http://schemas.microsoft.com/office/drawing/2016/5/13/chartex" xmlns:cx8="http://schemas.microsoft.com/office/drawing/2016/5/14/chartex" xmlns:mc="http://schemas.openxmlformats.org/markup-compatibility/2006" xmlns:aink="http://schemas.microsoft.com/office/drawing/2016/ink" xmlns:am3d="http://schemas.microsoft.com/office/drawing/2017/model3d" xmlns:o="urn:schemas-microsoft-com:office:office" xmlns:r="http://schemas.openxmlformats.org/officeDocument/2006/relationships" xmlns:m="http://schemas.openxmlformats.org/officeDocument/2006/math" xmlns:v="urn:schemas-microsoft-com:vml" xmlns:wp14="http://schemas.microsoft.com/office/word/2010/wordprocessingDrawing" xmlns:wp="http://schemas.openxmlformats.org/drawingml/2006/wordprocessingDrawing" xmlns:w10="urn:schemas-microsoft-com:office:word" xmlns:w="http://schemas.openxmlformats.org/wordprocessingml/2006/main" xmlns:w14="http://schemas.microsoft.com/office/word/2010/wordml" xmlns:w15="http://schemas.microsoft.com/office/word/2012/wordml" xmlns:w16cex="http://schemas.microsoft.com/office/word/2018/wordml/cex" xmlns:w16cid="http://schemas.microsoft.com/office/word/2016/wordml/cid" xmlns:w16="http://schemas.microsoft.com/office/word/2018/wordml" xmlns:w16sdtdh="http://schemas.microsoft.com/office/word/2020/wordml/sdtdatahash" xmlns:w16se="http://schemas.microsoft.com/office/word/2015/wordml/symex" xmlns:wpg="http://schemas.microsoft.com/office/word/2010/wordprocessingGroup" xmlns:wpi="http://schemas.microsoft.com/office/word/2010/wordprocessingInk" xmlns:wne="http://schemas.microsoft.com/office/word/2006/wordml" xmlns:wps="http://schemas.microsoft.com/office/word/2010/wordprocessingShape" mc:Ignorable="w14 w15 w16se w16cid w16 w16cex w16sdtdh wp14">
   <w:p>
     <w:pPr>
       <w:pStyle w:val="Fuzeile"/>
@@ -2870,15 +3795,15 @@
 </file>
 
 <file path=word/footnotes.xml><?xml version="1.0" encoding="utf-8"?>
-<w:footnotes xmlns:ve="http://schemas.openxmlformats.org/markup-compatibility/2006" xmlns:o="urn:schemas-microsoft-com:office:office" xmlns:r="http://schemas.openxmlformats.org/officeDocument/2006/relationships" xmlns:m="http://schemas.openxmlformats.org/officeDocument/2006/math" xmlns:v="urn:schemas-microsoft-com:vml" xmlns:wp="http://schemas.openxmlformats.org/drawingml/2006/wordprocessingDrawing" xmlns:w10="urn:schemas-microsoft-com:office:word" xmlns:w="http://schemas.openxmlformats.org/wordprocessingml/2006/main" xmlns:wne="http://schemas.microsoft.com/office/word/2006/wordml">
-  <w:footnote w:type="separator" w:id="0">
+<w:footnotes xmlns:wpc="http://schemas.microsoft.com/office/word/2010/wordprocessingCanvas" xmlns:cx="http://schemas.microsoft.com/office/drawing/2014/chartex" xmlns:cx1="http://schemas.microsoft.com/office/drawing/2015/9/8/chartex" xmlns:cx2="http://schemas.microsoft.com/office/drawing/2015/10/21/chartex" xmlns:cx3="http://schemas.microsoft.com/office/drawing/2016/5/9/chartex" xmlns:cx4="http://schemas.microsoft.com/office/drawing/2016/5/10/chartex" xmlns:cx5="http://schemas.microsoft.com/office/drawing/2016/5/11/chartex" xmlns:cx6="http://schemas.microsoft.com/office/drawing/2016/5/12/chartex" xmlns:cx7="http://schemas.microsoft.com/office/drawing/2016/5/13/chartex" xmlns:cx8="http://schemas.microsoft.com/office/drawing/2016/5/14/chartex" xmlns:mc="http://schemas.openxmlformats.org/markup-compatibility/2006" xmlns:aink="http://schemas.microsoft.com/office/drawing/2016/ink" xmlns:am3d="http://schemas.microsoft.com/office/drawing/2017/model3d" xmlns:o="urn:schemas-microsoft-com:office:office" xmlns:r="http://schemas.openxmlformats.org/officeDocument/2006/relationships" xmlns:m="http://schemas.openxmlformats.org/officeDocument/2006/math" xmlns:v="urn:schemas-microsoft-com:vml" xmlns:wp14="http://schemas.microsoft.com/office/word/2010/wordprocessingDrawing" xmlns:wp="http://schemas.openxmlformats.org/drawingml/2006/wordprocessingDrawing" xmlns:w10="urn:schemas-microsoft-com:office:word" xmlns:w="http://schemas.openxmlformats.org/wordprocessingml/2006/main" xmlns:w14="http://schemas.microsoft.com/office/word/2010/wordml" xmlns:w15="http://schemas.microsoft.com/office/word/2012/wordml" xmlns:w16cex="http://schemas.microsoft.com/office/word/2018/wordml/cex" xmlns:w16cid="http://schemas.microsoft.com/office/word/2016/wordml/cid" xmlns:w16="http://schemas.microsoft.com/office/word/2018/wordml" xmlns:w16sdtdh="http://schemas.microsoft.com/office/word/2020/wordml/sdtdatahash" xmlns:w16se="http://schemas.microsoft.com/office/word/2015/wordml/symex" xmlns:wpg="http://schemas.microsoft.com/office/word/2010/wordprocessingGroup" xmlns:wpi="http://schemas.microsoft.com/office/word/2010/wordprocessingInk" xmlns:wne="http://schemas.microsoft.com/office/word/2006/wordml" xmlns:wps="http://schemas.microsoft.com/office/word/2010/wordprocessingShape" mc:Ignorable="w14 w15 w16se w16cid w16 w16cex w16sdtdh wp14">
+  <w:footnote w:type="separator" w:id="-1">
     <w:p>
       <w:r>
         <w:separator/>
       </w:r>
     </w:p>
   </w:footnote>
-  <w:footnote w:type="continuationSeparator" w:id="1">
+  <w:footnote w:type="continuationSeparator" w:id="0">
     <w:p>
       <w:r>
         <w:continuationSeparator/>
@@ -2889,7 +3814,7 @@
 </file>
 
 <file path=word/header1.xml><?xml version="1.0" encoding="utf-8"?>
-<w:hdr xmlns:ve="http://schemas.openxmlformats.org/markup-compatibility/2006" xmlns:o="urn:schemas-microsoft-com:office:office" xmlns:r="http://schemas.openxmlformats.org/officeDocument/2006/relationships" xmlns:m="http://schemas.openxmlformats.org/officeDocument/2006/math" xmlns:v="urn:schemas-microsoft-com:vml" xmlns:wp="http://schemas.openxmlformats.org/drawingml/2006/wordprocessingDrawing" xmlns:w10="urn:schemas-microsoft-com:office:word" xmlns:w="http://schemas.openxmlformats.org/wordprocessingml/2006/main" xmlns:wne="http://schemas.microsoft.com/office/word/2006/wordml">
+<w:hdr xmlns:wpc="http://schemas.microsoft.com/office/word/2010/wordprocessingCanvas" xmlns:cx="http://schemas.microsoft.com/office/drawing/2014/chartex" xmlns:cx1="http://schemas.microsoft.com/office/drawing/2015/9/8/chartex" xmlns:cx2="http://schemas.microsoft.com/office/drawing/2015/10/21/chartex" xmlns:cx3="http://schemas.microsoft.com/office/drawing/2016/5/9/chartex" xmlns:cx4="http://schemas.microsoft.com/office/drawing/2016/5/10/chartex" xmlns:cx5="http://schemas.microsoft.com/office/drawing/2016/5/11/chartex" xmlns:cx6="http://schemas.microsoft.com/office/drawing/2016/5/12/chartex" xmlns:cx7="http://schemas.microsoft.com/office/drawing/2016/5/13/chartex" xmlns:cx8="http://schemas.microsoft.com/office/drawing/2016/5/14/chartex" xmlns:mc="http://schemas.openxmlformats.org/markup-compatibility/2006" xmlns:aink="http://schemas.microsoft.com/office/drawing/2016/ink" xmlns:am3d="http://schemas.microsoft.com/office/drawing/2017/model3d" xmlns:o="urn:schemas-microsoft-com:office:office" xmlns:r="http://schemas.openxmlformats.org/officeDocument/2006/relationships" xmlns:m="http://schemas.openxmlformats.org/officeDocument/2006/math" xmlns:v="urn:schemas-microsoft-com:vml" xmlns:wp14="http://schemas.microsoft.com/office/word/2010/wordprocessingDrawing" xmlns:wp="http://schemas.openxmlformats.org/drawingml/2006/wordprocessingDrawing" xmlns:w10="urn:schemas-microsoft-com:office:word" xmlns:w="http://schemas.openxmlformats.org/wordprocessingml/2006/main" xmlns:w14="http://schemas.microsoft.com/office/word/2010/wordml" xmlns:w15="http://schemas.microsoft.com/office/word/2012/wordml" xmlns:w16cex="http://schemas.microsoft.com/office/word/2018/wordml/cex" xmlns:w16cid="http://schemas.microsoft.com/office/word/2016/wordml/cid" xmlns:w16="http://schemas.microsoft.com/office/word/2018/wordml" xmlns:w16sdtdh="http://schemas.microsoft.com/office/word/2020/wordml/sdtdatahash" xmlns:w16se="http://schemas.microsoft.com/office/word/2015/wordml/symex" xmlns:wpg="http://schemas.microsoft.com/office/word/2010/wordprocessingGroup" xmlns:wpi="http://schemas.microsoft.com/office/word/2010/wordprocessingInk" xmlns:wne="http://schemas.microsoft.com/office/word/2006/wordml" xmlns:wps="http://schemas.microsoft.com/office/word/2010/wordprocessingShape" mc:Ignorable="w14 w15 w16se w16cid w16 w16cex w16sdtdh wp14">
   <w:p>
     <w:pPr>
       <w:pStyle w:val="Kopfzeile"/>
@@ -2962,8 +3887,8 @@
 </file>
 
 <file path=word/numbering.xml><?xml version="1.0" encoding="utf-8"?>
-<w:numbering xmlns:ve="http://schemas.openxmlformats.org/markup-compatibility/2006" xmlns:o="urn:schemas-microsoft-com:office:office" xmlns:r="http://schemas.openxmlformats.org/officeDocument/2006/relationships" xmlns:m="http://schemas.openxmlformats.org/officeDocument/2006/math" xmlns:v="urn:schemas-microsoft-com:vml" xmlns:wp="http://schemas.openxmlformats.org/drawingml/2006/wordprocessingDrawing" xmlns:w10="urn:schemas-microsoft-com:office:word" xmlns:w="http://schemas.openxmlformats.org/wordprocessingml/2006/main" xmlns:wne="http://schemas.microsoft.com/office/word/2006/wordml">
-  <w:abstractNum w:abstractNumId="0">
+<w:numbering xmlns:wpc="http://schemas.microsoft.com/office/word/2010/wordprocessingCanvas" xmlns:cx="http://schemas.microsoft.com/office/drawing/2014/chartex" xmlns:cx1="http://schemas.microsoft.com/office/drawing/2015/9/8/chartex" xmlns:cx2="http://schemas.microsoft.com/office/drawing/2015/10/21/chartex" xmlns:cx3="http://schemas.microsoft.com/office/drawing/2016/5/9/chartex" xmlns:cx4="http://schemas.microsoft.com/office/drawing/2016/5/10/chartex" xmlns:cx5="http://schemas.microsoft.com/office/drawing/2016/5/11/chartex" xmlns:cx6="http://schemas.microsoft.com/office/drawing/2016/5/12/chartex" xmlns:cx7="http://schemas.microsoft.com/office/drawing/2016/5/13/chartex" xmlns:cx8="http://schemas.microsoft.com/office/drawing/2016/5/14/chartex" xmlns:mc="http://schemas.openxmlformats.org/markup-compatibility/2006" xmlns:aink="http://schemas.microsoft.com/office/drawing/2016/ink" xmlns:am3d="http://schemas.microsoft.com/office/drawing/2017/model3d" xmlns:o="urn:schemas-microsoft-com:office:office" xmlns:r="http://schemas.openxmlformats.org/officeDocument/2006/relationships" xmlns:m="http://schemas.openxmlformats.org/officeDocument/2006/math" xmlns:v="urn:schemas-microsoft-com:vml" xmlns:wp14="http://schemas.microsoft.com/office/word/2010/wordprocessingDrawing" xmlns:wp="http://schemas.openxmlformats.org/drawingml/2006/wordprocessingDrawing" xmlns:w10="urn:schemas-microsoft-com:office:word" xmlns:w="http://schemas.openxmlformats.org/wordprocessingml/2006/main" xmlns:w14="http://schemas.microsoft.com/office/word/2010/wordml" xmlns:w15="http://schemas.microsoft.com/office/word/2012/wordml" xmlns:w16cex="http://schemas.microsoft.com/office/word/2018/wordml/cex" xmlns:w16cid="http://schemas.microsoft.com/office/word/2016/wordml/cid" xmlns:w16="http://schemas.microsoft.com/office/word/2018/wordml" xmlns:w16sdtdh="http://schemas.microsoft.com/office/word/2020/wordml/sdtdatahash" xmlns:w16se="http://schemas.microsoft.com/office/word/2015/wordml/symex" xmlns:wpg="http://schemas.microsoft.com/office/word/2010/wordprocessingGroup" xmlns:wpi="http://schemas.microsoft.com/office/word/2010/wordprocessingInk" xmlns:wne="http://schemas.microsoft.com/office/word/2006/wordml" xmlns:wps="http://schemas.microsoft.com/office/word/2010/wordprocessingShape" mc:Ignorable="w14 w15 w16se w16cid w16 w16cex w16sdtdh wp14">
+  <w:abstractNum w:abstractNumId="0" w15:restartNumberingAfterBreak="0">
     <w:nsid w:val="08F37BD5"/>
     <w:multiLevelType w:val="hybridMultilevel"/>
     <w:tmpl w:val="274CD4CC"/>
@@ -3052,7 +3977,7 @@
       </w:pPr>
     </w:lvl>
   </w:abstractNum>
-  <w:abstractNum w:abstractNumId="1">
+  <w:abstractNum w:abstractNumId="1" w15:restartNumberingAfterBreak="0">
     <w:nsid w:val="0B433C53"/>
     <w:multiLevelType w:val="hybridMultilevel"/>
     <w:tmpl w:val="FF44A2E2"/>
@@ -3165,7 +4090,7 @@
       </w:rPr>
     </w:lvl>
   </w:abstractNum>
-  <w:abstractNum w:abstractNumId="2">
+  <w:abstractNum w:abstractNumId="2" w15:restartNumberingAfterBreak="0">
     <w:nsid w:val="0CAD734D"/>
     <w:multiLevelType w:val="hybridMultilevel"/>
     <w:tmpl w:val="4AA64028"/>
@@ -3278,7 +4203,7 @@
       </w:rPr>
     </w:lvl>
   </w:abstractNum>
-  <w:abstractNum w:abstractNumId="3">
+  <w:abstractNum w:abstractNumId="3" w15:restartNumberingAfterBreak="0">
     <w:nsid w:val="114418D7"/>
     <w:multiLevelType w:val="hybridMultilevel"/>
     <w:tmpl w:val="9CFAC122"/>
@@ -3390,7 +4315,7 @@
       </w:rPr>
     </w:lvl>
   </w:abstractNum>
-  <w:abstractNum w:abstractNumId="4">
+  <w:abstractNum w:abstractNumId="4" w15:restartNumberingAfterBreak="0">
     <w:nsid w:val="137A5E3F"/>
     <w:multiLevelType w:val="hybridMultilevel"/>
     <w:tmpl w:val="D5468396"/>
@@ -3503,7 +4428,7 @@
       </w:rPr>
     </w:lvl>
   </w:abstractNum>
-  <w:abstractNum w:abstractNumId="5">
+  <w:abstractNum w:abstractNumId="5" w15:restartNumberingAfterBreak="0">
     <w:nsid w:val="23C91EAD"/>
     <w:multiLevelType w:val="hybridMultilevel"/>
     <w:tmpl w:val="F6C80ED6"/>
@@ -3589,7 +4514,7 @@
       </w:pPr>
     </w:lvl>
   </w:abstractNum>
-  <w:abstractNum w:abstractNumId="6">
+  <w:abstractNum w:abstractNumId="6" w15:restartNumberingAfterBreak="0">
     <w:nsid w:val="28410C2A"/>
     <w:multiLevelType w:val="hybridMultilevel"/>
     <w:tmpl w:val="55E0054E"/>
@@ -3678,7 +4603,7 @@
       </w:pPr>
     </w:lvl>
   </w:abstractNum>
-  <w:abstractNum w:abstractNumId="7">
+  <w:abstractNum w:abstractNumId="7" w15:restartNumberingAfterBreak="0">
     <w:nsid w:val="3CD45684"/>
     <w:multiLevelType w:val="hybridMultilevel"/>
     <w:tmpl w:val="274CD4CC"/>
@@ -3767,7 +4692,7 @@
       </w:pPr>
     </w:lvl>
   </w:abstractNum>
-  <w:abstractNum w:abstractNumId="8">
+  <w:abstractNum w:abstractNumId="8" w15:restartNumberingAfterBreak="0">
     <w:nsid w:val="40E0225D"/>
     <w:multiLevelType w:val="hybridMultilevel"/>
     <w:tmpl w:val="FD1CD0CC"/>
@@ -3880,7 +4805,7 @@
       </w:rPr>
     </w:lvl>
   </w:abstractNum>
-  <w:abstractNum w:abstractNumId="9">
+  <w:abstractNum w:abstractNumId="9" w15:restartNumberingAfterBreak="0">
     <w:nsid w:val="60B835CE"/>
     <w:multiLevelType w:val="hybridMultilevel"/>
     <w:tmpl w:val="9B0493FE"/>
@@ -3966,7 +4891,7 @@
       </w:pPr>
     </w:lvl>
   </w:abstractNum>
-  <w:abstractNum w:abstractNumId="10">
+  <w:abstractNum w:abstractNumId="10" w15:restartNumberingAfterBreak="0">
     <w:nsid w:val="6A8E176D"/>
     <w:multiLevelType w:val="hybridMultilevel"/>
     <w:tmpl w:val="274CD4CC"/>
@@ -4055,7 +4980,7 @@
       </w:pPr>
     </w:lvl>
   </w:abstractNum>
-  <w:abstractNum w:abstractNumId="11">
+  <w:abstractNum w:abstractNumId="11" w15:restartNumberingAfterBreak="0">
     <w:nsid w:val="74AE0C16"/>
     <w:multiLevelType w:val="hybridMultilevel"/>
     <w:tmpl w:val="32543AB8"/>
@@ -4184,7 +5109,7 @@
 </file>
 
 <file path=word/styles.xml><?xml version="1.0" encoding="utf-8"?>
-<w:styles xmlns:r="http://schemas.openxmlformats.org/officeDocument/2006/relationships" xmlns:w="http://schemas.openxmlformats.org/wordprocessingml/2006/main">
+<w:styles xmlns:mc="http://schemas.openxmlformats.org/markup-compatibility/2006" xmlns:r="http://schemas.openxmlformats.org/officeDocument/2006/relationships" xmlns:w="http://schemas.openxmlformats.org/wordprocessingml/2006/main" xmlns:w14="http://schemas.microsoft.com/office/word/2010/wordml" xmlns:w15="http://schemas.microsoft.com/office/word/2012/wordml" xmlns:w16cex="http://schemas.microsoft.com/office/word/2018/wordml/cex" xmlns:w16cid="http://schemas.microsoft.com/office/word/2016/wordml/cid" xmlns:w16="http://schemas.microsoft.com/office/word/2018/wordml" xmlns:w16sdtdh="http://schemas.microsoft.com/office/word/2020/wordml/sdtdatahash" xmlns:w16se="http://schemas.microsoft.com/office/word/2015/wordml/symex" mc:Ignorable="w14 w15 w16se w16cid w16 w16cex w16sdtdh">
   <w:docDefaults>
     <w:rPrDefault>
       <w:rPr>
@@ -4196,144 +5121,383 @@
     </w:rPrDefault>
     <w:pPrDefault/>
   </w:docDefaults>
-  <w:latentStyles w:defLockedState="0" w:defUIPriority="99" w:defSemiHidden="1" w:defUnhideWhenUsed="1" w:defQFormat="0" w:count="267">
-    <w:lsdException w:name="Normal" w:semiHidden="0" w:uiPriority="0" w:unhideWhenUsed="0" w:qFormat="1"/>
-    <w:lsdException w:name="heading 1" w:semiHidden="0" w:uiPriority="9" w:unhideWhenUsed="0" w:qFormat="1"/>
-    <w:lsdException w:name="heading 2" w:uiPriority="9" w:qFormat="1"/>
-    <w:lsdException w:name="heading 3" w:uiPriority="9" w:qFormat="1"/>
-    <w:lsdException w:name="heading 4" w:uiPriority="9" w:qFormat="1"/>
-    <w:lsdException w:name="heading 5" w:uiPriority="9" w:qFormat="1"/>
-    <w:lsdException w:name="heading 6" w:uiPriority="9" w:qFormat="1"/>
-    <w:lsdException w:name="heading 7" w:uiPriority="9" w:qFormat="1"/>
-    <w:lsdException w:name="heading 8" w:uiPriority="9" w:qFormat="1"/>
-    <w:lsdException w:name="heading 9" w:uiPriority="9" w:qFormat="1"/>
-    <w:lsdException w:name="toc 1" w:uiPriority="39"/>
-    <w:lsdException w:name="toc 2" w:uiPriority="39"/>
-    <w:lsdException w:name="toc 3" w:uiPriority="39"/>
-    <w:lsdException w:name="toc 4" w:uiPriority="39"/>
-    <w:lsdException w:name="toc 5" w:uiPriority="39"/>
-    <w:lsdException w:name="toc 6" w:uiPriority="39"/>
-    <w:lsdException w:name="toc 7" w:uiPriority="39"/>
-    <w:lsdException w:name="toc 8" w:uiPriority="39"/>
-    <w:lsdException w:name="toc 9" w:uiPriority="39"/>
-    <w:lsdException w:name="caption" w:uiPriority="35" w:qFormat="1"/>
-    <w:lsdException w:name="Title" w:semiHidden="0" w:uiPriority="10" w:unhideWhenUsed="0" w:qFormat="1"/>
-    <w:lsdException w:name="Default Paragraph Font" w:uiPriority="1"/>
-    <w:lsdException w:name="Subtitle" w:semiHidden="0" w:uiPriority="11" w:unhideWhenUsed="0" w:qFormat="1"/>
-    <w:lsdException w:name="Strong" w:semiHidden="0" w:uiPriority="22" w:unhideWhenUsed="0" w:qFormat="1"/>
-    <w:lsdException w:name="Emphasis" w:semiHidden="0" w:uiPriority="20" w:unhideWhenUsed="0" w:qFormat="1"/>
-    <w:lsdException w:name="Table Grid" w:semiHidden="0" w:uiPriority="39" w:unhideWhenUsed="0"/>
-    <w:lsdException w:name="Placeholder Text" w:unhideWhenUsed="0"/>
-    <w:lsdException w:name="No Spacing" w:semiHidden="0" w:uiPriority="1" w:unhideWhenUsed="0" w:qFormat="1"/>
-    <w:lsdException w:name="Light Shading" w:semiHidden="0" w:uiPriority="60" w:unhideWhenUsed="0"/>
-    <w:lsdException w:name="Light List" w:semiHidden="0" w:uiPriority="61" w:unhideWhenUsed="0"/>
-    <w:lsdException w:name="Light Grid" w:semiHidden="0" w:uiPriority="62" w:unhideWhenUsed="0"/>
-    <w:lsdException w:name="Medium Shading 1" w:semiHidden="0" w:uiPriority="63" w:unhideWhenUsed="0"/>
-    <w:lsdException w:name="Medium Shading 2" w:semiHidden="0" w:uiPriority="64" w:unhideWhenUsed="0"/>
-    <w:lsdException w:name="Medium List 1" w:semiHidden="0" w:uiPriority="65" w:unhideWhenUsed="0"/>
-    <w:lsdException w:name="Medium List 2" w:semiHidden="0" w:uiPriority="66" w:unhideWhenUsed="0"/>
-    <w:lsdException w:name="Medium Grid 1" w:semiHidden="0" w:uiPriority="67" w:unhideWhenUsed="0"/>
-    <w:lsdException w:name="Medium Grid 2" w:semiHidden="0" w:uiPriority="68" w:unhideWhenUsed="0"/>
-    <w:lsdException w:name="Medium Grid 3" w:semiHidden="0" w:uiPriority="69" w:unhideWhenUsed="0"/>
-    <w:lsdException w:name="Dark List" w:semiHidden="0" w:uiPriority="70" w:unhideWhenUsed="0"/>
-    <w:lsdException w:name="Colorful Shading" w:semiHidden="0" w:uiPriority="71" w:unhideWhenUsed="0"/>
-    <w:lsdException w:name="Colorful List" w:semiHidden="0" w:uiPriority="72" w:unhideWhenUsed="0"/>
-    <w:lsdException w:name="Colorful Grid" w:semiHidden="0" w:uiPriority="73" w:unhideWhenUsed="0"/>
-    <w:lsdException w:name="Light Shading Accent 1" w:semiHidden="0" w:uiPriority="60" w:unhideWhenUsed="0"/>
-    <w:lsdException w:name="Light List Accent 1" w:semiHidden="0" w:uiPriority="61" w:unhideWhenUsed="0"/>
-    <w:lsdException w:name="Light Grid Accent 1" w:semiHidden="0" w:uiPriority="62" w:unhideWhenUsed="0"/>
-    <w:lsdException w:name="Medium Shading 1 Accent 1" w:semiHidden="0" w:uiPriority="63" w:unhideWhenUsed="0"/>
-    <w:lsdException w:name="Medium Shading 2 Accent 1" w:semiHidden="0" w:uiPriority="64" w:unhideWhenUsed="0"/>
-    <w:lsdException w:name="Medium List 1 Accent 1" w:semiHidden="0" w:uiPriority="65" w:unhideWhenUsed="0"/>
-    <w:lsdException w:name="Revision" w:unhideWhenUsed="0"/>
-    <w:lsdException w:name="List Paragraph" w:semiHidden="0" w:uiPriority="34" w:unhideWhenUsed="0" w:qFormat="1"/>
-    <w:lsdException w:name="Quote" w:semiHidden="0" w:uiPriority="29" w:unhideWhenUsed="0" w:qFormat="1"/>
-    <w:lsdException w:name="Intense Quote" w:semiHidden="0" w:uiPriority="30" w:unhideWhenUsed="0" w:qFormat="1"/>
-    <w:lsdException w:name="Medium List 2 Accent 1" w:semiHidden="0" w:uiPriority="66" w:unhideWhenUsed="0"/>
-    <w:lsdException w:name="Medium Grid 1 Accent 1" w:semiHidden="0" w:uiPriority="67" w:unhideWhenUsed="0"/>
-    <w:lsdException w:name="Medium Grid 2 Accent 1" w:semiHidden="0" w:uiPriority="68" w:unhideWhenUsed="0"/>
-    <w:lsdException w:name="Medium Grid 3 Accent 1" w:semiHidden="0" w:uiPriority="69" w:unhideWhenUsed="0"/>
-    <w:lsdException w:name="Dark List Accent 1" w:semiHidden="0" w:uiPriority="70" w:unhideWhenUsed="0"/>
-    <w:lsdException w:name="Colorful Shading Accent 1" w:semiHidden="0" w:uiPriority="71" w:unhideWhenUsed="0"/>
-    <w:lsdException w:name="Colorful List Accent 1" w:semiHidden="0" w:uiPriority="72" w:unhideWhenUsed="0"/>
-    <w:lsdException w:name="Colorful Grid Accent 1" w:semiHidden="0" w:uiPriority="73" w:unhideWhenUsed="0"/>
-    <w:lsdException w:name="Light Shading Accent 2" w:semiHidden="0" w:uiPriority="60" w:unhideWhenUsed="0"/>
-    <w:lsdException w:name="Light List Accent 2" w:semiHidden="0" w:uiPriority="61" w:unhideWhenUsed="0"/>
-    <w:lsdException w:name="Light Grid Accent 2" w:semiHidden="0" w:uiPriority="62" w:unhideWhenUsed="0"/>
-    <w:lsdException w:name="Medium Shading 1 Accent 2" w:semiHidden="0" w:uiPriority="63" w:unhideWhenUsed="0"/>
-    <w:lsdException w:name="Medium Shading 2 Accent 2" w:semiHidden="0" w:uiPriority="64" w:unhideWhenUsed="0"/>
-    <w:lsdException w:name="Medium List 1 Accent 2" w:semiHidden="0" w:uiPriority="65" w:unhideWhenUsed="0"/>
-    <w:lsdException w:name="Medium List 2 Accent 2" w:semiHidden="0" w:uiPriority="66" w:unhideWhenUsed="0"/>
-    <w:lsdException w:name="Medium Grid 1 Accent 2" w:semiHidden="0" w:uiPriority="67" w:unhideWhenUsed="0"/>
-    <w:lsdException w:name="Medium Grid 2 Accent 2" w:semiHidden="0" w:uiPriority="68" w:unhideWhenUsed="0"/>
-    <w:lsdException w:name="Medium Grid 3 Accent 2" w:semiHidden="0" w:uiPriority="69" w:unhideWhenUsed="0"/>
-    <w:lsdException w:name="Dark List Accent 2" w:semiHidden="0" w:uiPriority="70" w:unhideWhenUsed="0"/>
-    <w:lsdException w:name="Colorful Shading Accent 2" w:semiHidden="0" w:uiPriority="71" w:unhideWhenUsed="0"/>
-    <w:lsdException w:name="Colorful List Accent 2" w:semiHidden="0" w:uiPriority="72" w:unhideWhenUsed="0"/>
-    <w:lsdException w:name="Colorful Grid Accent 2" w:semiHidden="0" w:uiPriority="73" w:unhideWhenUsed="0"/>
-    <w:lsdException w:name="Light Shading Accent 3" w:semiHidden="0" w:uiPriority="60" w:unhideWhenUsed="0"/>
-    <w:lsdException w:name="Light List Accent 3" w:semiHidden="0" w:uiPriority="61" w:unhideWhenUsed="0"/>
-    <w:lsdException w:name="Light Grid Accent 3" w:semiHidden="0" w:uiPriority="62" w:unhideWhenUsed="0"/>
-    <w:lsdException w:name="Medium Shading 1 Accent 3" w:semiHidden="0" w:uiPriority="63" w:unhideWhenUsed="0"/>
-    <w:lsdException w:name="Medium Shading 2 Accent 3" w:semiHidden="0" w:uiPriority="64" w:unhideWhenUsed="0"/>
-    <w:lsdException w:name="Medium List 1 Accent 3" w:semiHidden="0" w:uiPriority="65" w:unhideWhenUsed="0"/>
-    <w:lsdException w:name="Medium List 2 Accent 3" w:semiHidden="0" w:uiPriority="66" w:unhideWhenUsed="0"/>
-    <w:lsdException w:name="Medium Grid 1 Accent 3" w:semiHidden="0" w:uiPriority="67" w:unhideWhenUsed="0"/>
-    <w:lsdException w:name="Medium Grid 2 Accent 3" w:semiHidden="0" w:uiPriority="68" w:unhideWhenUsed="0"/>
-    <w:lsdException w:name="Medium Grid 3 Accent 3" w:semiHidden="0" w:uiPriority="69" w:unhideWhenUsed="0"/>
-    <w:lsdException w:name="Dark List Accent 3" w:semiHidden="0" w:uiPriority="70" w:unhideWhenUsed="0"/>
-    <w:lsdException w:name="Colorful Shading Accent 3" w:semiHidden="0" w:uiPriority="71" w:unhideWhenUsed="0"/>
-    <w:lsdException w:name="Colorful List Accent 3" w:semiHidden="0" w:uiPriority="72" w:unhideWhenUsed="0"/>
-    <w:lsdException w:name="Colorful Grid Accent 3" w:semiHidden="0" w:uiPriority="73" w:unhideWhenUsed="0"/>
-    <w:lsdException w:name="Light Shading Accent 4" w:semiHidden="0" w:uiPriority="60" w:unhideWhenUsed="0"/>
-    <w:lsdException w:name="Light List Accent 4" w:semiHidden="0" w:uiPriority="61" w:unhideWhenUsed="0"/>
-    <w:lsdException w:name="Light Grid Accent 4" w:semiHidden="0" w:uiPriority="62" w:unhideWhenUsed="0"/>
-    <w:lsdException w:name="Medium Shading 1 Accent 4" w:semiHidden="0" w:uiPriority="63" w:unhideWhenUsed="0"/>
-    <w:lsdException w:name="Medium Shading 2 Accent 4" w:semiHidden="0" w:uiPriority="64" w:unhideWhenUsed="0"/>
-    <w:lsdException w:name="Medium List 1 Accent 4" w:semiHidden="0" w:uiPriority="65" w:unhideWhenUsed="0"/>
-    <w:lsdException w:name="Medium List 2 Accent 4" w:semiHidden="0" w:uiPriority="66" w:unhideWhenUsed="0"/>
-    <w:lsdException w:name="Medium Grid 1 Accent 4" w:semiHidden="0" w:uiPriority="67" w:unhideWhenUsed="0"/>
-    <w:lsdException w:name="Medium Grid 2 Accent 4" w:semiHidden="0" w:uiPriority="68" w:unhideWhenUsed="0"/>
-    <w:lsdException w:name="Medium Grid 3 Accent 4" w:semiHidden="0" w:uiPriority="69" w:unhideWhenUsed="0"/>
-    <w:lsdException w:name="Dark List Accent 4" w:semiHidden="0" w:uiPriority="70" w:unhideWhenUsed="0"/>
-    <w:lsdException w:name="Colorful Shading Accent 4" w:semiHidden="0" w:uiPriority="71" w:unhideWhenUsed="0"/>
-    <w:lsdException w:name="Colorful List Accent 4" w:semiHidden="0" w:uiPriority="72" w:unhideWhenUsed="0"/>
-    <w:lsdException w:name="Colorful Grid Accent 4" w:semiHidden="0" w:uiPriority="73" w:unhideWhenUsed="0"/>
-    <w:lsdException w:name="Light Shading Accent 5" w:semiHidden="0" w:uiPriority="60" w:unhideWhenUsed="0"/>
-    <w:lsdException w:name="Light List Accent 5" w:semiHidden="0" w:uiPriority="61" w:unhideWhenUsed="0"/>
-    <w:lsdException w:name="Light Grid Accent 5" w:semiHidden="0" w:uiPriority="62" w:unhideWhenUsed="0"/>
-    <w:lsdException w:name="Medium Shading 1 Accent 5" w:semiHidden="0" w:uiPriority="63" w:unhideWhenUsed="0"/>
-    <w:lsdException w:name="Medium Shading 2 Accent 5" w:semiHidden="0" w:uiPriority="64" w:unhideWhenUsed="0"/>
-    <w:lsdException w:name="Medium List 1 Accent 5" w:semiHidden="0" w:uiPriority="65" w:unhideWhenUsed="0"/>
-    <w:lsdException w:name="Medium List 2 Accent 5" w:semiHidden="0" w:uiPriority="66" w:unhideWhenUsed="0"/>
-    <w:lsdException w:name="Medium Grid 1 Accent 5" w:semiHidden="0" w:uiPriority="67" w:unhideWhenUsed="0"/>
-    <w:lsdException w:name="Medium Grid 2 Accent 5" w:semiHidden="0" w:uiPriority="68" w:unhideWhenUsed="0"/>
-    <w:lsdException w:name="Medium Grid 3 Accent 5" w:semiHidden="0" w:uiPriority="69" w:unhideWhenUsed="0"/>
-    <w:lsdException w:name="Dark List Accent 5" w:semiHidden="0" w:uiPriority="70" w:unhideWhenUsed="0"/>
-    <w:lsdException w:name="Colorful Shading Accent 5" w:semiHidden="0" w:uiPriority="71" w:unhideWhenUsed="0"/>
-    <w:lsdException w:name="Colorful List Accent 5" w:semiHidden="0" w:uiPriority="72" w:unhideWhenUsed="0"/>
-    <w:lsdException w:name="Colorful Grid Accent 5" w:semiHidden="0" w:uiPriority="73" w:unhideWhenUsed="0"/>
-    <w:lsdException w:name="Light Shading Accent 6" w:semiHidden="0" w:uiPriority="60" w:unhideWhenUsed="0"/>
-    <w:lsdException w:name="Light List Accent 6" w:semiHidden="0" w:uiPriority="61" w:unhideWhenUsed="0"/>
-    <w:lsdException w:name="Light Grid Accent 6" w:semiHidden="0" w:uiPriority="62" w:unhideWhenUsed="0"/>
-    <w:lsdException w:name="Medium Shading 1 Accent 6" w:semiHidden="0" w:uiPriority="63" w:unhideWhenUsed="0"/>
-    <w:lsdException w:name="Medium Shading 2 Accent 6" w:semiHidden="0" w:uiPriority="64" w:unhideWhenUsed="0"/>
-    <w:lsdException w:name="Medium List 1 Accent 6" w:semiHidden="0" w:uiPriority="65" w:unhideWhenUsed="0"/>
-    <w:lsdException w:name="Medium List 2 Accent 6" w:semiHidden="0" w:uiPriority="66" w:unhideWhenUsed="0"/>
-    <w:lsdException w:name="Medium Grid 1 Accent 6" w:semiHidden="0" w:uiPriority="67" w:unhideWhenUsed="0"/>
-    <w:lsdException w:name="Medium Grid 2 Accent 6" w:semiHidden="0" w:uiPriority="68" w:unhideWhenUsed="0"/>
-    <w:lsdException w:name="Medium Grid 3 Accent 6" w:semiHidden="0" w:uiPriority="69" w:unhideWhenUsed="0"/>
-    <w:lsdException w:name="Dark List Accent 6" w:semiHidden="0" w:uiPriority="70" w:unhideWhenUsed="0"/>
-    <w:lsdException w:name="Colorful Shading Accent 6" w:semiHidden="0" w:uiPriority="71" w:unhideWhenUsed="0"/>
-    <w:lsdException w:name="Colorful List Accent 6" w:semiHidden="0" w:uiPriority="72" w:unhideWhenUsed="0"/>
-    <w:lsdException w:name="Colorful Grid Accent 6" w:semiHidden="0" w:uiPriority="73" w:unhideWhenUsed="0"/>
-    <w:lsdException w:name="Subtle Emphasis" w:semiHidden="0" w:uiPriority="19" w:unhideWhenUsed="0" w:qFormat="1"/>
-    <w:lsdException w:name="Intense Emphasis" w:semiHidden="0" w:uiPriority="21" w:unhideWhenUsed="0" w:qFormat="1"/>
-    <w:lsdException w:name="Subtle Reference" w:semiHidden="0" w:uiPriority="31" w:unhideWhenUsed="0" w:qFormat="1"/>
-    <w:lsdException w:name="Intense Reference" w:semiHidden="0" w:uiPriority="32" w:unhideWhenUsed="0" w:qFormat="1"/>
-    <w:lsdException w:name="Book Title" w:semiHidden="0" w:uiPriority="33" w:unhideWhenUsed="0" w:qFormat="1"/>
-    <w:lsdException w:name="Bibliography" w:uiPriority="37"/>
-    <w:lsdException w:name="TOC Heading" w:uiPriority="39" w:qFormat="1"/>
+  <w:latentStyles w:defLockedState="0" w:defUIPriority="99" w:defSemiHidden="0" w:defUnhideWhenUsed="0" w:defQFormat="0" w:count="376">
+    <w:lsdException w:name="Normal" w:uiPriority="0" w:qFormat="1"/>
+    <w:lsdException w:name="heading 1" w:uiPriority="9" w:qFormat="1"/>
+    <w:lsdException w:name="heading 2" w:semiHidden="1" w:uiPriority="9" w:unhideWhenUsed="1" w:qFormat="1"/>
+    <w:lsdException w:name="heading 3" w:semiHidden="1" w:uiPriority="9" w:unhideWhenUsed="1" w:qFormat="1"/>
+    <w:lsdException w:name="heading 4" w:semiHidden="1" w:uiPriority="9" w:unhideWhenUsed="1" w:qFormat="1"/>
+    <w:lsdException w:name="heading 5" w:semiHidden="1" w:uiPriority="9" w:unhideWhenUsed="1" w:qFormat="1"/>
+    <w:lsdException w:name="heading 6" w:semiHidden="1" w:uiPriority="9" w:unhideWhenUsed="1" w:qFormat="1"/>
+    <w:lsdException w:name="heading 7" w:semiHidden="1" w:uiPriority="9" w:unhideWhenUsed="1" w:qFormat="1"/>
+    <w:lsdException w:name="heading 8" w:semiHidden="1" w:uiPriority="9" w:unhideWhenUsed="1" w:qFormat="1"/>
+    <w:lsdException w:name="heading 9" w:semiHidden="1" w:uiPriority="9" w:unhideWhenUsed="1" w:qFormat="1"/>
+    <w:lsdException w:name="index 1" w:semiHidden="1" w:unhideWhenUsed="1"/>
+    <w:lsdException w:name="index 2" w:semiHidden="1" w:unhideWhenUsed="1"/>
+    <w:lsdException w:name="index 3" w:semiHidden="1" w:unhideWhenUsed="1"/>
+    <w:lsdException w:name="index 4" w:semiHidden="1" w:unhideWhenUsed="1"/>
+    <w:lsdException w:name="index 5" w:semiHidden="1" w:unhideWhenUsed="1"/>
+    <w:lsdException w:name="index 6" w:semiHidden="1" w:unhideWhenUsed="1"/>
+    <w:lsdException w:name="index 7" w:semiHidden="1" w:unhideWhenUsed="1"/>
+    <w:lsdException w:name="index 8" w:semiHidden="1" w:unhideWhenUsed="1"/>
+    <w:lsdException w:name="index 9" w:semiHidden="1" w:unhideWhenUsed="1"/>
+    <w:lsdException w:name="toc 1" w:semiHidden="1" w:uiPriority="39" w:unhideWhenUsed="1"/>
+    <w:lsdException w:name="toc 2" w:semiHidden="1" w:uiPriority="39" w:unhideWhenUsed="1"/>
+    <w:lsdException w:name="toc 3" w:semiHidden="1" w:uiPriority="39" w:unhideWhenUsed="1"/>
+    <w:lsdException w:name="toc 4" w:semiHidden="1" w:uiPriority="39" w:unhideWhenUsed="1"/>
+    <w:lsdException w:name="toc 5" w:semiHidden="1" w:uiPriority="39" w:unhideWhenUsed="1"/>
+    <w:lsdException w:name="toc 6" w:semiHidden="1" w:uiPriority="39" w:unhideWhenUsed="1"/>
+    <w:lsdException w:name="toc 7" w:semiHidden="1" w:uiPriority="39" w:unhideWhenUsed="1"/>
+    <w:lsdException w:name="toc 8" w:semiHidden="1" w:uiPriority="39" w:unhideWhenUsed="1"/>
+    <w:lsdException w:name="toc 9" w:semiHidden="1" w:uiPriority="39" w:unhideWhenUsed="1"/>
+    <w:lsdException w:name="Normal Indent" w:semiHidden="1" w:unhideWhenUsed="1"/>
+    <w:lsdException w:name="footnote text" w:semiHidden="1" w:unhideWhenUsed="1"/>
+    <w:lsdException w:name="annotation text" w:semiHidden="1" w:unhideWhenUsed="1"/>
+    <w:lsdException w:name="header" w:semiHidden="1" w:unhideWhenUsed="1"/>
+    <w:lsdException w:name="footer" w:semiHidden="1" w:unhideWhenUsed="1"/>
+    <w:lsdException w:name="index heading" w:semiHidden="1" w:unhideWhenUsed="1"/>
+    <w:lsdException w:name="caption" w:semiHidden="1" w:uiPriority="35" w:unhideWhenUsed="1" w:qFormat="1"/>
+    <w:lsdException w:name="table of figures" w:semiHidden="1" w:unhideWhenUsed="1"/>
+    <w:lsdException w:name="envelope address" w:semiHidden="1" w:unhideWhenUsed="1"/>
+    <w:lsdException w:name="envelope return" w:semiHidden="1" w:unhideWhenUsed="1"/>
+    <w:lsdException w:name="footnote reference" w:semiHidden="1" w:unhideWhenUsed="1"/>
+    <w:lsdException w:name="annotation reference" w:semiHidden="1" w:unhideWhenUsed="1"/>
+    <w:lsdException w:name="line number" w:semiHidden="1" w:unhideWhenUsed="1"/>
+    <w:lsdException w:name="page number" w:semiHidden="1" w:unhideWhenUsed="1"/>
+    <w:lsdException w:name="endnote reference" w:semiHidden="1" w:unhideWhenUsed="1"/>
+    <w:lsdException w:name="endnote text" w:semiHidden="1" w:unhideWhenUsed="1"/>
+    <w:lsdException w:name="table of authorities" w:semiHidden="1" w:unhideWhenUsed="1"/>
+    <w:lsdException w:name="macro" w:semiHidden="1" w:unhideWhenUsed="1"/>
+    <w:lsdException w:name="toa heading" w:semiHidden="1" w:unhideWhenUsed="1"/>
+    <w:lsdException w:name="List" w:semiHidden="1" w:unhideWhenUsed="1"/>
+    <w:lsdException w:name="List Bullet" w:semiHidden="1" w:unhideWhenUsed="1"/>
+    <w:lsdException w:name="List Number" w:semiHidden="1" w:unhideWhenUsed="1"/>
+    <w:lsdException w:name="List 2" w:semiHidden="1" w:unhideWhenUsed="1"/>
+    <w:lsdException w:name="List 3" w:semiHidden="1" w:unhideWhenUsed="1"/>
+    <w:lsdException w:name="List 4" w:semiHidden="1" w:unhideWhenUsed="1"/>
+    <w:lsdException w:name="List 5" w:semiHidden="1" w:unhideWhenUsed="1"/>
+    <w:lsdException w:name="List Bullet 2" w:semiHidden="1" w:unhideWhenUsed="1"/>
+    <w:lsdException w:name="List Bullet 3" w:semiHidden="1" w:unhideWhenUsed="1"/>
+    <w:lsdException w:name="List Bullet 4" w:semiHidden="1" w:unhideWhenUsed="1"/>
+    <w:lsdException w:name="List Bullet 5" w:semiHidden="1" w:unhideWhenUsed="1"/>
+    <w:lsdException w:name="List Number 2" w:semiHidden="1" w:unhideWhenUsed="1"/>
+    <w:lsdException w:name="List Number 3" w:semiHidden="1" w:unhideWhenUsed="1"/>
+    <w:lsdException w:name="List Number 4" w:semiHidden="1" w:unhideWhenUsed="1"/>
+    <w:lsdException w:name="List Number 5" w:semiHidden="1" w:unhideWhenUsed="1"/>
+    <w:lsdException w:name="Title" w:uiPriority="10" w:qFormat="1"/>
+    <w:lsdException w:name="Closing" w:semiHidden="1" w:unhideWhenUsed="1"/>
+    <w:lsdException w:name="Signature" w:semiHidden="1" w:unhideWhenUsed="1"/>
+    <w:lsdException w:name="Default Paragraph Font" w:semiHidden="1" w:uiPriority="1" w:unhideWhenUsed="1"/>
+    <w:lsdException w:name="Body Text" w:semiHidden="1" w:unhideWhenUsed="1"/>
+    <w:lsdException w:name="Body Text Indent" w:semiHidden="1" w:unhideWhenUsed="1"/>
+    <w:lsdException w:name="List Continue" w:semiHidden="1" w:unhideWhenUsed="1"/>
+    <w:lsdException w:name="List Continue 2" w:semiHidden="1" w:unhideWhenUsed="1"/>
+    <w:lsdException w:name="List Continue 3" w:semiHidden="1" w:unhideWhenUsed="1"/>
+    <w:lsdException w:name="List Continue 4" w:semiHidden="1" w:unhideWhenUsed="1"/>
+    <w:lsdException w:name="List Continue 5" w:semiHidden="1" w:unhideWhenUsed="1"/>
+    <w:lsdException w:name="Message Header" w:semiHidden="1" w:unhideWhenUsed="1"/>
+    <w:lsdException w:name="Subtitle" w:uiPriority="11" w:qFormat="1"/>
+    <w:lsdException w:name="Salutation" w:semiHidden="1" w:unhideWhenUsed="1"/>
+    <w:lsdException w:name="Date" w:semiHidden="1" w:unhideWhenUsed="1"/>
+    <w:lsdException w:name="Body Text First Indent" w:semiHidden="1" w:unhideWhenUsed="1"/>
+    <w:lsdException w:name="Body Text First Indent 2" w:semiHidden="1" w:unhideWhenUsed="1"/>
+    <w:lsdException w:name="Note Heading" w:semiHidden="1" w:unhideWhenUsed="1"/>
+    <w:lsdException w:name="Body Text 2" w:semiHidden="1" w:unhideWhenUsed="1"/>
+    <w:lsdException w:name="Body Text 3" w:semiHidden="1" w:unhideWhenUsed="1"/>
+    <w:lsdException w:name="Body Text Indent 2" w:semiHidden="1" w:unhideWhenUsed="1"/>
+    <w:lsdException w:name="Body Text Indent 3" w:semiHidden="1" w:unhideWhenUsed="1"/>
+    <w:lsdException w:name="Block Text" w:semiHidden="1" w:unhideWhenUsed="1"/>
+    <w:lsdException w:name="Hyperlink" w:semiHidden="1" w:unhideWhenUsed="1"/>
+    <w:lsdException w:name="FollowedHyperlink" w:semiHidden="1" w:unhideWhenUsed="1"/>
+    <w:lsdException w:name="Strong" w:uiPriority="22" w:qFormat="1"/>
+    <w:lsdException w:name="Emphasis" w:uiPriority="20" w:qFormat="1"/>
+    <w:lsdException w:name="Document Map" w:semiHidden="1" w:unhideWhenUsed="1"/>
+    <w:lsdException w:name="Plain Text" w:semiHidden="1" w:unhideWhenUsed="1"/>
+    <w:lsdException w:name="E-mail Signature" w:semiHidden="1" w:unhideWhenUsed="1"/>
+    <w:lsdException w:name="HTML Top of Form" w:semiHidden="1" w:unhideWhenUsed="1"/>
+    <w:lsdException w:name="HTML Bottom of Form" w:semiHidden="1" w:unhideWhenUsed="1"/>
+    <w:lsdException w:name="Normal (Web)" w:semiHidden="1" w:unhideWhenUsed="1"/>
+    <w:lsdException w:name="HTML Acronym" w:semiHidden="1" w:unhideWhenUsed="1"/>
+    <w:lsdException w:name="HTML Address" w:semiHidden="1" w:unhideWhenUsed="1"/>
+    <w:lsdException w:name="HTML Cite" w:semiHidden="1" w:unhideWhenUsed="1"/>
+    <w:lsdException w:name="HTML Code" w:semiHidden="1" w:unhideWhenUsed="1"/>
+    <w:lsdException w:name="HTML Definition" w:semiHidden="1" w:unhideWhenUsed="1"/>
+    <w:lsdException w:name="HTML Keyboard" w:semiHidden="1" w:unhideWhenUsed="1"/>
+    <w:lsdException w:name="HTML Preformatted" w:semiHidden="1" w:unhideWhenUsed="1"/>
+    <w:lsdException w:name="HTML Sample" w:semiHidden="1" w:unhideWhenUsed="1"/>
+    <w:lsdException w:name="HTML Typewriter" w:semiHidden="1" w:unhideWhenUsed="1"/>
+    <w:lsdException w:name="HTML Variable" w:semiHidden="1" w:unhideWhenUsed="1"/>
+    <w:lsdException w:name="Normal Table" w:semiHidden="1" w:unhideWhenUsed="1"/>
+    <w:lsdException w:name="annotation subject" w:semiHidden="1" w:unhideWhenUsed="1"/>
+    <w:lsdException w:name="No List" w:semiHidden="1" w:unhideWhenUsed="1"/>
+    <w:lsdException w:name="Outline List 1" w:semiHidden="1" w:unhideWhenUsed="1"/>
+    <w:lsdException w:name="Outline List 2" w:semiHidden="1" w:unhideWhenUsed="1"/>
+    <w:lsdException w:name="Outline List 3" w:semiHidden="1" w:unhideWhenUsed="1"/>
+    <w:lsdException w:name="Table Simple 1" w:semiHidden="1" w:unhideWhenUsed="1"/>
+    <w:lsdException w:name="Table Simple 2" w:semiHidden="1" w:unhideWhenUsed="1"/>
+    <w:lsdException w:name="Table Simple 3" w:semiHidden="1" w:unhideWhenUsed="1"/>
+    <w:lsdException w:name="Table Classic 1" w:semiHidden="1" w:unhideWhenUsed="1"/>
+    <w:lsdException w:name="Table Classic 2" w:semiHidden="1" w:unhideWhenUsed="1"/>
+    <w:lsdException w:name="Table Classic 3" w:semiHidden="1" w:unhideWhenUsed="1"/>
+    <w:lsdException w:name="Table Classic 4" w:semiHidden="1" w:unhideWhenUsed="1"/>
+    <w:lsdException w:name="Table Colorful 1" w:semiHidden="1" w:unhideWhenUsed="1"/>
+    <w:lsdException w:name="Table Colorful 2" w:semiHidden="1" w:unhideWhenUsed="1"/>
+    <w:lsdException w:name="Table Colorful 3" w:semiHidden="1" w:unhideWhenUsed="1"/>
+    <w:lsdException w:name="Table Columns 1" w:semiHidden="1" w:unhideWhenUsed="1"/>
+    <w:lsdException w:name="Table Columns 2" w:semiHidden="1" w:unhideWhenUsed="1"/>
+    <w:lsdException w:name="Table Columns 3" w:semiHidden="1" w:unhideWhenUsed="1"/>
+    <w:lsdException w:name="Table Columns 4" w:semiHidden="1" w:unhideWhenUsed="1"/>
+    <w:lsdException w:name="Table Columns 5" w:semiHidden="1" w:unhideWhenUsed="1"/>
+    <w:lsdException w:name="Table Grid 1" w:semiHidden="1" w:unhideWhenUsed="1"/>
+    <w:lsdException w:name="Table Grid 2" w:semiHidden="1" w:unhideWhenUsed="1"/>
+    <w:lsdException w:name="Table Grid 3" w:semiHidden="1" w:unhideWhenUsed="1"/>
+    <w:lsdException w:name="Table Grid 4" w:semiHidden="1" w:unhideWhenUsed="1"/>
+    <w:lsdException w:name="Table Grid 5" w:semiHidden="1" w:unhideWhenUsed="1"/>
+    <w:lsdException w:name="Table Grid 6" w:semiHidden="1" w:unhideWhenUsed="1"/>
+    <w:lsdException w:name="Table Grid 7" w:semiHidden="1" w:unhideWhenUsed="1"/>
+    <w:lsdException w:name="Table Grid 8" w:semiHidden="1" w:unhideWhenUsed="1"/>
+    <w:lsdException w:name="Table List 1" w:semiHidden="1" w:unhideWhenUsed="1"/>
+    <w:lsdException w:name="Table List 2" w:semiHidden="1" w:unhideWhenUsed="1"/>
+    <w:lsdException w:name="Table List 3" w:semiHidden="1" w:unhideWhenUsed="1"/>
+    <w:lsdException w:name="Table List 4" w:semiHidden="1" w:unhideWhenUsed="1"/>
+    <w:lsdException w:name="Table List 5" w:semiHidden="1" w:unhideWhenUsed="1"/>
+    <w:lsdException w:name="Table List 6" w:semiHidden="1" w:unhideWhenUsed="1"/>
+    <w:lsdException w:name="Table List 7" w:semiHidden="1" w:unhideWhenUsed="1"/>
+    <w:lsdException w:name="Table List 8" w:semiHidden="1" w:unhideWhenUsed="1"/>
+    <w:lsdException w:name="Table 3D effects 1" w:semiHidden="1" w:unhideWhenUsed="1"/>
+    <w:lsdException w:name="Table 3D effects 2" w:semiHidden="1" w:unhideWhenUsed="1"/>
+    <w:lsdException w:name="Table 3D effects 3" w:semiHidden="1" w:unhideWhenUsed="1"/>
+    <w:lsdException w:name="Table Contemporary" w:semiHidden="1" w:unhideWhenUsed="1"/>
+    <w:lsdException w:name="Table Elegant" w:semiHidden="1" w:unhideWhenUsed="1"/>
+    <w:lsdException w:name="Table Professional" w:semiHidden="1" w:unhideWhenUsed="1"/>
+    <w:lsdException w:name="Table Subtle 1" w:semiHidden="1" w:unhideWhenUsed="1"/>
+    <w:lsdException w:name="Table Subtle 2" w:semiHidden="1" w:unhideWhenUsed="1"/>
+    <w:lsdException w:name="Table Web 1" w:semiHidden="1" w:unhideWhenUsed="1"/>
+    <w:lsdException w:name="Table Web 2" w:semiHidden="1" w:unhideWhenUsed="1"/>
+    <w:lsdException w:name="Table Web 3" w:semiHidden="1" w:unhideWhenUsed="1"/>
+    <w:lsdException w:name="Balloon Text" w:semiHidden="1" w:unhideWhenUsed="1"/>
+    <w:lsdException w:name="Table Grid" w:uiPriority="39"/>
+    <w:lsdException w:name="Table Theme" w:semiHidden="1" w:unhideWhenUsed="1"/>
+    <w:lsdException w:name="Placeholder Text" w:semiHidden="1"/>
+    <w:lsdException w:name="No Spacing" w:uiPriority="1" w:qFormat="1"/>
+    <w:lsdException w:name="Light Shading" w:uiPriority="60"/>
+    <w:lsdException w:name="Light List" w:uiPriority="61"/>
+    <w:lsdException w:name="Light Grid" w:uiPriority="62"/>
+    <w:lsdException w:name="Medium Shading 1" w:uiPriority="63"/>
+    <w:lsdException w:name="Medium Shading 2" w:uiPriority="64"/>
+    <w:lsdException w:name="Medium List 1" w:uiPriority="65"/>
+    <w:lsdException w:name="Medium List 2" w:uiPriority="66"/>
+    <w:lsdException w:name="Medium Grid 1" w:uiPriority="67"/>
+    <w:lsdException w:name="Medium Grid 2" w:uiPriority="68"/>
+    <w:lsdException w:name="Medium Grid 3" w:uiPriority="69"/>
+    <w:lsdException w:name="Dark List" w:uiPriority="70"/>
+    <w:lsdException w:name="Colorful Shading" w:uiPriority="71"/>
+    <w:lsdException w:name="Colorful List" w:uiPriority="72"/>
+    <w:lsdException w:name="Colorful Grid" w:uiPriority="73"/>
+    <w:lsdException w:name="Light Shading Accent 1" w:uiPriority="60"/>
+    <w:lsdException w:name="Light List Accent 1" w:uiPriority="61"/>
+    <w:lsdException w:name="Light Grid Accent 1" w:uiPriority="62"/>
+    <w:lsdException w:name="Medium Shading 1 Accent 1" w:uiPriority="63"/>
+    <w:lsdException w:name="Medium Shading 2 Accent 1" w:uiPriority="64"/>
+    <w:lsdException w:name="Medium List 1 Accent 1" w:uiPriority="65"/>
+    <w:lsdException w:name="Revision" w:semiHidden="1"/>
+    <w:lsdException w:name="List Paragraph" w:uiPriority="34" w:qFormat="1"/>
+    <w:lsdException w:name="Quote" w:uiPriority="29" w:qFormat="1"/>
+    <w:lsdException w:name="Intense Quote" w:uiPriority="30" w:qFormat="1"/>
+    <w:lsdException w:name="Medium List 2 Accent 1" w:uiPriority="66"/>
+    <w:lsdException w:name="Medium Grid 1 Accent 1" w:uiPriority="67"/>
+    <w:lsdException w:name="Medium Grid 2 Accent 1" w:uiPriority="68"/>
+    <w:lsdException w:name="Medium Grid 3 Accent 1" w:uiPriority="69"/>
+    <w:lsdException w:name="Dark List Accent 1" w:uiPriority="70"/>
+    <w:lsdException w:name="Colorful Shading Accent 1" w:uiPriority="71"/>
+    <w:lsdException w:name="Colorful List Accent 1" w:uiPriority="72"/>
+    <w:lsdException w:name="Colorful Grid Accent 1" w:uiPriority="73"/>
+    <w:lsdException w:name="Light Shading Accent 2" w:uiPriority="60"/>
+    <w:lsdException w:name="Light List Accent 2" w:uiPriority="61"/>
+    <w:lsdException w:name="Light Grid Accent 2" w:uiPriority="62"/>
+    <w:lsdException w:name="Medium Shading 1 Accent 2" w:uiPriority="63"/>
+    <w:lsdException w:name="Medium Shading 2 Accent 2" w:uiPriority="64"/>
+    <w:lsdException w:name="Medium List 1 Accent 2" w:uiPriority="65"/>
+    <w:lsdException w:name="Medium List 2 Accent 2" w:uiPriority="66"/>
+    <w:lsdException w:name="Medium Grid 1 Accent 2" w:uiPriority="67"/>
+    <w:lsdException w:name="Medium Grid 2 Accent 2" w:uiPriority="68"/>
+    <w:lsdException w:name="Medium Grid 3 Accent 2" w:uiPriority="69"/>
+    <w:lsdException w:name="Dark List Accent 2" w:uiPriority="70"/>
+    <w:lsdException w:name="Colorful Shading Accent 2" w:uiPriority="71"/>
+    <w:lsdException w:name="Colorful List Accent 2" w:uiPriority="72"/>
+    <w:lsdException w:name="Colorful Grid Accent 2" w:uiPriority="73"/>
+    <w:lsdException w:name="Light Shading Accent 3" w:uiPriority="60"/>
+    <w:lsdException w:name="Light List Accent 3" w:uiPriority="61"/>
+    <w:lsdException w:name="Light Grid Accent 3" w:uiPriority="62"/>
+    <w:lsdException w:name="Medium Shading 1 Accent 3" w:uiPriority="63"/>
+    <w:lsdException w:name="Medium Shading 2 Accent 3" w:uiPriority="64"/>
+    <w:lsdException w:name="Medium List 1 Accent 3" w:uiPriority="65"/>
+    <w:lsdException w:name="Medium List 2 Accent 3" w:uiPriority="66"/>
+    <w:lsdException w:name="Medium Grid 1 Accent 3" w:uiPriority="67"/>
+    <w:lsdException w:name="Medium Grid 2 Accent 3" w:uiPriority="68"/>
+    <w:lsdException w:name="Medium Grid 3 Accent 3" w:uiPriority="69"/>
+    <w:lsdException w:name="Dark List Accent 3" w:uiPriority="70"/>
+    <w:lsdException w:name="Colorful Shading Accent 3" w:uiPriority="71"/>
+    <w:lsdException w:name="Colorful List Accent 3" w:uiPriority="72"/>
+    <w:lsdException w:name="Colorful Grid Accent 3" w:uiPriority="73"/>
+    <w:lsdException w:name="Light Shading Accent 4" w:uiPriority="60"/>
+    <w:lsdException w:name="Light List Accent 4" w:uiPriority="61"/>
+    <w:lsdException w:name="Light Grid Accent 4" w:uiPriority="62"/>
+    <w:lsdException w:name="Medium Shading 1 Accent 4" w:uiPriority="63"/>
+    <w:lsdException w:name="Medium Shading 2 Accent 4" w:uiPriority="64"/>
+    <w:lsdException w:name="Medium List 1 Accent 4" w:uiPriority="65"/>
+    <w:lsdException w:name="Medium List 2 Accent 4" w:uiPriority="66"/>
+    <w:lsdException w:name="Medium Grid 1 Accent 4" w:uiPriority="67"/>
+    <w:lsdException w:name="Medium Grid 2 Accent 4" w:uiPriority="68"/>
+    <w:lsdException w:name="Medium Grid 3 Accent 4" w:uiPriority="69"/>
+    <w:lsdException w:name="Dark List Accent 4" w:uiPriority="70"/>
+    <w:lsdException w:name="Colorful Shading Accent 4" w:uiPriority="71"/>
+    <w:lsdException w:name="Colorful List Accent 4" w:uiPriority="72"/>
+    <w:lsdException w:name="Colorful Grid Accent 4" w:uiPriority="73"/>
+    <w:lsdException w:name="Light Shading Accent 5" w:uiPriority="60"/>
+    <w:lsdException w:name="Light List Accent 5" w:uiPriority="61"/>
+    <w:lsdException w:name="Light Grid Accent 5" w:uiPriority="62"/>
+    <w:lsdException w:name="Medium Shading 1 Accent 5" w:uiPriority="63"/>
+    <w:lsdException w:name="Medium Shading 2 Accent 5" w:uiPriority="64"/>
+    <w:lsdException w:name="Medium List 1 Accent 5" w:uiPriority="65"/>
+    <w:lsdException w:name="Medium List 2 Accent 5" w:uiPriority="66"/>
+    <w:lsdException w:name="Medium Grid 1 Accent 5" w:uiPriority="67"/>
+    <w:lsdException w:name="Medium Grid 2 Accent 5" w:uiPriority="68"/>
+    <w:lsdException w:name="Medium Grid 3 Accent 5" w:uiPriority="69"/>
+    <w:lsdException w:name="Dark List Accent 5" w:uiPriority="70"/>
+    <w:lsdException w:name="Colorful Shading Accent 5" w:uiPriority="71"/>
+    <w:lsdException w:name="Colorful List Accent 5" w:uiPriority="72"/>
+    <w:lsdException w:name="Colorful Grid Accent 5" w:uiPriority="73"/>
+    <w:lsdException w:name="Light Shading Accent 6" w:uiPriority="60"/>
+    <w:lsdException w:name="Light List Accent 6" w:uiPriority="61"/>
+    <w:lsdException w:name="Light Grid Accent 6" w:uiPriority="62"/>
+    <w:lsdException w:name="Medium Shading 1 Accent 6" w:uiPriority="63"/>
+    <w:lsdException w:name="Medium Shading 2 Accent 6" w:uiPriority="64"/>
+    <w:lsdException w:name="Medium List 1 Accent 6" w:uiPriority="65"/>
+    <w:lsdException w:name="Medium List 2 Accent 6" w:uiPriority="66"/>
+    <w:lsdException w:name="Medium Grid 1 Accent 6" w:uiPriority="67"/>
+    <w:lsdException w:name="Medium Grid 2 Accent 6" w:uiPriority="68"/>
+    <w:lsdException w:name="Medium Grid 3 Accent 6" w:uiPriority="69"/>
+    <w:lsdException w:name="Dark List Accent 6" w:uiPriority="70"/>
+    <w:lsdException w:name="Colorful Shading Accent 6" w:uiPriority="71"/>
+    <w:lsdException w:name="Colorful List Accent 6" w:uiPriority="72"/>
+    <w:lsdException w:name="Colorful Grid Accent 6" w:uiPriority="73"/>
+    <w:lsdException w:name="Subtle Emphasis" w:uiPriority="19" w:qFormat="1"/>
+    <w:lsdException w:name="Intense Emphasis" w:uiPriority="21" w:qFormat="1"/>
+    <w:lsdException w:name="Subtle Reference" w:uiPriority="31" w:qFormat="1"/>
+    <w:lsdException w:name="Intense Reference" w:uiPriority="32" w:qFormat="1"/>
+    <w:lsdException w:name="Book Title" w:uiPriority="33" w:qFormat="1"/>
+    <w:lsdException w:name="Bibliography" w:semiHidden="1" w:uiPriority="37" w:unhideWhenUsed="1"/>
+    <w:lsdException w:name="TOC Heading" w:semiHidden="1" w:uiPriority="39" w:unhideWhenUsed="1" w:qFormat="1"/>
+    <w:lsdException w:name="Plain Table 1" w:uiPriority="41"/>
+    <w:lsdException w:name="Plain Table 2" w:uiPriority="42"/>
+    <w:lsdException w:name="Plain Table 3" w:uiPriority="43"/>
+    <w:lsdException w:name="Plain Table 4" w:uiPriority="44"/>
+    <w:lsdException w:name="Plain Table 5" w:uiPriority="45"/>
+    <w:lsdException w:name="Grid Table Light" w:uiPriority="40"/>
+    <w:lsdException w:name="Grid Table 1 Light" w:uiPriority="46"/>
+    <w:lsdException w:name="Grid Table 2" w:uiPriority="47"/>
+    <w:lsdException w:name="Grid Table 3" w:uiPriority="48"/>
+    <w:lsdException w:name="Grid Table 4" w:uiPriority="49"/>
+    <w:lsdException w:name="Grid Table 5 Dark" w:uiPriority="50"/>
+    <w:lsdException w:name="Grid Table 6 Colorful" w:uiPriority="51"/>
+    <w:lsdException w:name="Grid Table 7 Colorful" w:uiPriority="52"/>
+    <w:lsdException w:name="Grid Table 1 Light Accent 1" w:uiPriority="46"/>
+    <w:lsdException w:name="Grid Table 2 Accent 1" w:uiPriority="47"/>
+    <w:lsdException w:name="Grid Table 3 Accent 1" w:uiPriority="48"/>
+    <w:lsdException w:name="Grid Table 4 Accent 1" w:uiPriority="49"/>
+    <w:lsdException w:name="Grid Table 5 Dark Accent 1" w:uiPriority="50"/>
+    <w:lsdException w:name="Grid Table 6 Colorful Accent 1" w:uiPriority="51"/>
+    <w:lsdException w:name="Grid Table 7 Colorful Accent 1" w:uiPriority="52"/>
+    <w:lsdException w:name="Grid Table 1 Light Accent 2" w:uiPriority="46"/>
+    <w:lsdException w:name="Grid Table 2 Accent 2" w:uiPriority="47"/>
+    <w:lsdException w:name="Grid Table 3 Accent 2" w:uiPriority="48"/>
+    <w:lsdException w:name="Grid Table 4 Accent 2" w:uiPriority="49"/>
+    <w:lsdException w:name="Grid Table 5 Dark Accent 2" w:uiPriority="50"/>
+    <w:lsdException w:name="Grid Table 6 Colorful Accent 2" w:uiPriority="51"/>
+    <w:lsdException w:name="Grid Table 7 Colorful Accent 2" w:uiPriority="52"/>
+    <w:lsdException w:name="Grid Table 1 Light Accent 3" w:uiPriority="46"/>
+    <w:lsdException w:name="Grid Table 2 Accent 3" w:uiPriority="47"/>
+    <w:lsdException w:name="Grid Table 3 Accent 3" w:uiPriority="48"/>
+    <w:lsdException w:name="Grid Table 4 Accent 3" w:uiPriority="49"/>
+    <w:lsdException w:name="Grid Table 5 Dark Accent 3" w:uiPriority="50"/>
+    <w:lsdException w:name="Grid Table 6 Colorful Accent 3" w:uiPriority="51"/>
+    <w:lsdException w:name="Grid Table 7 Colorful Accent 3" w:uiPriority="52"/>
+    <w:lsdException w:name="Grid Table 1 Light Accent 4" w:uiPriority="46"/>
+    <w:lsdException w:name="Grid Table 2 Accent 4" w:uiPriority="47"/>
+    <w:lsdException w:name="Grid Table 3 Accent 4" w:uiPriority="48"/>
+    <w:lsdException w:name="Grid Table 4 Accent 4" w:uiPriority="49"/>
+    <w:lsdException w:name="Grid Table 5 Dark Accent 4" w:uiPriority="50"/>
+    <w:lsdException w:name="Grid Table 6 Colorful Accent 4" w:uiPriority="51"/>
+    <w:lsdException w:name="Grid Table 7 Colorful Accent 4" w:uiPriority="52"/>
+    <w:lsdException w:name="Grid Table 1 Light Accent 5" w:uiPriority="46"/>
+    <w:lsdException w:name="Grid Table 2 Accent 5" w:uiPriority="47"/>
+    <w:lsdException w:name="Grid Table 3 Accent 5" w:uiPriority="48"/>
+    <w:lsdException w:name="Grid Table 4 Accent 5" w:uiPriority="49"/>
+    <w:lsdException w:name="Grid Table 5 Dark Accent 5" w:uiPriority="50"/>
+    <w:lsdException w:name="Grid Table 6 Colorful Accent 5" w:uiPriority="51"/>
+    <w:lsdException w:name="Grid Table 7 Colorful Accent 5" w:uiPriority="52"/>
+    <w:lsdException w:name="Grid Table 1 Light Accent 6" w:uiPriority="46"/>
+    <w:lsdException w:name="Grid Table 2 Accent 6" w:uiPriority="47"/>
+    <w:lsdException w:name="Grid Table 3 Accent 6" w:uiPriority="48"/>
+    <w:lsdException w:name="Grid Table 4 Accent 6" w:uiPriority="49"/>
+    <w:lsdException w:name="Grid Table 5 Dark Accent 6" w:uiPriority="50"/>
+    <w:lsdException w:name="Grid Table 6 Colorful Accent 6" w:uiPriority="51"/>
+    <w:lsdException w:name="Grid Table 7 Colorful Accent 6" w:uiPriority="52"/>
+    <w:lsdException w:name="List Table 1 Light" w:uiPriority="46"/>
+    <w:lsdException w:name="List Table 2" w:uiPriority="47"/>
+    <w:lsdException w:name="List Table 3" w:uiPriority="48"/>
+    <w:lsdException w:name="List Table 4" w:uiPriority="49"/>
+    <w:lsdException w:name="List Table 5 Dark" w:uiPriority="50"/>
+    <w:lsdException w:name="List Table 6 Colorful" w:uiPriority="51"/>
+    <w:lsdException w:name="List Table 7 Colorful" w:uiPriority="52"/>
+    <w:lsdException w:name="List Table 1 Light Accent 1" w:uiPriority="46"/>
+    <w:lsdException w:name="List Table 2 Accent 1" w:uiPriority="47"/>
+    <w:lsdException w:name="List Table 3 Accent 1" w:uiPriority="48"/>
+    <w:lsdException w:name="List Table 4 Accent 1" w:uiPriority="49"/>
+    <w:lsdException w:name="List Table 5 Dark Accent 1" w:uiPriority="50"/>
+    <w:lsdException w:name="List Table 6 Colorful Accent 1" w:uiPriority="51"/>
+    <w:lsdException w:name="List Table 7 Colorful Accent 1" w:uiPriority="52"/>
+    <w:lsdException w:name="List Table 1 Light Accent 2" w:uiPriority="46"/>
+    <w:lsdException w:name="List Table 2 Accent 2" w:uiPriority="47"/>
+    <w:lsdException w:name="List Table 3 Accent 2" w:uiPriority="48"/>
+    <w:lsdException w:name="List Table 4 Accent 2" w:uiPriority="49"/>
+    <w:lsdException w:name="List Table 5 Dark Accent 2" w:uiPriority="50"/>
+    <w:lsdException w:name="List Table 6 Colorful Accent 2" w:uiPriority="51"/>
+    <w:lsdException w:name="List Table 7 Colorful Accent 2" w:uiPriority="52"/>
+    <w:lsdException w:name="List Table 1 Light Accent 3" w:uiPriority="46"/>
+    <w:lsdException w:name="List Table 2 Accent 3" w:uiPriority="47"/>
+    <w:lsdException w:name="List Table 3 Accent 3" w:uiPriority="48"/>
+    <w:lsdException w:name="List Table 4 Accent 3" w:uiPriority="49"/>
+    <w:lsdException w:name="List Table 5 Dark Accent 3" w:uiPriority="50"/>
+    <w:lsdException w:name="List Table 6 Colorful Accent 3" w:uiPriority="51"/>
+    <w:lsdException w:name="List Table 7 Colorful Accent 3" w:uiPriority="52"/>
+    <w:lsdException w:name="List Table 1 Light Accent 4" w:uiPriority="46"/>
+    <w:lsdException w:name="List Table 2 Accent 4" w:uiPriority="47"/>
+    <w:lsdException w:name="List Table 3 Accent 4" w:uiPriority="48"/>
+    <w:lsdException w:name="List Table 4 Accent 4" w:uiPriority="49"/>
+    <w:lsdException w:name="List Table 5 Dark Accent 4" w:uiPriority="50"/>
+    <w:lsdException w:name="List Table 6 Colorful Accent 4" w:uiPriority="51"/>
+    <w:lsdException w:name="List Table 7 Colorful Accent 4" w:uiPriority="52"/>
+    <w:lsdException w:name="List Table 1 Light Accent 5" w:uiPriority="46"/>
+    <w:lsdException w:name="List Table 2 Accent 5" w:uiPriority="47"/>
+    <w:lsdException w:name="List Table 3 Accent 5" w:uiPriority="48"/>
+    <w:lsdException w:name="List Table 4 Accent 5" w:uiPriority="49"/>
+    <w:lsdException w:name="List Table 5 Dark Accent 5" w:uiPriority="50"/>
+    <w:lsdException w:name="List Table 6 Colorful Accent 5" w:uiPriority="51"/>
+    <w:lsdException w:name="List Table 7 Colorful Accent 5" w:uiPriority="52"/>
+    <w:lsdException w:name="List Table 1 Light Accent 6" w:uiPriority="46"/>
+    <w:lsdException w:name="List Table 2 Accent 6" w:uiPriority="47"/>
+    <w:lsdException w:name="List Table 3 Accent 6" w:uiPriority="48"/>
+    <w:lsdException w:name="List Table 4 Accent 6" w:uiPriority="49"/>
+    <w:lsdException w:name="List Table 5 Dark Accent 6" w:uiPriority="50"/>
+    <w:lsdException w:name="List Table 6 Colorful Accent 6" w:uiPriority="51"/>
+    <w:lsdException w:name="List Table 7 Colorful Accent 6" w:uiPriority="52"/>
+    <w:lsdException w:name="Mention" w:semiHidden="1" w:unhideWhenUsed="1"/>
+    <w:lsdException w:name="Smart Hyperlink" w:semiHidden="1" w:unhideWhenUsed="1"/>
+    <w:lsdException w:name="Hashtag" w:semiHidden="1" w:unhideWhenUsed="1"/>
+    <w:lsdException w:name="Unresolved Mention" w:semiHidden="1" w:unhideWhenUsed="1"/>
+    <w:lsdException w:name="Smart Link" w:semiHidden="1" w:unhideWhenUsed="1"/>
   </w:latentStyles>
   <w:style w:type="paragraph" w:default="1" w:styleId="Standard">
     <w:name w:val="Normal"/>
@@ -4375,7 +5539,6 @@
     <w:uiPriority w:val="99"/>
     <w:semiHidden/>
     <w:unhideWhenUsed/>
-    <w:qFormat/>
     <w:tblPr>
       <w:tblInd w:w="0" w:type="dxa"/>
       <w:tblCellMar>
@@ -4508,6 +5671,29 @@
     <w:rPr>
       <w:color w:val="0563C1" w:themeColor="hyperlink"/>
       <w:u w:val="single"/>
+    </w:rPr>
+  </w:style>
+  <w:style w:type="character" w:styleId="NichtaufgelsteErwhnung">
+    <w:name w:val="Unresolved Mention"/>
+    <w:basedOn w:val="Absatz-Standardschriftart"/>
+    <w:uiPriority w:val="99"/>
+    <w:semiHidden/>
+    <w:unhideWhenUsed/>
+    <w:rsid w:val="00D562CA"/>
+    <w:rPr>
+      <w:color w:val="605E5C"/>
+      <w:shd w:val="clear" w:color="auto" w:fill="E1DFDD"/>
+    </w:rPr>
+  </w:style>
+  <w:style w:type="character" w:styleId="Hervorhebung">
+    <w:name w:val="Emphasis"/>
+    <w:basedOn w:val="Absatz-Standardschriftart"/>
+    <w:uiPriority w:val="20"/>
+    <w:qFormat/>
+    <w:rsid w:val="00D562CA"/>
+    <w:rPr>
+      <w:i/>
+      <w:iCs/>
     </w:rPr>
   </w:style>
 </w:styles>
@@ -4768,7 +5954,7 @@
   <a:extraClrSchemeLst/>
   <a:extLst>
     <a:ext uri="{05A4C25C-085E-4340-85A3-A5531E510DB2}">
-      <thm15:themeFamily xmlns:thm15="http://schemas.microsoft.com/office/thememl/2012/main" xmlns="" name="Office Theme" id="{62F939B6-93AF-4DB8-9C6B-D6C7DFDC589F}" vid="{4A3C46E8-61CC-4603-A589-7422A47A8E4A}"/>
+      <thm15:themeFamily xmlns:thm15="http://schemas.microsoft.com/office/thememl/2012/main" name="Office Theme" id="{62F939B6-93AF-4DB8-9C6B-D6C7DFDC589F}" vid="{4A3C46E8-61CC-4603-A589-7422A47A8E4A}"/>
     </a:ext>
   </a:extLst>
 </a:theme>

</xml_diff>